<commit_message>
modifications to use case diagram
exported use case diagram as png file. also started working on specific
use case diagrams
</commit_message>
<xml_diff>
--- a/UseCaseDescriptionCSC470.docx
+++ b/UseCaseDescriptionCSC470.docx
@@ -1,6 +1,6 @@
 
 <file path=word/document.xml><?xml version="1.0" encoding="utf-8"?>
-<w:document xmlns:wpc="http://schemas.microsoft.com/office/word/2010/wordprocessingCanvas" xmlns:mc="http://schemas.openxmlformats.org/markup-compatibility/2006" xmlns:o="urn:schemas-microsoft-com:office:office" xmlns:r="http://schemas.openxmlformats.org/officeDocument/2006/relationships" xmlns:m="http://schemas.openxmlformats.org/officeDocument/2006/math" xmlns:v="urn:schemas-microsoft-com:vml" xmlns:wp14="http://schemas.microsoft.com/office/word/2010/wordprocessingDrawing" xmlns:wp="http://schemas.openxmlformats.org/drawingml/2006/wordprocessingDrawing" xmlns:w10="urn:schemas-microsoft-com:office:word" xmlns:w="http://schemas.openxmlformats.org/wordprocessingml/2006/main" xmlns:w14="http://schemas.microsoft.com/office/word/2010/wordml" xmlns:w15="http://schemas.microsoft.com/office/word/2012/wordml" xmlns:wpg="http://schemas.microsoft.com/office/word/2010/wordprocessingGroup" xmlns:wpi="http://schemas.microsoft.com/office/word/2010/wordprocessingInk" xmlns:wne="http://schemas.microsoft.com/office/word/2006/wordml" xmlns:wps="http://schemas.microsoft.com/office/word/2010/wordprocessingShape" mc:Ignorable="w14 w15 wp14">
+<w:document xmlns:ve="http://schemas.openxmlformats.org/markup-compatibility/2006" xmlns:o="urn:schemas-microsoft-com:office:office" xmlns:r="http://schemas.openxmlformats.org/officeDocument/2006/relationships" xmlns:m="http://schemas.openxmlformats.org/officeDocument/2006/math" xmlns:v="urn:schemas-microsoft-com:vml" xmlns:wp="http://schemas.openxmlformats.org/drawingml/2006/wordprocessingDrawing" xmlns:w10="urn:schemas-microsoft-com:office:word" xmlns:w="http://schemas.openxmlformats.org/wordprocessingml/2006/main" xmlns:wne="http://schemas.microsoft.com/office/word/2006/wordml">
   <w:body>
     <w:p>
       <w:pPr>
@@ -11,46 +11,276 @@
           <w:u w:val="single"/>
         </w:rPr>
       </w:pPr>
-      <w:r>
+    </w:p>
+    <w:p>
+      <w:pPr>
+        <w:jc w:val="center"/>
         <w:rPr>
           <w:sz w:val="28"/>
           <w:szCs w:val="28"/>
           <w:u w:val="single"/>
         </w:rPr>
-        <w:t xml:space="preserve">Chocoholics Anonymous </w:t>
-      </w:r>
+      </w:pPr>
       <w:r>
         <w:rPr>
           <w:sz w:val="28"/>
           <w:szCs w:val="28"/>
           <w:u w:val="single"/>
         </w:rPr>
-        <w:t>Use Case Description</w:t>
-      </w:r>
-    </w:p>
-    <w:p>
-      <w:pPr>
-        <w:jc w:val="center"/>
+        <w:t xml:space="preserve">Chocoholics Anonymous </w:t>
+      </w:r>
+      <w:r>
         <w:rPr>
           <w:sz w:val="28"/>
           <w:szCs w:val="28"/>
-        </w:rPr>
-      </w:pPr>
-    </w:p>
-    <w:p>
-      <w:pPr>
-        <w:rPr>
-          <w:b/>
-          <w:u w:val="single"/>
-        </w:rPr>
-      </w:pPr>
-      <w:r>
-        <w:rPr>
-          <w:b/>
-          <w:u w:val="single"/>
-        </w:rPr>
+          <w:u w:val="single"/>
+        </w:rPr>
+        <w:t>Use Case Description</w:t>
+      </w:r>
+    </w:p>
+    <w:p>
+      <w:pPr>
+        <w:jc w:val="center"/>
+        <w:rPr>
+          <w:sz w:val="28"/>
+          <w:szCs w:val="28"/>
+        </w:rPr>
+      </w:pPr>
+    </w:p>
+    <w:p>
+      <w:pPr>
+        <w:jc w:val="center"/>
+        <w:rPr>
+          <w:sz w:val="28"/>
+          <w:szCs w:val="28"/>
+        </w:rPr>
+      </w:pPr>
+      <w:r>
+        <w:rPr>
+          <w:sz w:val="28"/>
+          <w:szCs w:val="28"/>
+        </w:rPr>
+        <w:drawing>
+          <wp:inline distT="0" distB="0" distL="0" distR="0">
+            <wp:extent cx="5943600" cy="5708015"/>
+            <wp:effectExtent l="0" t="0" r="0" b="0"/>
+            <wp:docPr id="3" name="Picture 1" descr="CSC470UseCaseDiagram.png"/>
+            <wp:cNvGraphicFramePr>
+              <a:graphicFrameLocks xmlns:a="http://schemas.openxmlformats.org/drawingml/2006/main" noChangeAspect="1"/>
+            </wp:cNvGraphicFramePr>
+            <a:graphic xmlns:a="http://schemas.openxmlformats.org/drawingml/2006/main">
+              <a:graphicData uri="http://schemas.openxmlformats.org/drawingml/2006/picture">
+                <pic:pic xmlns:pic="http://schemas.openxmlformats.org/drawingml/2006/picture">
+                  <pic:nvPicPr>
+                    <pic:cNvPr id="0" name="CSC470UseCaseDiagram.png"/>
+                    <pic:cNvPicPr/>
+                  </pic:nvPicPr>
+                  <pic:blipFill>
+                    <a:blip r:embed="rId6" cstate="print"/>
+                    <a:stretch>
+                      <a:fillRect/>
+                    </a:stretch>
+                  </pic:blipFill>
+                  <pic:spPr>
+                    <a:xfrm>
+                      <a:off x="0" y="0"/>
+                      <a:ext cx="5943600" cy="5708015"/>
+                    </a:xfrm>
+                    <a:prstGeom prst="rect">
+                      <a:avLst/>
+                    </a:prstGeom>
+                  </pic:spPr>
+                </pic:pic>
+              </a:graphicData>
+            </a:graphic>
+          </wp:inline>
+        </w:drawing>
+      </w:r>
+    </w:p>
+    <w:p>
+      <w:pPr>
+        <w:jc w:val="center"/>
+        <w:rPr>
+          <w:sz w:val="28"/>
+          <w:szCs w:val="28"/>
+        </w:rPr>
+      </w:pPr>
+    </w:p>
+    <w:p>
+      <w:pPr>
+        <w:jc w:val="center"/>
+        <w:rPr>
+          <w:sz w:val="28"/>
+          <w:szCs w:val="28"/>
+        </w:rPr>
+      </w:pPr>
+    </w:p>
+    <w:p>
+      <w:pPr>
+        <w:jc w:val="center"/>
+        <w:rPr>
+          <w:sz w:val="28"/>
+          <w:szCs w:val="28"/>
+        </w:rPr>
+      </w:pPr>
+    </w:p>
+    <w:p>
+      <w:pPr>
+        <w:jc w:val="center"/>
+        <w:rPr>
+          <w:sz w:val="28"/>
+          <w:szCs w:val="28"/>
+        </w:rPr>
+      </w:pPr>
+    </w:p>
+    <w:p>
+      <w:pPr>
+        <w:jc w:val="center"/>
+        <w:rPr>
+          <w:sz w:val="28"/>
+          <w:szCs w:val="28"/>
+        </w:rPr>
+      </w:pPr>
+    </w:p>
+    <w:p>
+      <w:pPr>
+        <w:jc w:val="center"/>
+        <w:rPr>
+          <w:sz w:val="28"/>
+          <w:szCs w:val="28"/>
+        </w:rPr>
+      </w:pPr>
+    </w:p>
+    <w:p>
+      <w:pPr>
+        <w:jc w:val="center"/>
+        <w:rPr>
+          <w:sz w:val="28"/>
+          <w:szCs w:val="28"/>
+        </w:rPr>
+      </w:pPr>
+    </w:p>
+    <w:p>
+      <w:pPr>
+        <w:jc w:val="center"/>
+        <w:rPr>
+          <w:sz w:val="28"/>
+          <w:szCs w:val="28"/>
+        </w:rPr>
+      </w:pPr>
+    </w:p>
+    <w:p>
+      <w:pPr>
+        <w:jc w:val="center"/>
+        <w:rPr>
+          <w:sz w:val="28"/>
+          <w:szCs w:val="28"/>
+        </w:rPr>
+      </w:pPr>
+    </w:p>
+    <w:p>
+      <w:pPr>
+        <w:rPr>
+          <w:b/>
+          <w:u w:val="single"/>
+        </w:rPr>
+      </w:pPr>
+      <w:r>
+        <w:rPr>
+          <w:b/>
+          <w:u w:val="single"/>
+        </w:rPr>
+        <w:lastRenderedPageBreak/>
         <w:t>Use Case 1: Verify Member</w:t>
       </w:r>
+    </w:p>
+    <w:p>
+      <w:pPr>
+        <w:rPr>
+          <w:b/>
+          <w:u w:val="single"/>
+        </w:rPr>
+      </w:pPr>
+    </w:p>
+    <w:p>
+      <w:pPr>
+        <w:rPr>
+          <w:b/>
+          <w:u w:val="single"/>
+        </w:rPr>
+      </w:pPr>
+    </w:p>
+    <w:p>
+      <w:pPr>
+        <w:rPr>
+          <w:b/>
+          <w:u w:val="single"/>
+        </w:rPr>
+      </w:pPr>
+    </w:p>
+    <w:p>
+      <w:pPr>
+        <w:rPr>
+          <w:b/>
+          <w:u w:val="single"/>
+        </w:rPr>
+      </w:pPr>
+    </w:p>
+    <w:p>
+      <w:pPr>
+        <w:rPr>
+          <w:b/>
+          <w:u w:val="single"/>
+        </w:rPr>
+      </w:pPr>
+    </w:p>
+    <w:p>
+      <w:pPr>
+        <w:rPr>
+          <w:b/>
+          <w:u w:val="single"/>
+        </w:rPr>
+      </w:pPr>
+    </w:p>
+    <w:p>
+      <w:pPr>
+        <w:rPr>
+          <w:b/>
+          <w:u w:val="single"/>
+        </w:rPr>
+      </w:pPr>
+    </w:p>
+    <w:p>
+      <w:pPr>
+        <w:rPr>
+          <w:b/>
+          <w:u w:val="single"/>
+        </w:rPr>
+      </w:pPr>
+    </w:p>
+    <w:p>
+      <w:pPr>
+        <w:rPr>
+          <w:b/>
+          <w:u w:val="single"/>
+        </w:rPr>
+      </w:pPr>
+    </w:p>
+    <w:p>
+      <w:pPr>
+        <w:rPr>
+          <w:b/>
+          <w:u w:val="single"/>
+        </w:rPr>
+      </w:pPr>
+    </w:p>
+    <w:p>
+      <w:pPr>
+        <w:rPr>
+          <w:b/>
+          <w:u w:val="single"/>
+        </w:rPr>
+      </w:pPr>
     </w:p>
     <w:p>
       <w:r>
@@ -250,6 +480,7 @@
           <w:b/>
           <w:u w:val="single"/>
         </w:rPr>
+        <w:lastRenderedPageBreak/>
         <w:t>Use Case 3: Receive Payment</w:t>
       </w:r>
     </w:p>
@@ -271,7 +502,6 @@
     </w:p>
     <w:p>
       <w:r>
-        <w:lastRenderedPageBreak/>
         <w:t>Step 3: At the end of the week, the provider totals the fees to verify the amount to be paid to that provider by Chocoholics Anonymous for that specific week.</w:t>
       </w:r>
     </w:p>
@@ -469,6 +699,7 @@
     </w:p>
     <w:p>
       <w:r>
+        <w:lastRenderedPageBreak/>
         <w:t>Description: The Provider Report Use Case allows the provider to receive a report from the Chocoholics Anonymous Data Center each week.</w:t>
       </w:r>
     </w:p>
@@ -493,7 +724,6 @@
     </w:p>
     <w:p>
       <w:r>
-        <w:lastRenderedPageBreak/>
         <w:t>Step 4: At the end of the report is a summary including the number of consultations with members and the total fee for that week.</w:t>
       </w:r>
     </w:p>
@@ -649,13 +879,7 @@
     <w:p/>
     <w:p>
       <w:r>
-        <w:t xml:space="preserve">Step 1: </w:t>
-      </w:r>
-      <w:r>
-        <w:t>At midnight on Friday of each week, the main accounting procedure is run at the Data Center. It reads the week’s file of services provid</w:t>
-      </w:r>
-      <w:r>
-        <w:t>ed and prints the Choc</w:t>
+        <w:t>Step 1: At midnight on Friday of each week, the main accounting procedure is run at the Data Center. It reads the week’s file of services provided and prints the Choc</w:t>
       </w:r>
       <w:r>
         <w:t xml:space="preserve">oholics </w:t>
@@ -692,8 +916,8 @@
 </file>
 
 <file path=word/numbering.xml><?xml version="1.0" encoding="utf-8"?>
-<w:numbering xmlns:wpc="http://schemas.microsoft.com/office/word/2010/wordprocessingCanvas" xmlns:mc="http://schemas.openxmlformats.org/markup-compatibility/2006" xmlns:o="urn:schemas-microsoft-com:office:office" xmlns:r="http://schemas.openxmlformats.org/officeDocument/2006/relationships" xmlns:m="http://schemas.openxmlformats.org/officeDocument/2006/math" xmlns:v="urn:schemas-microsoft-com:vml" xmlns:wp14="http://schemas.microsoft.com/office/word/2010/wordprocessingDrawing" xmlns:wp="http://schemas.openxmlformats.org/drawingml/2006/wordprocessingDrawing" xmlns:w10="urn:schemas-microsoft-com:office:word" xmlns:w="http://schemas.openxmlformats.org/wordprocessingml/2006/main" xmlns:w14="http://schemas.microsoft.com/office/word/2010/wordml" xmlns:w15="http://schemas.microsoft.com/office/word/2012/wordml" xmlns:wpg="http://schemas.microsoft.com/office/word/2010/wordprocessingGroup" xmlns:wpi="http://schemas.microsoft.com/office/word/2010/wordprocessingInk" xmlns:wne="http://schemas.microsoft.com/office/word/2006/wordml" xmlns:wps="http://schemas.microsoft.com/office/word/2010/wordprocessingShape" mc:Ignorable="w14 w15 wp14">
-  <w:abstractNum w:abstractNumId="0" w15:restartNumberingAfterBreak="0">
+<w:numbering xmlns:ve="http://schemas.openxmlformats.org/markup-compatibility/2006" xmlns:o="urn:schemas-microsoft-com:office:office" xmlns:r="http://schemas.openxmlformats.org/officeDocument/2006/relationships" xmlns:m="http://schemas.openxmlformats.org/officeDocument/2006/math" xmlns:v="urn:schemas-microsoft-com:vml" xmlns:wp="http://schemas.openxmlformats.org/drawingml/2006/wordprocessingDrawing" xmlns:w10="urn:schemas-microsoft-com:office:word" xmlns:w="http://schemas.openxmlformats.org/wordprocessingml/2006/main" xmlns:wne="http://schemas.microsoft.com/office/word/2006/wordml">
+  <w:abstractNum w:abstractNumId="0">
     <w:nsid w:val="0D4F3775"/>
     <w:multiLevelType w:val="hybridMultilevel"/>
     <w:tmpl w:val="38F67D1A"/>
@@ -782,7 +1006,7 @@
       </w:pPr>
     </w:lvl>
   </w:abstractNum>
-  <w:abstractNum w:abstractNumId="1" w15:restartNumberingAfterBreak="0">
+  <w:abstractNum w:abstractNumId="1">
     <w:nsid w:val="21DC256B"/>
     <w:multiLevelType w:val="hybridMultilevel"/>
     <w:tmpl w:val="FE9C350E"/>
@@ -871,7 +1095,7 @@
       </w:pPr>
     </w:lvl>
   </w:abstractNum>
-  <w:abstractNum w:abstractNumId="2" w15:restartNumberingAfterBreak="0">
+  <w:abstractNum w:abstractNumId="2">
     <w:nsid w:val="2CE912F4"/>
     <w:multiLevelType w:val="hybridMultilevel"/>
     <w:tmpl w:val="8BE071CE"/>
@@ -960,7 +1184,7 @@
       </w:pPr>
     </w:lvl>
   </w:abstractNum>
-  <w:abstractNum w:abstractNumId="3" w15:restartNumberingAfterBreak="0">
+  <w:abstractNum w:abstractNumId="3">
     <w:nsid w:val="2EE11F8E"/>
     <w:multiLevelType w:val="hybridMultilevel"/>
     <w:tmpl w:val="2F8A193A"/>
@@ -1049,7 +1273,7 @@
       </w:pPr>
     </w:lvl>
   </w:abstractNum>
-  <w:abstractNum w:abstractNumId="4" w15:restartNumberingAfterBreak="0">
+  <w:abstractNum w:abstractNumId="4">
     <w:nsid w:val="3CE272A3"/>
     <w:multiLevelType w:val="hybridMultilevel"/>
     <w:tmpl w:val="F0B60E68"/>
@@ -1138,7 +1362,7 @@
       </w:pPr>
     </w:lvl>
   </w:abstractNum>
-  <w:abstractNum w:abstractNumId="5" w15:restartNumberingAfterBreak="0">
+  <w:abstractNum w:abstractNumId="5">
     <w:nsid w:val="4181295B"/>
     <w:multiLevelType w:val="hybridMultilevel"/>
     <w:tmpl w:val="1AE2C108"/>
@@ -1227,7 +1451,7 @@
       </w:pPr>
     </w:lvl>
   </w:abstractNum>
-  <w:abstractNum w:abstractNumId="6" w15:restartNumberingAfterBreak="0">
+  <w:abstractNum w:abstractNumId="6">
     <w:nsid w:val="42F61587"/>
     <w:multiLevelType w:val="hybridMultilevel"/>
     <w:tmpl w:val="63401A26"/>
@@ -1316,7 +1540,7 @@
       </w:pPr>
     </w:lvl>
   </w:abstractNum>
-  <w:abstractNum w:abstractNumId="7" w15:restartNumberingAfterBreak="0">
+  <w:abstractNum w:abstractNumId="7">
     <w:nsid w:val="533D248F"/>
     <w:multiLevelType w:val="hybridMultilevel"/>
     <w:tmpl w:val="6AACB26A"/>
@@ -1405,7 +1629,7 @@
       </w:pPr>
     </w:lvl>
   </w:abstractNum>
-  <w:abstractNum w:abstractNumId="8" w15:restartNumberingAfterBreak="0">
+  <w:abstractNum w:abstractNumId="8">
     <w:nsid w:val="611D6355"/>
     <w:multiLevelType w:val="hybridMultilevel"/>
     <w:tmpl w:val="DA688558"/>
@@ -1494,7 +1718,7 @@
       </w:pPr>
     </w:lvl>
   </w:abstractNum>
-  <w:abstractNum w:abstractNumId="9" w15:restartNumberingAfterBreak="0">
+  <w:abstractNum w:abstractNumId="9">
     <w:nsid w:val="6A6158BF"/>
     <w:multiLevelType w:val="hybridMultilevel"/>
     <w:tmpl w:val="5C3A9F08"/>
@@ -1617,7 +1841,7 @@
 </file>
 
 <file path=word/styles.xml><?xml version="1.0" encoding="utf-8"?>
-<w:styles xmlns:mc="http://schemas.openxmlformats.org/markup-compatibility/2006" xmlns:r="http://schemas.openxmlformats.org/officeDocument/2006/relationships" xmlns:w="http://schemas.openxmlformats.org/wordprocessingml/2006/main" xmlns:w14="http://schemas.microsoft.com/office/word/2010/wordml" xmlns:w15="http://schemas.microsoft.com/office/word/2012/wordml" mc:Ignorable="w14 w15">
+<w:styles xmlns:r="http://schemas.openxmlformats.org/officeDocument/2006/relationships" xmlns:w="http://schemas.openxmlformats.org/wordprocessingml/2006/main">
   <w:docDefaults>
     <w:rPrDefault>
       <w:rPr>
@@ -1629,382 +1853,149 @@
     </w:rPrDefault>
     <w:pPrDefault/>
   </w:docDefaults>
-  <w:latentStyles w:defLockedState="0" w:defUIPriority="99" w:defSemiHidden="0" w:defUnhideWhenUsed="0" w:defQFormat="0" w:count="371">
-    <w:lsdException w:name="Normal" w:uiPriority="0" w:qFormat="1"/>
-    <w:lsdException w:name="heading 1" w:uiPriority="9" w:qFormat="1"/>
-    <w:lsdException w:name="heading 2" w:semiHidden="1" w:uiPriority="9" w:unhideWhenUsed="1" w:qFormat="1"/>
-    <w:lsdException w:name="heading 3" w:semiHidden="1" w:uiPriority="9" w:unhideWhenUsed="1" w:qFormat="1"/>
-    <w:lsdException w:name="heading 4" w:semiHidden="1" w:uiPriority="9" w:unhideWhenUsed="1" w:qFormat="1"/>
-    <w:lsdException w:name="heading 5" w:semiHidden="1" w:uiPriority="9" w:unhideWhenUsed="1" w:qFormat="1"/>
-    <w:lsdException w:name="heading 6" w:semiHidden="1" w:uiPriority="9" w:unhideWhenUsed="1" w:qFormat="1"/>
-    <w:lsdException w:name="heading 7" w:semiHidden="1" w:uiPriority="9" w:unhideWhenUsed="1" w:qFormat="1"/>
-    <w:lsdException w:name="heading 8" w:semiHidden="1" w:uiPriority="9" w:unhideWhenUsed="1" w:qFormat="1"/>
-    <w:lsdException w:name="heading 9" w:semiHidden="1" w:uiPriority="9" w:unhideWhenUsed="1" w:qFormat="1"/>
-    <w:lsdException w:name="index 1" w:semiHidden="1" w:unhideWhenUsed="1"/>
-    <w:lsdException w:name="index 2" w:semiHidden="1" w:unhideWhenUsed="1"/>
-    <w:lsdException w:name="index 3" w:semiHidden="1" w:unhideWhenUsed="1"/>
-    <w:lsdException w:name="index 4" w:semiHidden="1" w:unhideWhenUsed="1"/>
-    <w:lsdException w:name="index 5" w:semiHidden="1" w:unhideWhenUsed="1"/>
-    <w:lsdException w:name="index 6" w:semiHidden="1" w:unhideWhenUsed="1"/>
-    <w:lsdException w:name="index 7" w:semiHidden="1" w:unhideWhenUsed="1"/>
-    <w:lsdException w:name="index 8" w:semiHidden="1" w:unhideWhenUsed="1"/>
-    <w:lsdException w:name="index 9" w:semiHidden="1" w:unhideWhenUsed="1"/>
-    <w:lsdException w:name="toc 1" w:semiHidden="1" w:uiPriority="39" w:unhideWhenUsed="1"/>
-    <w:lsdException w:name="toc 2" w:semiHidden="1" w:uiPriority="39" w:unhideWhenUsed="1"/>
-    <w:lsdException w:name="toc 3" w:semiHidden="1" w:uiPriority="39" w:unhideWhenUsed="1"/>
-    <w:lsdException w:name="toc 4" w:semiHidden="1" w:uiPriority="39" w:unhideWhenUsed="1"/>
-    <w:lsdException w:name="toc 5" w:semiHidden="1" w:uiPriority="39" w:unhideWhenUsed="1"/>
-    <w:lsdException w:name="toc 6" w:semiHidden="1" w:uiPriority="39" w:unhideWhenUsed="1"/>
-    <w:lsdException w:name="toc 7" w:semiHidden="1" w:uiPriority="39" w:unhideWhenUsed="1"/>
-    <w:lsdException w:name="toc 8" w:semiHidden="1" w:uiPriority="39" w:unhideWhenUsed="1"/>
-    <w:lsdException w:name="toc 9" w:semiHidden="1" w:uiPriority="39" w:unhideWhenUsed="1"/>
-    <w:lsdException w:name="Normal Indent" w:semiHidden="1" w:unhideWhenUsed="1"/>
-    <w:lsdException w:name="footnote text" w:semiHidden="1" w:unhideWhenUsed="1"/>
-    <w:lsdException w:name="annotation text" w:semiHidden="1" w:unhideWhenUsed="1"/>
-    <w:lsdException w:name="header" w:semiHidden="1" w:unhideWhenUsed="1"/>
-    <w:lsdException w:name="footer" w:semiHidden="1" w:unhideWhenUsed="1"/>
-    <w:lsdException w:name="index heading" w:semiHidden="1" w:unhideWhenUsed="1"/>
-    <w:lsdException w:name="caption" w:semiHidden="1" w:uiPriority="35" w:unhideWhenUsed="1" w:qFormat="1"/>
-    <w:lsdException w:name="table of figures" w:semiHidden="1" w:unhideWhenUsed="1"/>
-    <w:lsdException w:name="envelope address" w:semiHidden="1" w:unhideWhenUsed="1"/>
-    <w:lsdException w:name="envelope return" w:semiHidden="1" w:unhideWhenUsed="1"/>
-    <w:lsdException w:name="footnote reference" w:semiHidden="1" w:unhideWhenUsed="1"/>
-    <w:lsdException w:name="annotation reference" w:semiHidden="1" w:unhideWhenUsed="1"/>
-    <w:lsdException w:name="line number" w:semiHidden="1" w:unhideWhenUsed="1"/>
-    <w:lsdException w:name="page number" w:semiHidden="1" w:unhideWhenUsed="1"/>
-    <w:lsdException w:name="endnote reference" w:semiHidden="1" w:unhideWhenUsed="1"/>
-    <w:lsdException w:name="endnote text" w:semiHidden="1" w:unhideWhenUsed="1"/>
-    <w:lsdException w:name="table of authorities" w:semiHidden="1" w:unhideWhenUsed="1"/>
-    <w:lsdException w:name="macro" w:semiHidden="1" w:unhideWhenUsed="1"/>
-    <w:lsdException w:name="toa heading" w:semiHidden="1" w:unhideWhenUsed="1"/>
-    <w:lsdException w:name="List" w:semiHidden="1" w:unhideWhenUsed="1"/>
-    <w:lsdException w:name="List Bullet" w:semiHidden="1" w:unhideWhenUsed="1"/>
-    <w:lsdException w:name="List Number" w:semiHidden="1" w:unhideWhenUsed="1"/>
-    <w:lsdException w:name="List 2" w:semiHidden="1" w:unhideWhenUsed="1"/>
-    <w:lsdException w:name="List 3" w:semiHidden="1" w:unhideWhenUsed="1"/>
-    <w:lsdException w:name="List 4" w:semiHidden="1" w:unhideWhenUsed="1"/>
-    <w:lsdException w:name="List 5" w:semiHidden="1" w:unhideWhenUsed="1"/>
-    <w:lsdException w:name="List Bullet 2" w:semiHidden="1" w:unhideWhenUsed="1"/>
-    <w:lsdException w:name="List Bullet 3" w:semiHidden="1" w:unhideWhenUsed="1"/>
-    <w:lsdException w:name="List Bullet 4" w:semiHidden="1" w:unhideWhenUsed="1"/>
-    <w:lsdException w:name="List Bullet 5" w:semiHidden="1" w:unhideWhenUsed="1"/>
-    <w:lsdException w:name="List Number 2" w:semiHidden="1" w:unhideWhenUsed="1"/>
-    <w:lsdException w:name="List Number 3" w:semiHidden="1" w:unhideWhenUsed="1"/>
-    <w:lsdException w:name="List Number 4" w:semiHidden="1" w:unhideWhenUsed="1"/>
-    <w:lsdException w:name="List Number 5" w:semiHidden="1" w:unhideWhenUsed="1"/>
-    <w:lsdException w:name="Title" w:uiPriority="10" w:qFormat="1"/>
-    <w:lsdException w:name="Closing" w:semiHidden="1" w:unhideWhenUsed="1"/>
-    <w:lsdException w:name="Signature" w:semiHidden="1" w:unhideWhenUsed="1"/>
-    <w:lsdException w:name="Default Paragraph Font" w:semiHidden="1" w:uiPriority="1" w:unhideWhenUsed="1"/>
-    <w:lsdException w:name="Body Text" w:semiHidden="1" w:unhideWhenUsed="1"/>
-    <w:lsdException w:name="Body Text Indent" w:semiHidden="1" w:unhideWhenUsed="1"/>
-    <w:lsdException w:name="List Continue" w:semiHidden="1" w:unhideWhenUsed="1"/>
-    <w:lsdException w:name="List Continue 2" w:semiHidden="1" w:unhideWhenUsed="1"/>
-    <w:lsdException w:name="List Continue 3" w:semiHidden="1" w:unhideWhenUsed="1"/>
-    <w:lsdException w:name="List Continue 4" w:semiHidden="1" w:unhideWhenUsed="1"/>
-    <w:lsdException w:name="List Continue 5" w:semiHidden="1" w:unhideWhenUsed="1"/>
-    <w:lsdException w:name="Message Header" w:semiHidden="1" w:unhideWhenUsed="1"/>
-    <w:lsdException w:name="Subtitle" w:uiPriority="11" w:qFormat="1"/>
-    <w:lsdException w:name="Salutation" w:semiHidden="1" w:unhideWhenUsed="1"/>
-    <w:lsdException w:name="Date" w:semiHidden="1" w:unhideWhenUsed="1"/>
-    <w:lsdException w:name="Body Text First Indent" w:semiHidden="1" w:unhideWhenUsed="1"/>
-    <w:lsdException w:name="Body Text First Indent 2" w:semiHidden="1" w:unhideWhenUsed="1"/>
-    <w:lsdException w:name="Note Heading" w:semiHidden="1" w:unhideWhenUsed="1"/>
-    <w:lsdException w:name="Body Text 2" w:semiHidden="1" w:unhideWhenUsed="1"/>
-    <w:lsdException w:name="Body Text 3" w:semiHidden="1" w:unhideWhenUsed="1"/>
-    <w:lsdException w:name="Body Text Indent 2" w:semiHidden="1" w:unhideWhenUsed="1"/>
-    <w:lsdException w:name="Body Text Indent 3" w:semiHidden="1" w:unhideWhenUsed="1"/>
-    <w:lsdException w:name="Block Text" w:semiHidden="1" w:unhideWhenUsed="1"/>
-    <w:lsdException w:name="Hyperlink" w:semiHidden="1" w:unhideWhenUsed="1"/>
-    <w:lsdException w:name="FollowedHyperlink" w:semiHidden="1" w:unhideWhenUsed="1"/>
-    <w:lsdException w:name="Strong" w:uiPriority="22" w:qFormat="1"/>
-    <w:lsdException w:name="Emphasis" w:uiPriority="20" w:qFormat="1"/>
-    <w:lsdException w:name="Document Map" w:semiHidden="1" w:unhideWhenUsed="1"/>
-    <w:lsdException w:name="Plain Text" w:semiHidden="1" w:unhideWhenUsed="1"/>
-    <w:lsdException w:name="E-mail Signature" w:semiHidden="1" w:unhideWhenUsed="1"/>
-    <w:lsdException w:name="HTML Top of Form" w:semiHidden="1" w:unhideWhenUsed="1"/>
-    <w:lsdException w:name="HTML Bottom of Form" w:semiHidden="1" w:unhideWhenUsed="1"/>
-    <w:lsdException w:name="Normal (Web)" w:semiHidden="1" w:unhideWhenUsed="1"/>
-    <w:lsdException w:name="HTML Acronym" w:semiHidden="1" w:unhideWhenUsed="1"/>
-    <w:lsdException w:name="HTML Address" w:semiHidden="1" w:unhideWhenUsed="1"/>
-    <w:lsdException w:name="HTML Cite" w:semiHidden="1" w:unhideWhenUsed="1"/>
-    <w:lsdException w:name="HTML Code" w:semiHidden="1" w:unhideWhenUsed="1"/>
-    <w:lsdException w:name="HTML Definition" w:semiHidden="1" w:unhideWhenUsed="1"/>
-    <w:lsdException w:name="HTML Keyboard" w:semiHidden="1" w:unhideWhenUsed="1"/>
-    <w:lsdException w:name="HTML Preformatted" w:semiHidden="1" w:unhideWhenUsed="1"/>
-    <w:lsdException w:name="HTML Sample" w:semiHidden="1" w:unhideWhenUsed="1"/>
-    <w:lsdException w:name="HTML Typewriter" w:semiHidden="1" w:unhideWhenUsed="1"/>
-    <w:lsdException w:name="HTML Variable" w:semiHidden="1" w:unhideWhenUsed="1"/>
-    <w:lsdException w:name="Normal Table" w:semiHidden="1" w:unhideWhenUsed="1"/>
-    <w:lsdException w:name="annotation subject" w:semiHidden="1" w:unhideWhenUsed="1"/>
-    <w:lsdException w:name="No List" w:semiHidden="1" w:unhideWhenUsed="1"/>
-    <w:lsdException w:name="Outline List 1" w:semiHidden="1" w:unhideWhenUsed="1"/>
-    <w:lsdException w:name="Outline List 2" w:semiHidden="1" w:unhideWhenUsed="1"/>
-    <w:lsdException w:name="Outline List 3" w:semiHidden="1" w:unhideWhenUsed="1"/>
-    <w:lsdException w:name="Table Simple 1" w:semiHidden="1" w:unhideWhenUsed="1"/>
-    <w:lsdException w:name="Table Simple 2" w:semiHidden="1" w:unhideWhenUsed="1"/>
-    <w:lsdException w:name="Table Simple 3" w:semiHidden="1" w:unhideWhenUsed="1"/>
-    <w:lsdException w:name="Table Classic 1" w:semiHidden="1" w:unhideWhenUsed="1"/>
-    <w:lsdException w:name="Table Classic 2" w:semiHidden="1" w:unhideWhenUsed="1"/>
-    <w:lsdException w:name="Table Classic 3" w:semiHidden="1" w:unhideWhenUsed="1"/>
-    <w:lsdException w:name="Table Classic 4" w:semiHidden="1" w:unhideWhenUsed="1"/>
-    <w:lsdException w:name="Table Colorful 1" w:semiHidden="1" w:unhideWhenUsed="1"/>
-    <w:lsdException w:name="Table Colorful 2" w:semiHidden="1" w:unhideWhenUsed="1"/>
-    <w:lsdException w:name="Table Colorful 3" w:semiHidden="1" w:unhideWhenUsed="1"/>
-    <w:lsdException w:name="Table Columns 1" w:semiHidden="1" w:unhideWhenUsed="1"/>
-    <w:lsdException w:name="Table Columns 2" w:semiHidden="1" w:unhideWhenUsed="1"/>
-    <w:lsdException w:name="Table Columns 3" w:semiHidden="1" w:unhideWhenUsed="1"/>
-    <w:lsdException w:name="Table Columns 4" w:semiHidden="1" w:unhideWhenUsed="1"/>
-    <w:lsdException w:name="Table Columns 5" w:semiHidden="1" w:unhideWhenUsed="1"/>
-    <w:lsdException w:name="Table Grid 1" w:semiHidden="1" w:unhideWhenUsed="1"/>
-    <w:lsdException w:name="Table Grid 2" w:semiHidden="1" w:unhideWhenUsed="1"/>
-    <w:lsdException w:name="Table Grid 3" w:semiHidden="1" w:unhideWhenUsed="1"/>
-    <w:lsdException w:name="Table Grid 4" w:semiHidden="1" w:unhideWhenUsed="1"/>
-    <w:lsdException w:name="Table Grid 5" w:semiHidden="1" w:unhideWhenUsed="1"/>
-    <w:lsdException w:name="Table Grid 6" w:semiHidden="1" w:unhideWhenUsed="1"/>
-    <w:lsdException w:name="Table Grid 7" w:semiHidden="1" w:unhideWhenUsed="1"/>
-    <w:lsdException w:name="Table Grid 8" w:semiHidden="1" w:unhideWhenUsed="1"/>
-    <w:lsdException w:name="Table List 1" w:semiHidden="1" w:unhideWhenUsed="1"/>
-    <w:lsdException w:name="Table List 2" w:semiHidden="1" w:unhideWhenUsed="1"/>
-    <w:lsdException w:name="Table List 3" w:semiHidden="1" w:unhideWhenUsed="1"/>
-    <w:lsdException w:name="Table List 4" w:semiHidden="1" w:unhideWhenUsed="1"/>
-    <w:lsdException w:name="Table List 5" w:semiHidden="1" w:unhideWhenUsed="1"/>
-    <w:lsdException w:name="Table List 6" w:semiHidden="1" w:unhideWhenUsed="1"/>
-    <w:lsdException w:name="Table List 7" w:semiHidden="1" w:unhideWhenUsed="1"/>
-    <w:lsdException w:name="Table List 8" w:semiHidden="1" w:unhideWhenUsed="1"/>
-    <w:lsdException w:name="Table 3D effects 1" w:semiHidden="1" w:unhideWhenUsed="1"/>
-    <w:lsdException w:name="Table 3D effects 2" w:semiHidden="1" w:unhideWhenUsed="1"/>
-    <w:lsdException w:name="Table 3D effects 3" w:semiHidden="1" w:unhideWhenUsed="1"/>
-    <w:lsdException w:name="Table Contemporary" w:semiHidden="1" w:unhideWhenUsed="1"/>
-    <w:lsdException w:name="Table Elegant" w:semiHidden="1" w:unhideWhenUsed="1"/>
-    <w:lsdException w:name="Table Professional" w:semiHidden="1" w:unhideWhenUsed="1"/>
-    <w:lsdException w:name="Table Subtle 1" w:semiHidden="1" w:unhideWhenUsed="1"/>
-    <w:lsdException w:name="Table Subtle 2" w:semiHidden="1" w:unhideWhenUsed="1"/>
-    <w:lsdException w:name="Table Web 1" w:semiHidden="1" w:unhideWhenUsed="1"/>
-    <w:lsdException w:name="Table Web 2" w:semiHidden="1" w:unhideWhenUsed="1"/>
-    <w:lsdException w:name="Table Web 3" w:semiHidden="1" w:unhideWhenUsed="1"/>
-    <w:lsdException w:name="Balloon Text" w:semiHidden="1" w:unhideWhenUsed="1"/>
-    <w:lsdException w:name="Table Grid" w:uiPriority="39"/>
-    <w:lsdException w:name="Table Theme" w:semiHidden="1" w:unhideWhenUsed="1"/>
-    <w:lsdException w:name="Placeholder Text" w:semiHidden="1"/>
-    <w:lsdException w:name="No Spacing" w:uiPriority="1" w:qFormat="1"/>
-    <w:lsdException w:name="Light Shading" w:uiPriority="60"/>
-    <w:lsdException w:name="Light List" w:uiPriority="61"/>
-    <w:lsdException w:name="Light Grid" w:uiPriority="62"/>
-    <w:lsdException w:name="Medium Shading 1" w:uiPriority="63"/>
-    <w:lsdException w:name="Medium Shading 2" w:uiPriority="64"/>
-    <w:lsdException w:name="Medium List 1" w:uiPriority="65"/>
-    <w:lsdException w:name="Medium List 2" w:uiPriority="66"/>
-    <w:lsdException w:name="Medium Grid 1" w:uiPriority="67"/>
-    <w:lsdException w:name="Medium Grid 2" w:uiPriority="68"/>
-    <w:lsdException w:name="Medium Grid 3" w:uiPriority="69"/>
-    <w:lsdException w:name="Dark List" w:uiPriority="70"/>
-    <w:lsdException w:name="Colorful Shading" w:uiPriority="71"/>
-    <w:lsdException w:name="Colorful List" w:uiPriority="72"/>
-    <w:lsdException w:name="Colorful Grid" w:uiPriority="73"/>
-    <w:lsdException w:name="Light Shading Accent 1" w:uiPriority="60"/>
-    <w:lsdException w:name="Light List Accent 1" w:uiPriority="61"/>
-    <w:lsdException w:name="Light Grid Accent 1" w:uiPriority="62"/>
-    <w:lsdException w:name="Medium Shading 1 Accent 1" w:uiPriority="63"/>
-    <w:lsdException w:name="Medium Shading 2 Accent 1" w:uiPriority="64"/>
-    <w:lsdException w:name="Medium List 1 Accent 1" w:uiPriority="65"/>
-    <w:lsdException w:name="Revision" w:semiHidden="1"/>
-    <w:lsdException w:name="List Paragraph" w:uiPriority="34" w:qFormat="1"/>
-    <w:lsdException w:name="Quote" w:uiPriority="29" w:qFormat="1"/>
-    <w:lsdException w:name="Intense Quote" w:uiPriority="30" w:qFormat="1"/>
-    <w:lsdException w:name="Medium List 2 Accent 1" w:uiPriority="66"/>
-    <w:lsdException w:name="Medium Grid 1 Accent 1" w:uiPriority="67"/>
-    <w:lsdException w:name="Medium Grid 2 Accent 1" w:uiPriority="68"/>
-    <w:lsdException w:name="Medium Grid 3 Accent 1" w:uiPriority="69"/>
-    <w:lsdException w:name="Dark List Accent 1" w:uiPriority="70"/>
-    <w:lsdException w:name="Colorful Shading Accent 1" w:uiPriority="71"/>
-    <w:lsdException w:name="Colorful List Accent 1" w:uiPriority="72"/>
-    <w:lsdException w:name="Colorful Grid Accent 1" w:uiPriority="73"/>
-    <w:lsdException w:name="Light Shading Accent 2" w:uiPriority="60"/>
-    <w:lsdException w:name="Light List Accent 2" w:uiPriority="61"/>
-    <w:lsdException w:name="Light Grid Accent 2" w:uiPriority="62"/>
-    <w:lsdException w:name="Medium Shading 1 Accent 2" w:uiPriority="63"/>
-    <w:lsdException w:name="Medium Shading 2 Accent 2" w:uiPriority="64"/>
-    <w:lsdException w:name="Medium List 1 Accent 2" w:uiPriority="65"/>
-    <w:lsdException w:name="Medium List 2 Accent 2" w:uiPriority="66"/>
-    <w:lsdException w:name="Medium Grid 1 Accent 2" w:uiPriority="67"/>
-    <w:lsdException w:name="Medium Grid 2 Accent 2" w:uiPriority="68"/>
-    <w:lsdException w:name="Medium Grid 3 Accent 2" w:uiPriority="69"/>
-    <w:lsdException w:name="Dark List Accent 2" w:uiPriority="70"/>
-    <w:lsdException w:name="Colorful Shading Accent 2" w:uiPriority="71"/>
-    <w:lsdException w:name="Colorful List Accent 2" w:uiPriority="72"/>
-    <w:lsdException w:name="Colorful Grid Accent 2" w:uiPriority="73"/>
-    <w:lsdException w:name="Light Shading Accent 3" w:uiPriority="60"/>
-    <w:lsdException w:name="Light List Accent 3" w:uiPriority="61"/>
-    <w:lsdException w:name="Light Grid Accent 3" w:uiPriority="62"/>
-    <w:lsdException w:name="Medium Shading 1 Accent 3" w:uiPriority="63"/>
-    <w:lsdException w:name="Medium Shading 2 Accent 3" w:uiPriority="64"/>
-    <w:lsdException w:name="Medium List 1 Accent 3" w:uiPriority="65"/>
-    <w:lsdException w:name="Medium List 2 Accent 3" w:uiPriority="66"/>
-    <w:lsdException w:name="Medium Grid 1 Accent 3" w:uiPriority="67"/>
-    <w:lsdException w:name="Medium Grid 2 Accent 3" w:uiPriority="68"/>
-    <w:lsdException w:name="Medium Grid 3 Accent 3" w:uiPriority="69"/>
-    <w:lsdException w:name="Dark List Accent 3" w:uiPriority="70"/>
-    <w:lsdException w:name="Colorful Shading Accent 3" w:uiPriority="71"/>
-    <w:lsdException w:name="Colorful List Accent 3" w:uiPriority="72"/>
-    <w:lsdException w:name="Colorful Grid Accent 3" w:uiPriority="73"/>
-    <w:lsdException w:name="Light Shading Accent 4" w:uiPriority="60"/>
-    <w:lsdException w:name="Light List Accent 4" w:uiPriority="61"/>
-    <w:lsdException w:name="Light Grid Accent 4" w:uiPriority="62"/>
-    <w:lsdException w:name="Medium Shading 1 Accent 4" w:uiPriority="63"/>
-    <w:lsdException w:name="Medium Shading 2 Accent 4" w:uiPriority="64"/>
-    <w:lsdException w:name="Medium List 1 Accent 4" w:uiPriority="65"/>
-    <w:lsdException w:name="Medium List 2 Accent 4" w:uiPriority="66"/>
-    <w:lsdException w:name="Medium Grid 1 Accent 4" w:uiPriority="67"/>
-    <w:lsdException w:name="Medium Grid 2 Accent 4" w:uiPriority="68"/>
-    <w:lsdException w:name="Medium Grid 3 Accent 4" w:uiPriority="69"/>
-    <w:lsdException w:name="Dark List Accent 4" w:uiPriority="70"/>
-    <w:lsdException w:name="Colorful Shading Accent 4" w:uiPriority="71"/>
-    <w:lsdException w:name="Colorful List Accent 4" w:uiPriority="72"/>
-    <w:lsdException w:name="Colorful Grid Accent 4" w:uiPriority="73"/>
-    <w:lsdException w:name="Light Shading Accent 5" w:uiPriority="60"/>
-    <w:lsdException w:name="Light List Accent 5" w:uiPriority="61"/>
-    <w:lsdException w:name="Light Grid Accent 5" w:uiPriority="62"/>
-    <w:lsdException w:name="Medium Shading 1 Accent 5" w:uiPriority="63"/>
-    <w:lsdException w:name="Medium Shading 2 Accent 5" w:uiPriority="64"/>
-    <w:lsdException w:name="Medium List 1 Accent 5" w:uiPriority="65"/>
-    <w:lsdException w:name="Medium List 2 Accent 5" w:uiPriority="66"/>
-    <w:lsdException w:name="Medium Grid 1 Accent 5" w:uiPriority="67"/>
-    <w:lsdException w:name="Medium Grid 2 Accent 5" w:uiPriority="68"/>
-    <w:lsdException w:name="Medium Grid 3 Accent 5" w:uiPriority="69"/>
-    <w:lsdException w:name="Dark List Accent 5" w:uiPriority="70"/>
-    <w:lsdException w:name="Colorful Shading Accent 5" w:uiPriority="71"/>
-    <w:lsdException w:name="Colorful List Accent 5" w:uiPriority="72"/>
-    <w:lsdException w:name="Colorful Grid Accent 5" w:uiPriority="73"/>
-    <w:lsdException w:name="Light Shading Accent 6" w:uiPriority="60"/>
-    <w:lsdException w:name="Light List Accent 6" w:uiPriority="61"/>
-    <w:lsdException w:name="Light Grid Accent 6" w:uiPriority="62"/>
-    <w:lsdException w:name="Medium Shading 1 Accent 6" w:uiPriority="63"/>
-    <w:lsdException w:name="Medium Shading 2 Accent 6" w:uiPriority="64"/>
-    <w:lsdException w:name="Medium List 1 Accent 6" w:uiPriority="65"/>
-    <w:lsdException w:name="Medium List 2 Accent 6" w:uiPriority="66"/>
-    <w:lsdException w:name="Medium Grid 1 Accent 6" w:uiPriority="67"/>
-    <w:lsdException w:name="Medium Grid 2 Accent 6" w:uiPriority="68"/>
-    <w:lsdException w:name="Medium Grid 3 Accent 6" w:uiPriority="69"/>
-    <w:lsdException w:name="Dark List Accent 6" w:uiPriority="70"/>
-    <w:lsdException w:name="Colorful Shading Accent 6" w:uiPriority="71"/>
-    <w:lsdException w:name="Colorful List Accent 6" w:uiPriority="72"/>
-    <w:lsdException w:name="Colorful Grid Accent 6" w:uiPriority="73"/>
-    <w:lsdException w:name="Subtle Emphasis" w:uiPriority="19" w:qFormat="1"/>
-    <w:lsdException w:name="Intense Emphasis" w:uiPriority="21" w:qFormat="1"/>
-    <w:lsdException w:name="Subtle Reference" w:uiPriority="31" w:qFormat="1"/>
-    <w:lsdException w:name="Intense Reference" w:uiPriority="32" w:qFormat="1"/>
-    <w:lsdException w:name="Book Title" w:uiPriority="33" w:qFormat="1"/>
-    <w:lsdException w:name="Bibliography" w:semiHidden="1" w:uiPriority="37" w:unhideWhenUsed="1"/>
-    <w:lsdException w:name="TOC Heading" w:semiHidden="1" w:uiPriority="39" w:unhideWhenUsed="1" w:qFormat="1"/>
-    <w:lsdException w:name="Plain Table 1" w:uiPriority="41"/>
-    <w:lsdException w:name="Plain Table 2" w:uiPriority="42"/>
-    <w:lsdException w:name="Plain Table 3" w:uiPriority="43"/>
-    <w:lsdException w:name="Plain Table 4" w:uiPriority="44"/>
-    <w:lsdException w:name="Plain Table 5" w:uiPriority="45"/>
-    <w:lsdException w:name="Grid Table Light" w:uiPriority="40"/>
-    <w:lsdException w:name="Grid Table 1 Light" w:uiPriority="46"/>
-    <w:lsdException w:name="Grid Table 2" w:uiPriority="47"/>
-    <w:lsdException w:name="Grid Table 3" w:uiPriority="48"/>
-    <w:lsdException w:name="Grid Table 4" w:uiPriority="49"/>
-    <w:lsdException w:name="Grid Table 5 Dark" w:uiPriority="50"/>
-    <w:lsdException w:name="Grid Table 6 Colorful" w:uiPriority="51"/>
-    <w:lsdException w:name="Grid Table 7 Colorful" w:uiPriority="52"/>
-    <w:lsdException w:name="Grid Table 1 Light Accent 1" w:uiPriority="46"/>
-    <w:lsdException w:name="Grid Table 2 Accent 1" w:uiPriority="47"/>
-    <w:lsdException w:name="Grid Table 3 Accent 1" w:uiPriority="48"/>
-    <w:lsdException w:name="Grid Table 4 Accent 1" w:uiPriority="49"/>
-    <w:lsdException w:name="Grid Table 5 Dark Accent 1" w:uiPriority="50"/>
-    <w:lsdException w:name="Grid Table 6 Colorful Accent 1" w:uiPriority="51"/>
-    <w:lsdException w:name="Grid Table 7 Colorful Accent 1" w:uiPriority="52"/>
-    <w:lsdException w:name="Grid Table 1 Light Accent 2" w:uiPriority="46"/>
-    <w:lsdException w:name="Grid Table 2 Accent 2" w:uiPriority="47"/>
-    <w:lsdException w:name="Grid Table 3 Accent 2" w:uiPriority="48"/>
-    <w:lsdException w:name="Grid Table 4 Accent 2" w:uiPriority="49"/>
-    <w:lsdException w:name="Grid Table 5 Dark Accent 2" w:uiPriority="50"/>
-    <w:lsdException w:name="Grid Table 6 Colorful Accent 2" w:uiPriority="51"/>
-    <w:lsdException w:name="Grid Table 7 Colorful Accent 2" w:uiPriority="52"/>
-    <w:lsdException w:name="Grid Table 1 Light Accent 3" w:uiPriority="46"/>
-    <w:lsdException w:name="Grid Table 2 Accent 3" w:uiPriority="47"/>
-    <w:lsdException w:name="Grid Table 3 Accent 3" w:uiPriority="48"/>
-    <w:lsdException w:name="Grid Table 4 Accent 3" w:uiPriority="49"/>
-    <w:lsdException w:name="Grid Table 5 Dark Accent 3" w:uiPriority="50"/>
-    <w:lsdException w:name="Grid Table 6 Colorful Accent 3" w:uiPriority="51"/>
-    <w:lsdException w:name="Grid Table 7 Colorful Accent 3" w:uiPriority="52"/>
-    <w:lsdException w:name="Grid Table 1 Light Accent 4" w:uiPriority="46"/>
-    <w:lsdException w:name="Grid Table 2 Accent 4" w:uiPriority="47"/>
-    <w:lsdException w:name="Grid Table 3 Accent 4" w:uiPriority="48"/>
-    <w:lsdException w:name="Grid Table 4 Accent 4" w:uiPriority="49"/>
-    <w:lsdException w:name="Grid Table 5 Dark Accent 4" w:uiPriority="50"/>
-    <w:lsdException w:name="Grid Table 6 Colorful Accent 4" w:uiPriority="51"/>
-    <w:lsdException w:name="Grid Table 7 Colorful Accent 4" w:uiPriority="52"/>
-    <w:lsdException w:name="Grid Table 1 Light Accent 5" w:uiPriority="46"/>
-    <w:lsdException w:name="Grid Table 2 Accent 5" w:uiPriority="47"/>
-    <w:lsdException w:name="Grid Table 3 Accent 5" w:uiPriority="48"/>
-    <w:lsdException w:name="Grid Table 4 Accent 5" w:uiPriority="49"/>
-    <w:lsdException w:name="Grid Table 5 Dark Accent 5" w:uiPriority="50"/>
-    <w:lsdException w:name="Grid Table 6 Colorful Accent 5" w:uiPriority="51"/>
-    <w:lsdException w:name="Grid Table 7 Colorful Accent 5" w:uiPriority="52"/>
-    <w:lsdException w:name="Grid Table 1 Light Accent 6" w:uiPriority="46"/>
-    <w:lsdException w:name="Grid Table 2 Accent 6" w:uiPriority="47"/>
-    <w:lsdException w:name="Grid Table 3 Accent 6" w:uiPriority="48"/>
-    <w:lsdException w:name="Grid Table 4 Accent 6" w:uiPriority="49"/>
-    <w:lsdException w:name="Grid Table 5 Dark Accent 6" w:uiPriority="50"/>
-    <w:lsdException w:name="Grid Table 6 Colorful Accent 6" w:uiPriority="51"/>
-    <w:lsdException w:name="Grid Table 7 Colorful Accent 6" w:uiPriority="52"/>
-    <w:lsdException w:name="List Table 1 Light" w:uiPriority="46"/>
-    <w:lsdException w:name="List Table 2" w:uiPriority="47"/>
-    <w:lsdException w:name="List Table 3" w:uiPriority="48"/>
-    <w:lsdException w:name="List Table 4" w:uiPriority="49"/>
-    <w:lsdException w:name="List Table 5 Dark" w:uiPriority="50"/>
-    <w:lsdException w:name="List Table 6 Colorful" w:uiPriority="51"/>
-    <w:lsdException w:name="List Table 7 Colorful" w:uiPriority="52"/>
-    <w:lsdException w:name="List Table 1 Light Accent 1" w:uiPriority="46"/>
-    <w:lsdException w:name="List Table 2 Accent 1" w:uiPriority="47"/>
-    <w:lsdException w:name="List Table 3 Accent 1" w:uiPriority="48"/>
-    <w:lsdException w:name="List Table 4 Accent 1" w:uiPriority="49"/>
-    <w:lsdException w:name="List Table 5 Dark Accent 1" w:uiPriority="50"/>
-    <w:lsdException w:name="List Table 6 Colorful Accent 1" w:uiPriority="51"/>
-    <w:lsdException w:name="List Table 7 Colorful Accent 1" w:uiPriority="52"/>
-    <w:lsdException w:name="List Table 1 Light Accent 2" w:uiPriority="46"/>
-    <w:lsdException w:name="List Table 2 Accent 2" w:uiPriority="47"/>
-    <w:lsdException w:name="List Table 3 Accent 2" w:uiPriority="48"/>
-    <w:lsdException w:name="List Table 4 Accent 2" w:uiPriority="49"/>
-    <w:lsdException w:name="List Table 5 Dark Accent 2" w:uiPriority="50"/>
-    <w:lsdException w:name="List Table 6 Colorful Accent 2" w:uiPriority="51"/>
-    <w:lsdException w:name="List Table 7 Colorful Accent 2" w:uiPriority="52"/>
-    <w:lsdException w:name="List Table 1 Light Accent 3" w:uiPriority="46"/>
-    <w:lsdException w:name="List Table 2 Accent 3" w:uiPriority="47"/>
-    <w:lsdException w:name="List Table 3 Accent 3" w:uiPriority="48"/>
-    <w:lsdException w:name="List Table 4 Accent 3" w:uiPriority="49"/>
-    <w:lsdException w:name="List Table 5 Dark Accent 3" w:uiPriority="50"/>
-    <w:lsdException w:name="List Table 6 Colorful Accent 3" w:uiPriority="51"/>
-    <w:lsdException w:name="List Table 7 Colorful Accent 3" w:uiPriority="52"/>
-    <w:lsdException w:name="List Table 1 Light Accent 4" w:uiPriority="46"/>
-    <w:lsdException w:name="List Table 2 Accent 4" w:uiPriority="47"/>
-    <w:lsdException w:name="List Table 3 Accent 4" w:uiPriority="48"/>
-    <w:lsdException w:name="List Table 4 Accent 4" w:uiPriority="49"/>
-    <w:lsdException w:name="List Table 5 Dark Accent 4" w:uiPriority="50"/>
-    <w:lsdException w:name="List Table 6 Colorful Accent 4" w:uiPriority="51"/>
-    <w:lsdException w:name="List Table 7 Colorful Accent 4" w:uiPriority="52"/>
-    <w:lsdException w:name="List Table 1 Light Accent 5" w:uiPriority="46"/>
-    <w:lsdException w:name="List Table 2 Accent 5" w:uiPriority="47"/>
-    <w:lsdException w:name="List Table 3 Accent 5" w:uiPriority="48"/>
-    <w:lsdException w:name="List Table 4 Accent 5" w:uiPriority="49"/>
-    <w:lsdException w:name="List Table 5 Dark Accent 5" w:uiPriority="50"/>
-    <w:lsdException w:name="List Table 6 Colorful Accent 5" w:uiPriority="51"/>
-    <w:lsdException w:name="List Table 7 Colorful Accent 5" w:uiPriority="52"/>
-    <w:lsdException w:name="List Table 1 Light Accent 6" w:uiPriority="46"/>
-    <w:lsdException w:name="List Table 2 Accent 6" w:uiPriority="47"/>
-    <w:lsdException w:name="List Table 3 Accent 6" w:uiPriority="48"/>
-    <w:lsdException w:name="List Table 4 Accent 6" w:uiPriority="49"/>
-    <w:lsdException w:name="List Table 5 Dark Accent 6" w:uiPriority="50"/>
-    <w:lsdException w:name="List Table 6 Colorful Accent 6" w:uiPriority="51"/>
-    <w:lsdException w:name="List Table 7 Colorful Accent 6" w:uiPriority="52"/>
+  <w:latentStyles w:defLockedState="0" w:defUIPriority="99" w:defSemiHidden="1" w:defUnhideWhenUsed="1" w:defQFormat="0" w:count="267">
+    <w:lsdException w:name="Normal" w:semiHidden="0" w:uiPriority="0" w:unhideWhenUsed="0" w:qFormat="1"/>
+    <w:lsdException w:name="heading 1" w:semiHidden="0" w:uiPriority="9" w:unhideWhenUsed="0" w:qFormat="1"/>
+    <w:lsdException w:name="heading 2" w:uiPriority="9" w:qFormat="1"/>
+    <w:lsdException w:name="heading 3" w:uiPriority="9" w:qFormat="1"/>
+    <w:lsdException w:name="heading 4" w:uiPriority="9" w:qFormat="1"/>
+    <w:lsdException w:name="heading 5" w:uiPriority="9" w:qFormat="1"/>
+    <w:lsdException w:name="heading 6" w:uiPriority="9" w:qFormat="1"/>
+    <w:lsdException w:name="heading 7" w:uiPriority="9" w:qFormat="1"/>
+    <w:lsdException w:name="heading 8" w:uiPriority="9" w:qFormat="1"/>
+    <w:lsdException w:name="heading 9" w:uiPriority="9" w:qFormat="1"/>
+    <w:lsdException w:name="toc 1" w:uiPriority="39"/>
+    <w:lsdException w:name="toc 2" w:uiPriority="39"/>
+    <w:lsdException w:name="toc 3" w:uiPriority="39"/>
+    <w:lsdException w:name="toc 4" w:uiPriority="39"/>
+    <w:lsdException w:name="toc 5" w:uiPriority="39"/>
+    <w:lsdException w:name="toc 6" w:uiPriority="39"/>
+    <w:lsdException w:name="toc 7" w:uiPriority="39"/>
+    <w:lsdException w:name="toc 8" w:uiPriority="39"/>
+    <w:lsdException w:name="toc 9" w:uiPriority="39"/>
+    <w:lsdException w:name="caption" w:uiPriority="35" w:qFormat="1"/>
+    <w:lsdException w:name="Title" w:semiHidden="0" w:uiPriority="10" w:unhideWhenUsed="0" w:qFormat="1"/>
+    <w:lsdException w:name="Default Paragraph Font" w:uiPriority="1"/>
+    <w:lsdException w:name="Subtitle" w:semiHidden="0" w:uiPriority="11" w:unhideWhenUsed="0" w:qFormat="1"/>
+    <w:lsdException w:name="Strong" w:semiHidden="0" w:uiPriority="22" w:unhideWhenUsed="0" w:qFormat="1"/>
+    <w:lsdException w:name="Emphasis" w:semiHidden="0" w:uiPriority="20" w:unhideWhenUsed="0" w:qFormat="1"/>
+    <w:lsdException w:name="Table Grid" w:semiHidden="0" w:uiPriority="39" w:unhideWhenUsed="0"/>
+    <w:lsdException w:name="Placeholder Text" w:unhideWhenUsed="0"/>
+    <w:lsdException w:name="No Spacing" w:semiHidden="0" w:uiPriority="1" w:unhideWhenUsed="0" w:qFormat="1"/>
+    <w:lsdException w:name="Light Shading" w:semiHidden="0" w:uiPriority="60" w:unhideWhenUsed="0"/>
+    <w:lsdException w:name="Light List" w:semiHidden="0" w:uiPriority="61" w:unhideWhenUsed="0"/>
+    <w:lsdException w:name="Light Grid" w:semiHidden="0" w:uiPriority="62" w:unhideWhenUsed="0"/>
+    <w:lsdException w:name="Medium Shading 1" w:semiHidden="0" w:uiPriority="63" w:unhideWhenUsed="0"/>
+    <w:lsdException w:name="Medium Shading 2" w:semiHidden="0" w:uiPriority="64" w:unhideWhenUsed="0"/>
+    <w:lsdException w:name="Medium List 1" w:semiHidden="0" w:uiPriority="65" w:unhideWhenUsed="0"/>
+    <w:lsdException w:name="Medium List 2" w:semiHidden="0" w:uiPriority="66" w:unhideWhenUsed="0"/>
+    <w:lsdException w:name="Medium Grid 1" w:semiHidden="0" w:uiPriority="67" w:unhideWhenUsed="0"/>
+    <w:lsdException w:name="Medium Grid 2" w:semiHidden="0" w:uiPriority="68" w:unhideWhenUsed="0"/>
+    <w:lsdException w:name="Medium Grid 3" w:semiHidden="0" w:uiPriority="69" w:unhideWhenUsed="0"/>
+    <w:lsdException w:name="Dark List" w:semiHidden="0" w:uiPriority="70" w:unhideWhenUsed="0"/>
+    <w:lsdException w:name="Colorful Shading" w:semiHidden="0" w:uiPriority="71" w:unhideWhenUsed="0"/>
+    <w:lsdException w:name="Colorful List" w:semiHidden="0" w:uiPriority="72" w:unhideWhenUsed="0"/>
+    <w:lsdException w:name="Colorful Grid" w:semiHidden="0" w:uiPriority="73" w:unhideWhenUsed="0"/>
+    <w:lsdException w:name="Light Shading Accent 1" w:semiHidden="0" w:uiPriority="60" w:unhideWhenUsed="0"/>
+    <w:lsdException w:name="Light List Accent 1" w:semiHidden="0" w:uiPriority="61" w:unhideWhenUsed="0"/>
+    <w:lsdException w:name="Light Grid Accent 1" w:semiHidden="0" w:uiPriority="62" w:unhideWhenUsed="0"/>
+    <w:lsdException w:name="Medium Shading 1 Accent 1" w:semiHidden="0" w:uiPriority="63" w:unhideWhenUsed="0"/>
+    <w:lsdException w:name="Medium Shading 2 Accent 1" w:semiHidden="0" w:uiPriority="64" w:unhideWhenUsed="0"/>
+    <w:lsdException w:name="Medium List 1 Accent 1" w:semiHidden="0" w:uiPriority="65" w:unhideWhenUsed="0"/>
+    <w:lsdException w:name="Revision" w:unhideWhenUsed="0"/>
+    <w:lsdException w:name="List Paragraph" w:semiHidden="0" w:uiPriority="34" w:unhideWhenUsed="0" w:qFormat="1"/>
+    <w:lsdException w:name="Quote" w:semiHidden="0" w:uiPriority="29" w:unhideWhenUsed="0" w:qFormat="1"/>
+    <w:lsdException w:name="Intense Quote" w:semiHidden="0" w:uiPriority="30" w:unhideWhenUsed="0" w:qFormat="1"/>
+    <w:lsdException w:name="Medium List 2 Accent 1" w:semiHidden="0" w:uiPriority="66" w:unhideWhenUsed="0"/>
+    <w:lsdException w:name="Medium Grid 1 Accent 1" w:semiHidden="0" w:uiPriority="67" w:unhideWhenUsed="0"/>
+    <w:lsdException w:name="Medium Grid 2 Accent 1" w:semiHidden="0" w:uiPriority="68" w:unhideWhenUsed="0"/>
+    <w:lsdException w:name="Medium Grid 3 Accent 1" w:semiHidden="0" w:uiPriority="69" w:unhideWhenUsed="0"/>
+    <w:lsdException w:name="Dark List Accent 1" w:semiHidden="0" w:uiPriority="70" w:unhideWhenUsed="0"/>
+    <w:lsdException w:name="Colorful Shading Accent 1" w:semiHidden="0" w:uiPriority="71" w:unhideWhenUsed="0"/>
+    <w:lsdException w:name="Colorful List Accent 1" w:semiHidden="0" w:uiPriority="72" w:unhideWhenUsed="0"/>
+    <w:lsdException w:name="Colorful Grid Accent 1" w:semiHidden="0" w:uiPriority="73" w:unhideWhenUsed="0"/>
+    <w:lsdException w:name="Light Shading Accent 2" w:semiHidden="0" w:uiPriority="60" w:unhideWhenUsed="0"/>
+    <w:lsdException w:name="Light List Accent 2" w:semiHidden="0" w:uiPriority="61" w:unhideWhenUsed="0"/>
+    <w:lsdException w:name="Light Grid Accent 2" w:semiHidden="0" w:uiPriority="62" w:unhideWhenUsed="0"/>
+    <w:lsdException w:name="Medium Shading 1 Accent 2" w:semiHidden="0" w:uiPriority="63" w:unhideWhenUsed="0"/>
+    <w:lsdException w:name="Medium Shading 2 Accent 2" w:semiHidden="0" w:uiPriority="64" w:unhideWhenUsed="0"/>
+    <w:lsdException w:name="Medium List 1 Accent 2" w:semiHidden="0" w:uiPriority="65" w:unhideWhenUsed="0"/>
+    <w:lsdException w:name="Medium List 2 Accent 2" w:semiHidden="0" w:uiPriority="66" w:unhideWhenUsed="0"/>
+    <w:lsdException w:name="Medium Grid 1 Accent 2" w:semiHidden="0" w:uiPriority="67" w:unhideWhenUsed="0"/>
+    <w:lsdException w:name="Medium Grid 2 Accent 2" w:semiHidden="0" w:uiPriority="68" w:unhideWhenUsed="0"/>
+    <w:lsdException w:name="Medium Grid 3 Accent 2" w:semiHidden="0" w:uiPriority="69" w:unhideWhenUsed="0"/>
+    <w:lsdException w:name="Dark List Accent 2" w:semiHidden="0" w:uiPriority="70" w:unhideWhenUsed="0"/>
+    <w:lsdException w:name="Colorful Shading Accent 2" w:semiHidden="0" w:uiPriority="71" w:unhideWhenUsed="0"/>
+    <w:lsdException w:name="Colorful List Accent 2" w:semiHidden="0" w:uiPriority="72" w:unhideWhenUsed="0"/>
+    <w:lsdException w:name="Colorful Grid Accent 2" w:semiHidden="0" w:uiPriority="73" w:unhideWhenUsed="0"/>
+    <w:lsdException w:name="Light Shading Accent 3" w:semiHidden="0" w:uiPriority="60" w:unhideWhenUsed="0"/>
+    <w:lsdException w:name="Light List Accent 3" w:semiHidden="0" w:uiPriority="61" w:unhideWhenUsed="0"/>
+    <w:lsdException w:name="Light Grid Accent 3" w:semiHidden="0" w:uiPriority="62" w:unhideWhenUsed="0"/>
+    <w:lsdException w:name="Medium Shading 1 Accent 3" w:semiHidden="0" w:uiPriority="63" w:unhideWhenUsed="0"/>
+    <w:lsdException w:name="Medium Shading 2 Accent 3" w:semiHidden="0" w:uiPriority="64" w:unhideWhenUsed="0"/>
+    <w:lsdException w:name="Medium List 1 Accent 3" w:semiHidden="0" w:uiPriority="65" w:unhideWhenUsed="0"/>
+    <w:lsdException w:name="Medium List 2 Accent 3" w:semiHidden="0" w:uiPriority="66" w:unhideWhenUsed="0"/>
+    <w:lsdException w:name="Medium Grid 1 Accent 3" w:semiHidden="0" w:uiPriority="67" w:unhideWhenUsed="0"/>
+    <w:lsdException w:name="Medium Grid 2 Accent 3" w:semiHidden="0" w:uiPriority="68" w:unhideWhenUsed="0"/>
+    <w:lsdException w:name="Medium Grid 3 Accent 3" w:semiHidden="0" w:uiPriority="69" w:unhideWhenUsed="0"/>
+    <w:lsdException w:name="Dark List Accent 3" w:semiHidden="0" w:uiPriority="70" w:unhideWhenUsed="0"/>
+    <w:lsdException w:name="Colorful Shading Accent 3" w:semiHidden="0" w:uiPriority="71" w:unhideWhenUsed="0"/>
+    <w:lsdException w:name="Colorful List Accent 3" w:semiHidden="0" w:uiPriority="72" w:unhideWhenUsed="0"/>
+    <w:lsdException w:name="Colorful Grid Accent 3" w:semiHidden="0" w:uiPriority="73" w:unhideWhenUsed="0"/>
+    <w:lsdException w:name="Light Shading Accent 4" w:semiHidden="0" w:uiPriority="60" w:unhideWhenUsed="0"/>
+    <w:lsdException w:name="Light List Accent 4" w:semiHidden="0" w:uiPriority="61" w:unhideWhenUsed="0"/>
+    <w:lsdException w:name="Light Grid Accent 4" w:semiHidden="0" w:uiPriority="62" w:unhideWhenUsed="0"/>
+    <w:lsdException w:name="Medium Shading 1 Accent 4" w:semiHidden="0" w:uiPriority="63" w:unhideWhenUsed="0"/>
+    <w:lsdException w:name="Medium Shading 2 Accent 4" w:semiHidden="0" w:uiPriority="64" w:unhideWhenUsed="0"/>
+    <w:lsdException w:name="Medium List 1 Accent 4" w:semiHidden="0" w:uiPriority="65" w:unhideWhenUsed="0"/>
+    <w:lsdException w:name="Medium List 2 Accent 4" w:semiHidden="0" w:uiPriority="66" w:unhideWhenUsed="0"/>
+    <w:lsdException w:name="Medium Grid 1 Accent 4" w:semiHidden="0" w:uiPriority="67" w:unhideWhenUsed="0"/>
+    <w:lsdException w:name="Medium Grid 2 Accent 4" w:semiHidden="0" w:uiPriority="68" w:unhideWhenUsed="0"/>
+    <w:lsdException w:name="Medium Grid 3 Accent 4" w:semiHidden="0" w:uiPriority="69" w:unhideWhenUsed="0"/>
+    <w:lsdException w:name="Dark List Accent 4" w:semiHidden="0" w:uiPriority="70" w:unhideWhenUsed="0"/>
+    <w:lsdException w:name="Colorful Shading Accent 4" w:semiHidden="0" w:uiPriority="71" w:unhideWhenUsed="0"/>
+    <w:lsdException w:name="Colorful List Accent 4" w:semiHidden="0" w:uiPriority="72" w:unhideWhenUsed="0"/>
+    <w:lsdException w:name="Colorful Grid Accent 4" w:semiHidden="0" w:uiPriority="73" w:unhideWhenUsed="0"/>
+    <w:lsdException w:name="Light Shading Accent 5" w:semiHidden="0" w:uiPriority="60" w:unhideWhenUsed="0"/>
+    <w:lsdException w:name="Light List Accent 5" w:semiHidden="0" w:uiPriority="61" w:unhideWhenUsed="0"/>
+    <w:lsdException w:name="Light Grid Accent 5" w:semiHidden="0" w:uiPriority="62" w:unhideWhenUsed="0"/>
+    <w:lsdException w:name="Medium Shading 1 Accent 5" w:semiHidden="0" w:uiPriority="63" w:unhideWhenUsed="0"/>
+    <w:lsdException w:name="Medium Shading 2 Accent 5" w:semiHidden="0" w:uiPriority="64" w:unhideWhenUsed="0"/>
+    <w:lsdException w:name="Medium List 1 Accent 5" w:semiHidden="0" w:uiPriority="65" w:unhideWhenUsed="0"/>
+    <w:lsdException w:name="Medium List 2 Accent 5" w:semiHidden="0" w:uiPriority="66" w:unhideWhenUsed="0"/>
+    <w:lsdException w:name="Medium Grid 1 Accent 5" w:semiHidden="0" w:uiPriority="67" w:unhideWhenUsed="0"/>
+    <w:lsdException w:name="Medium Grid 2 Accent 5" w:semiHidden="0" w:uiPriority="68" w:unhideWhenUsed="0"/>
+    <w:lsdException w:name="Medium Grid 3 Accent 5" w:semiHidden="0" w:uiPriority="69" w:unhideWhenUsed="0"/>
+    <w:lsdException w:name="Dark List Accent 5" w:semiHidden="0" w:uiPriority="70" w:unhideWhenUsed="0"/>
+    <w:lsdException w:name="Colorful Shading Accent 5" w:semiHidden="0" w:uiPriority="71" w:unhideWhenUsed="0"/>
+    <w:lsdException w:name="Colorful List Accent 5" w:semiHidden="0" w:uiPriority="72" w:unhideWhenUsed="0"/>
+    <w:lsdException w:name="Colorful Grid Accent 5" w:semiHidden="0" w:uiPriority="73" w:unhideWhenUsed="0"/>
+    <w:lsdException w:name="Light Shading Accent 6" w:semiHidden="0" w:uiPriority="60" w:unhideWhenUsed="0"/>
+    <w:lsdException w:name="Light List Accent 6" w:semiHidden="0" w:uiPriority="61" w:unhideWhenUsed="0"/>
+    <w:lsdException w:name="Light Grid Accent 6" w:semiHidden="0" w:uiPriority="62" w:unhideWhenUsed="0"/>
+    <w:lsdException w:name="Medium Shading 1 Accent 6" w:semiHidden="0" w:uiPriority="63" w:unhideWhenUsed="0"/>
+    <w:lsdException w:name="Medium Shading 2 Accent 6" w:semiHidden="0" w:uiPriority="64" w:unhideWhenUsed="0"/>
+    <w:lsdException w:name="Medium List 1 Accent 6" w:semiHidden="0" w:uiPriority="65" w:unhideWhenUsed="0"/>
+    <w:lsdException w:name="Medium List 2 Accent 6" w:semiHidden="0" w:uiPriority="66" w:unhideWhenUsed="0"/>
+    <w:lsdException w:name="Medium Grid 1 Accent 6" w:semiHidden="0" w:uiPriority="67" w:unhideWhenUsed="0"/>
+    <w:lsdException w:name="Medium Grid 2 Accent 6" w:semiHidden="0" w:uiPriority="68" w:unhideWhenUsed="0"/>
+    <w:lsdException w:name="Medium Grid 3 Accent 6" w:semiHidden="0" w:uiPriority="69" w:unhideWhenUsed="0"/>
+    <w:lsdException w:name="Dark List Accent 6" w:semiHidden="0" w:uiPriority="70" w:unhideWhenUsed="0"/>
+    <w:lsdException w:name="Colorful Shading Accent 6" w:semiHidden="0" w:uiPriority="71" w:unhideWhenUsed="0"/>
+    <w:lsdException w:name="Colorful List Accent 6" w:semiHidden="0" w:uiPriority="72" w:unhideWhenUsed="0"/>
+    <w:lsdException w:name="Colorful Grid Accent 6" w:semiHidden="0" w:uiPriority="73" w:unhideWhenUsed="0"/>
+    <w:lsdException w:name="Subtle Emphasis" w:semiHidden="0" w:uiPriority="19" w:unhideWhenUsed="0" w:qFormat="1"/>
+    <w:lsdException w:name="Intense Emphasis" w:semiHidden="0" w:uiPriority="21" w:unhideWhenUsed="0" w:qFormat="1"/>
+    <w:lsdException w:name="Subtle Reference" w:semiHidden="0" w:uiPriority="31" w:unhideWhenUsed="0" w:qFormat="1"/>
+    <w:lsdException w:name="Intense Reference" w:semiHidden="0" w:uiPriority="32" w:unhideWhenUsed="0" w:qFormat="1"/>
+    <w:lsdException w:name="Book Title" w:semiHidden="0" w:uiPriority="33" w:unhideWhenUsed="0" w:qFormat="1"/>
+    <w:lsdException w:name="Bibliography" w:uiPriority="37"/>
+    <w:lsdException w:name="TOC Heading" w:uiPriority="39" w:qFormat="1"/>
   </w:latentStyles>
   <w:style w:type="paragraph" w:default="1" w:styleId="Normal">
     <w:name w:val="Normal"/>
     <w:qFormat/>
+    <w:rsid w:val="00104809"/>
   </w:style>
   <w:style w:type="character" w:default="1" w:styleId="DefaultParagraphFont">
     <w:name w:val="Default Paragraph Font"/>
@@ -2017,6 +2008,7 @@
     <w:uiPriority w:val="99"/>
     <w:semiHidden/>
     <w:unhideWhenUsed/>
+    <w:qFormat/>
     <w:tblPr>
       <w:tblInd w:w="0" w:type="dxa"/>
       <w:tblCellMar>
@@ -2043,6 +2035,33 @@
       <w:ind w:left="720"/>
       <w:contextualSpacing/>
     </w:pPr>
+  </w:style>
+  <w:style w:type="paragraph" w:styleId="BalloonText">
+    <w:name w:val="Balloon Text"/>
+    <w:basedOn w:val="Normal"/>
+    <w:link w:val="BalloonTextChar"/>
+    <w:uiPriority w:val="99"/>
+    <w:semiHidden/>
+    <w:unhideWhenUsed/>
+    <w:rsid w:val="00081E86"/>
+    <w:rPr>
+      <w:rFonts w:ascii="Tahoma" w:hAnsi="Tahoma" w:cs="Tahoma"/>
+      <w:sz w:val="16"/>
+      <w:szCs w:val="16"/>
+    </w:rPr>
+  </w:style>
+  <w:style w:type="character" w:customStyle="1" w:styleId="BalloonTextChar">
+    <w:name w:val="Balloon Text Char"/>
+    <w:basedOn w:val="DefaultParagraphFont"/>
+    <w:link w:val="BalloonText"/>
+    <w:uiPriority w:val="99"/>
+    <w:semiHidden/>
+    <w:rsid w:val="00081E86"/>
+    <w:rPr>
+      <w:rFonts w:ascii="Tahoma" w:hAnsi="Tahoma" w:cs="Tahoma"/>
+      <w:sz w:val="16"/>
+      <w:szCs w:val="16"/>
+    </w:rPr>
   </w:style>
 </w:styles>
 </file>
@@ -2090,7 +2109,7 @@
     </a:clrScheme>
     <a:fontScheme name="Office">
       <a:majorFont>
-        <a:latin typeface="Calibri Light" panose="020F0302020204030204"/>
+        <a:latin typeface="Calibri Light"/>
         <a:ea typeface=""/>
         <a:cs typeface=""/>
         <a:font script="Jpan" typeface="ＭＳ ゴシック"/>
@@ -2125,7 +2144,7 @@
         <a:font script="Geor" typeface="Sylfaen"/>
       </a:majorFont>
       <a:minorFont>
-        <a:latin typeface="Calibri" panose="020F0502020204030204"/>
+        <a:latin typeface="Calibri"/>
         <a:ea typeface=""/>
         <a:cs typeface=""/>
         <a:font script="Jpan" typeface="ＭＳ 明朝"/>
@@ -2302,7 +2321,7 @@
   <a:extraClrSchemeLst/>
   <a:extLst>
     <a:ext uri="{05A4C25C-085E-4340-85A3-A5531E510DB2}">
-      <thm15:themeFamily xmlns:thm15="http://schemas.microsoft.com/office/thememl/2012/main" name="Office Theme" id="{62F939B6-93AF-4DB8-9C6B-D6C7DFDC589F}" vid="{4A3C46E8-61CC-4603-A589-7422A47A8E4A}"/>
+      <thm15:themeFamily xmlns:thm15="http://schemas.microsoft.com/office/thememl/2012/main" xmlns="" name="Office Theme" id="{62F939B6-93AF-4DB8-9C6B-D6C7DFDC589F}" vid="{4A3C46E8-61CC-4603-A589-7422A47A8E4A}"/>
     </a:ext>
   </a:extLst>
 </a:theme>
@@ -2313,7 +2332,7 @@
 </file>
 
 <file path=customXml/itemProps1.xml><?xml version="1.0" encoding="utf-8"?>
-<ds:datastoreItem xmlns:ds="http://schemas.openxmlformats.org/officeDocument/2006/customXml" ds:itemID="{A462C66F-9941-4AA6-9310-7670F17995BC}">
+<ds:datastoreItem xmlns:ds="http://schemas.openxmlformats.org/officeDocument/2006/customXml" ds:itemID="{5D612DD8-3BE7-4D53-A8B7-3206BC5E7313}">
   <ds:schemaRefs>
     <ds:schemaRef ds:uri="http://schemas.openxmlformats.org/officeDocument/2006/bibliography"/>
   </ds:schemaRefs>

</xml_diff>

<commit_message>
Added specific use case digram
</commit_message>
<xml_diff>
--- a/UseCaseDescriptionCSC470.docx
+++ b/UseCaseDescriptionCSC470.docx
@@ -1,6 +1,6 @@
 
 <file path=word/document.xml><?xml version="1.0" encoding="utf-8"?>
-<w:document xmlns:ve="http://schemas.openxmlformats.org/markup-compatibility/2006" xmlns:o="urn:schemas-microsoft-com:office:office" xmlns:r="http://schemas.openxmlformats.org/officeDocument/2006/relationships" xmlns:m="http://schemas.openxmlformats.org/officeDocument/2006/math" xmlns:v="urn:schemas-microsoft-com:vml" xmlns:wp="http://schemas.openxmlformats.org/drawingml/2006/wordprocessingDrawing" xmlns:w10="urn:schemas-microsoft-com:office:word" xmlns:w="http://schemas.openxmlformats.org/wordprocessingml/2006/main" xmlns:wne="http://schemas.microsoft.com/office/word/2006/wordml">
+<w:document xmlns:wpc="http://schemas.microsoft.com/office/word/2010/wordprocessingCanvas" xmlns:mc="http://schemas.openxmlformats.org/markup-compatibility/2006" xmlns:o="urn:schemas-microsoft-com:office:office" xmlns:r="http://schemas.openxmlformats.org/officeDocument/2006/relationships" xmlns:m="http://schemas.openxmlformats.org/officeDocument/2006/math" xmlns:v="urn:schemas-microsoft-com:vml" xmlns:wp14="http://schemas.microsoft.com/office/word/2010/wordprocessingDrawing" xmlns:wp="http://schemas.openxmlformats.org/drawingml/2006/wordprocessingDrawing" xmlns:w10="urn:schemas-microsoft-com:office:word" xmlns:w="http://schemas.openxmlformats.org/wordprocessingml/2006/main" xmlns:w14="http://schemas.microsoft.com/office/word/2010/wordml" xmlns:w15="http://schemas.microsoft.com/office/word/2012/wordml" xmlns:wpg="http://schemas.microsoft.com/office/word/2010/wordprocessingGroup" xmlns:wpi="http://schemas.microsoft.com/office/word/2010/wordprocessingInk" xmlns:wne="http://schemas.microsoft.com/office/word/2006/wordml" xmlns:wps="http://schemas.microsoft.com/office/word/2010/wordprocessingShape" mc:Ignorable="w14 w15 wp14">
   <w:body>
     <w:p>
       <w:pPr>
@@ -57,14 +57,15 @@
       </w:pPr>
       <w:r>
         <w:rPr>
+          <w:noProof/>
           <w:sz w:val="28"/>
           <w:szCs w:val="28"/>
         </w:rPr>
         <w:drawing>
           <wp:inline distT="0" distB="0" distL="0" distR="0">
-            <wp:extent cx="5943600" cy="5708015"/>
+            <wp:extent cx="5943600" cy="5892165"/>
             <wp:effectExtent l="0" t="0" r="0" b="0"/>
-            <wp:docPr id="3" name="Picture 1" descr="CSC470UseCaseDiagram.png"/>
+            <wp:docPr id="2" name="Picture 2"/>
             <wp:cNvGraphicFramePr>
               <a:graphicFrameLocks xmlns:a="http://schemas.openxmlformats.org/drawingml/2006/main" noChangeAspect="1"/>
             </wp:cNvGraphicFramePr>
@@ -72,11 +73,17 @@
               <a:graphicData uri="http://schemas.openxmlformats.org/drawingml/2006/picture">
                 <pic:pic xmlns:pic="http://schemas.openxmlformats.org/drawingml/2006/picture">
                   <pic:nvPicPr>
-                    <pic:cNvPr id="0" name="CSC470UseCaseDiagram.png"/>
+                    <pic:cNvPr id="2" name="GeneralUseCase.png"/>
                     <pic:cNvPicPr/>
                   </pic:nvPicPr>
                   <pic:blipFill>
-                    <a:blip r:embed="rId6" cstate="print"/>
+                    <a:blip r:embed="rId6">
+                      <a:extLst>
+                        <a:ext uri="{28A0092B-C50C-407E-A947-70E740481C1C}">
+                          <a14:useLocalDpi xmlns:a14="http://schemas.microsoft.com/office/drawing/2010/main" val="0"/>
+                        </a:ext>
+                      </a:extLst>
+                    </a:blip>
                     <a:stretch>
                       <a:fillRect/>
                     </a:stretch>
@@ -84,7 +91,7 @@
                   <pic:spPr>
                     <a:xfrm>
                       <a:off x="0" y="0"/>
-                      <a:ext cx="5943600" cy="5708015"/>
+                      <a:ext cx="5943600" cy="5892165"/>
                     </a:xfrm>
                     <a:prstGeom prst="rect">
                       <a:avLst/>
@@ -190,7 +197,6 @@
           <w:b/>
           <w:u w:val="single"/>
         </w:rPr>
-        <w:lastRenderedPageBreak/>
         <w:t>Use Case 1: Verify Member</w:t>
       </w:r>
     </w:p>
@@ -214,75 +220,66 @@
       <w:pPr>
         <w:rPr>
           <w:b/>
-          <w:u w:val="single"/>
-        </w:rPr>
-      </w:pPr>
-    </w:p>
-    <w:p>
-      <w:pPr>
-        <w:rPr>
-          <w:b/>
-          <w:u w:val="single"/>
-        </w:rPr>
-      </w:pPr>
-    </w:p>
-    <w:p>
-      <w:pPr>
-        <w:rPr>
-          <w:b/>
-          <w:u w:val="single"/>
-        </w:rPr>
-      </w:pPr>
-    </w:p>
-    <w:p>
-      <w:pPr>
-        <w:rPr>
-          <w:b/>
-          <w:u w:val="single"/>
-        </w:rPr>
-      </w:pPr>
-    </w:p>
-    <w:p>
-      <w:pPr>
-        <w:rPr>
-          <w:b/>
-          <w:u w:val="single"/>
-        </w:rPr>
-      </w:pPr>
-    </w:p>
-    <w:p>
-      <w:pPr>
-        <w:rPr>
-          <w:b/>
-          <w:u w:val="single"/>
-        </w:rPr>
-      </w:pPr>
-    </w:p>
-    <w:p>
-      <w:pPr>
-        <w:rPr>
-          <w:b/>
-          <w:u w:val="single"/>
-        </w:rPr>
-      </w:pPr>
-    </w:p>
-    <w:p>
-      <w:pPr>
-        <w:rPr>
-          <w:b/>
-          <w:u w:val="single"/>
-        </w:rPr>
-      </w:pPr>
-    </w:p>
-    <w:p>
-      <w:pPr>
-        <w:rPr>
-          <w:b/>
-          <w:u w:val="single"/>
-        </w:rPr>
-      </w:pPr>
-    </w:p>
-    <w:p>
+        </w:rPr>
+      </w:pPr>
+      <w:r>
+        <w:rPr>
+          <w:b/>
+          <w:noProof/>
+        </w:rPr>
+        <w:drawing>
+          <wp:inline distT="0" distB="0" distL="0" distR="0" wp14:anchorId="63573BB6" wp14:editId="249A9B8C">
+            <wp:extent cx="5943600" cy="2600325"/>
+            <wp:effectExtent l="0" t="0" r="0" b="0"/>
+            <wp:docPr id="1" name="Picture 1"/>
+            <wp:cNvGraphicFramePr>
+              <a:graphicFrameLocks xmlns:a="http://schemas.openxmlformats.org/drawingml/2006/main" noChangeAspect="1"/>
+            </wp:cNvGraphicFramePr>
+            <a:graphic xmlns:a="http://schemas.openxmlformats.org/drawingml/2006/main">
+              <a:graphicData uri="http://schemas.openxmlformats.org/drawingml/2006/picture">
+                <pic:pic xmlns:pic="http://schemas.openxmlformats.org/drawingml/2006/picture">
+                  <pic:nvPicPr>
+                    <pic:cNvPr id="1" name="VerifyMember.png"/>
+                    <pic:cNvPicPr/>
+                  </pic:nvPicPr>
+                  <pic:blipFill>
+                    <a:blip r:embed="rId7">
+                      <a:extLst>
+                        <a:ext uri="{28A0092B-C50C-407E-A947-70E740481C1C}">
+                          <a14:useLocalDpi xmlns:a14="http://schemas.microsoft.com/office/drawing/2010/main" val="0"/>
+                        </a:ext>
+                      </a:extLst>
+                    </a:blip>
+                    <a:stretch>
+                      <a:fillRect/>
+                    </a:stretch>
+                  </pic:blipFill>
+                  <pic:spPr>
+                    <a:xfrm>
+                      <a:off x="0" y="0"/>
+                      <a:ext cx="5943600" cy="2600325"/>
+                    </a:xfrm>
+                    <a:prstGeom prst="rect">
+                      <a:avLst/>
+                    </a:prstGeom>
+                  </pic:spPr>
+                </pic:pic>
+              </a:graphicData>
+            </a:graphic>
+          </wp:inline>
+        </w:drawing>
+      </w:r>
+    </w:p>
+    <w:p>
+      <w:pPr>
+        <w:rPr>
+          <w:b/>
+        </w:rPr>
+      </w:pPr>
+    </w:p>
+    <w:p>
+      <w:bookmarkStart w:id="0" w:name="_GoBack"/>
+      <w:bookmarkEnd w:id="0"/>
       <w:r>
         <w:t>Description: The Verify Member Use Case allows the provider to verify with the data center about the member’</w:t>
       </w:r>
@@ -438,6 +435,7 @@
     </w:p>
     <w:p>
       <w:r>
+        <w:lastRenderedPageBreak/>
         <w:t>Step 4: The</w:t>
       </w:r>
       <w:r>
@@ -480,7 +478,6 @@
           <w:b/>
           <w:u w:val="single"/>
         </w:rPr>
-        <w:lastRenderedPageBreak/>
         <w:t>Use Case 3: Receive Payment</w:t>
       </w:r>
     </w:p>
@@ -654,6 +651,7 @@
     </w:p>
     <w:p>
       <w:r>
+        <w:lastRenderedPageBreak/>
         <w:t>Description:</w:t>
       </w:r>
       <w:r>
@@ -673,12 +671,7 @@
     </w:p>
     <w:p>
       <w:r>
-        <w:t>Step 2: The operator can then add a new service with corresponding service code and delete a service that is no longer provided by any providers associated with Chocoholics Anonymous.</w:t>
-      </w:r>
-      <w:bookmarkStart w:id="0" w:name="_GoBack"/>
-      <w:bookmarkEnd w:id="0"/>
-      <w:r>
-        <w:t xml:space="preserve"> </w:t>
+        <w:t xml:space="preserve">Step 2: The operator can then add a new service with corresponding service code and delete a service that is no longer provided by any providers associated with Chocoholics Anonymous. </w:t>
       </w:r>
     </w:p>
     <w:p/>
@@ -699,7 +692,6 @@
     </w:p>
     <w:p>
       <w:r>
-        <w:lastRenderedPageBreak/>
         <w:t>Description: The Provider Report Use Case allows the provider to receive a report from the Chocoholics Anonymous Data Center each week.</w:t>
       </w:r>
     </w:p>
@@ -879,6 +871,7 @@
     <w:p/>
     <w:p>
       <w:r>
+        <w:lastRenderedPageBreak/>
         <w:t>Step 1: At midnight on Friday of each week, the main accounting procedure is run at the Data Center. It reads the week’s file of services provided and prints the Choc</w:t>
       </w:r>
       <w:r>
@@ -916,8 +909,8 @@
 </file>
 
 <file path=word/numbering.xml><?xml version="1.0" encoding="utf-8"?>
-<w:numbering xmlns:ve="http://schemas.openxmlformats.org/markup-compatibility/2006" xmlns:o="urn:schemas-microsoft-com:office:office" xmlns:r="http://schemas.openxmlformats.org/officeDocument/2006/relationships" xmlns:m="http://schemas.openxmlformats.org/officeDocument/2006/math" xmlns:v="urn:schemas-microsoft-com:vml" xmlns:wp="http://schemas.openxmlformats.org/drawingml/2006/wordprocessingDrawing" xmlns:w10="urn:schemas-microsoft-com:office:word" xmlns:w="http://schemas.openxmlformats.org/wordprocessingml/2006/main" xmlns:wne="http://schemas.microsoft.com/office/word/2006/wordml">
-  <w:abstractNum w:abstractNumId="0">
+<w:numbering xmlns:wpc="http://schemas.microsoft.com/office/word/2010/wordprocessingCanvas" xmlns:mc="http://schemas.openxmlformats.org/markup-compatibility/2006" xmlns:o="urn:schemas-microsoft-com:office:office" xmlns:r="http://schemas.openxmlformats.org/officeDocument/2006/relationships" xmlns:m="http://schemas.openxmlformats.org/officeDocument/2006/math" xmlns:v="urn:schemas-microsoft-com:vml" xmlns:wp14="http://schemas.microsoft.com/office/word/2010/wordprocessingDrawing" xmlns:wp="http://schemas.openxmlformats.org/drawingml/2006/wordprocessingDrawing" xmlns:w10="urn:schemas-microsoft-com:office:word" xmlns:w="http://schemas.openxmlformats.org/wordprocessingml/2006/main" xmlns:w14="http://schemas.microsoft.com/office/word/2010/wordml" xmlns:w15="http://schemas.microsoft.com/office/word/2012/wordml" xmlns:wpg="http://schemas.microsoft.com/office/word/2010/wordprocessingGroup" xmlns:wpi="http://schemas.microsoft.com/office/word/2010/wordprocessingInk" xmlns:wne="http://schemas.microsoft.com/office/word/2006/wordml" xmlns:wps="http://schemas.microsoft.com/office/word/2010/wordprocessingShape" mc:Ignorable="w14 w15 wp14">
+  <w:abstractNum w:abstractNumId="0" w15:restartNumberingAfterBreak="0">
     <w:nsid w:val="0D4F3775"/>
     <w:multiLevelType w:val="hybridMultilevel"/>
     <w:tmpl w:val="38F67D1A"/>
@@ -1006,7 +999,7 @@
       </w:pPr>
     </w:lvl>
   </w:abstractNum>
-  <w:abstractNum w:abstractNumId="1">
+  <w:abstractNum w:abstractNumId="1" w15:restartNumberingAfterBreak="0">
     <w:nsid w:val="21DC256B"/>
     <w:multiLevelType w:val="hybridMultilevel"/>
     <w:tmpl w:val="FE9C350E"/>
@@ -1095,7 +1088,7 @@
       </w:pPr>
     </w:lvl>
   </w:abstractNum>
-  <w:abstractNum w:abstractNumId="2">
+  <w:abstractNum w:abstractNumId="2" w15:restartNumberingAfterBreak="0">
     <w:nsid w:val="2CE912F4"/>
     <w:multiLevelType w:val="hybridMultilevel"/>
     <w:tmpl w:val="8BE071CE"/>
@@ -1184,7 +1177,7 @@
       </w:pPr>
     </w:lvl>
   </w:abstractNum>
-  <w:abstractNum w:abstractNumId="3">
+  <w:abstractNum w:abstractNumId="3" w15:restartNumberingAfterBreak="0">
     <w:nsid w:val="2EE11F8E"/>
     <w:multiLevelType w:val="hybridMultilevel"/>
     <w:tmpl w:val="2F8A193A"/>
@@ -1273,7 +1266,7 @@
       </w:pPr>
     </w:lvl>
   </w:abstractNum>
-  <w:abstractNum w:abstractNumId="4">
+  <w:abstractNum w:abstractNumId="4" w15:restartNumberingAfterBreak="0">
     <w:nsid w:val="3CE272A3"/>
     <w:multiLevelType w:val="hybridMultilevel"/>
     <w:tmpl w:val="F0B60E68"/>
@@ -1362,7 +1355,7 @@
       </w:pPr>
     </w:lvl>
   </w:abstractNum>
-  <w:abstractNum w:abstractNumId="5">
+  <w:abstractNum w:abstractNumId="5" w15:restartNumberingAfterBreak="0">
     <w:nsid w:val="4181295B"/>
     <w:multiLevelType w:val="hybridMultilevel"/>
     <w:tmpl w:val="1AE2C108"/>
@@ -1451,7 +1444,7 @@
       </w:pPr>
     </w:lvl>
   </w:abstractNum>
-  <w:abstractNum w:abstractNumId="6">
+  <w:abstractNum w:abstractNumId="6" w15:restartNumberingAfterBreak="0">
     <w:nsid w:val="42F61587"/>
     <w:multiLevelType w:val="hybridMultilevel"/>
     <w:tmpl w:val="63401A26"/>
@@ -1540,7 +1533,7 @@
       </w:pPr>
     </w:lvl>
   </w:abstractNum>
-  <w:abstractNum w:abstractNumId="7">
+  <w:abstractNum w:abstractNumId="7" w15:restartNumberingAfterBreak="0">
     <w:nsid w:val="533D248F"/>
     <w:multiLevelType w:val="hybridMultilevel"/>
     <w:tmpl w:val="6AACB26A"/>
@@ -1629,7 +1622,7 @@
       </w:pPr>
     </w:lvl>
   </w:abstractNum>
-  <w:abstractNum w:abstractNumId="8">
+  <w:abstractNum w:abstractNumId="8" w15:restartNumberingAfterBreak="0">
     <w:nsid w:val="611D6355"/>
     <w:multiLevelType w:val="hybridMultilevel"/>
     <w:tmpl w:val="DA688558"/>
@@ -1718,7 +1711,7 @@
       </w:pPr>
     </w:lvl>
   </w:abstractNum>
-  <w:abstractNum w:abstractNumId="9">
+  <w:abstractNum w:abstractNumId="9" w15:restartNumberingAfterBreak="0">
     <w:nsid w:val="6A6158BF"/>
     <w:multiLevelType w:val="hybridMultilevel"/>
     <w:tmpl w:val="5C3A9F08"/>
@@ -1841,7 +1834,7 @@
 </file>
 
 <file path=word/styles.xml><?xml version="1.0" encoding="utf-8"?>
-<w:styles xmlns:r="http://schemas.openxmlformats.org/officeDocument/2006/relationships" xmlns:w="http://schemas.openxmlformats.org/wordprocessingml/2006/main">
+<w:styles xmlns:mc="http://schemas.openxmlformats.org/markup-compatibility/2006" xmlns:r="http://schemas.openxmlformats.org/officeDocument/2006/relationships" xmlns:w="http://schemas.openxmlformats.org/wordprocessingml/2006/main" xmlns:w14="http://schemas.microsoft.com/office/word/2010/wordml" xmlns:w15="http://schemas.microsoft.com/office/word/2012/wordml" mc:Ignorable="w14 w15">
   <w:docDefaults>
     <w:rPrDefault>
       <w:rPr>
@@ -1853,144 +1846,378 @@
     </w:rPrDefault>
     <w:pPrDefault/>
   </w:docDefaults>
-  <w:latentStyles w:defLockedState="0" w:defUIPriority="99" w:defSemiHidden="1" w:defUnhideWhenUsed="1" w:defQFormat="0" w:count="267">
-    <w:lsdException w:name="Normal" w:semiHidden="0" w:uiPriority="0" w:unhideWhenUsed="0" w:qFormat="1"/>
-    <w:lsdException w:name="heading 1" w:semiHidden="0" w:uiPriority="9" w:unhideWhenUsed="0" w:qFormat="1"/>
-    <w:lsdException w:name="heading 2" w:uiPriority="9" w:qFormat="1"/>
-    <w:lsdException w:name="heading 3" w:uiPriority="9" w:qFormat="1"/>
-    <w:lsdException w:name="heading 4" w:uiPriority="9" w:qFormat="1"/>
-    <w:lsdException w:name="heading 5" w:uiPriority="9" w:qFormat="1"/>
-    <w:lsdException w:name="heading 6" w:uiPriority="9" w:qFormat="1"/>
-    <w:lsdException w:name="heading 7" w:uiPriority="9" w:qFormat="1"/>
-    <w:lsdException w:name="heading 8" w:uiPriority="9" w:qFormat="1"/>
-    <w:lsdException w:name="heading 9" w:uiPriority="9" w:qFormat="1"/>
-    <w:lsdException w:name="toc 1" w:uiPriority="39"/>
-    <w:lsdException w:name="toc 2" w:uiPriority="39"/>
-    <w:lsdException w:name="toc 3" w:uiPriority="39"/>
-    <w:lsdException w:name="toc 4" w:uiPriority="39"/>
-    <w:lsdException w:name="toc 5" w:uiPriority="39"/>
-    <w:lsdException w:name="toc 6" w:uiPriority="39"/>
-    <w:lsdException w:name="toc 7" w:uiPriority="39"/>
-    <w:lsdException w:name="toc 8" w:uiPriority="39"/>
-    <w:lsdException w:name="toc 9" w:uiPriority="39"/>
-    <w:lsdException w:name="caption" w:uiPriority="35" w:qFormat="1"/>
-    <w:lsdException w:name="Title" w:semiHidden="0" w:uiPriority="10" w:unhideWhenUsed="0" w:qFormat="1"/>
-    <w:lsdException w:name="Default Paragraph Font" w:uiPriority="1"/>
-    <w:lsdException w:name="Subtitle" w:semiHidden="0" w:uiPriority="11" w:unhideWhenUsed="0" w:qFormat="1"/>
-    <w:lsdException w:name="Strong" w:semiHidden="0" w:uiPriority="22" w:unhideWhenUsed="0" w:qFormat="1"/>
-    <w:lsdException w:name="Emphasis" w:semiHidden="0" w:uiPriority="20" w:unhideWhenUsed="0" w:qFormat="1"/>
-    <w:lsdException w:name="Table Grid" w:semiHidden="0" w:uiPriority="39" w:unhideWhenUsed="0"/>
-    <w:lsdException w:name="Placeholder Text" w:unhideWhenUsed="0"/>
-    <w:lsdException w:name="No Spacing" w:semiHidden="0" w:uiPriority="1" w:unhideWhenUsed="0" w:qFormat="1"/>
-    <w:lsdException w:name="Light Shading" w:semiHidden="0" w:uiPriority="60" w:unhideWhenUsed="0"/>
-    <w:lsdException w:name="Light List" w:semiHidden="0" w:uiPriority="61" w:unhideWhenUsed="0"/>
-    <w:lsdException w:name="Light Grid" w:semiHidden="0" w:uiPriority="62" w:unhideWhenUsed="0"/>
-    <w:lsdException w:name="Medium Shading 1" w:semiHidden="0" w:uiPriority="63" w:unhideWhenUsed="0"/>
-    <w:lsdException w:name="Medium Shading 2" w:semiHidden="0" w:uiPriority="64" w:unhideWhenUsed="0"/>
-    <w:lsdException w:name="Medium List 1" w:semiHidden="0" w:uiPriority="65" w:unhideWhenUsed="0"/>
-    <w:lsdException w:name="Medium List 2" w:semiHidden="0" w:uiPriority="66" w:unhideWhenUsed="0"/>
-    <w:lsdException w:name="Medium Grid 1" w:semiHidden="0" w:uiPriority="67" w:unhideWhenUsed="0"/>
-    <w:lsdException w:name="Medium Grid 2" w:semiHidden="0" w:uiPriority="68" w:unhideWhenUsed="0"/>
-    <w:lsdException w:name="Medium Grid 3" w:semiHidden="0" w:uiPriority="69" w:unhideWhenUsed="0"/>
-    <w:lsdException w:name="Dark List" w:semiHidden="0" w:uiPriority="70" w:unhideWhenUsed="0"/>
-    <w:lsdException w:name="Colorful Shading" w:semiHidden="0" w:uiPriority="71" w:unhideWhenUsed="0"/>
-    <w:lsdException w:name="Colorful List" w:semiHidden="0" w:uiPriority="72" w:unhideWhenUsed="0"/>
-    <w:lsdException w:name="Colorful Grid" w:semiHidden="0" w:uiPriority="73" w:unhideWhenUsed="0"/>
-    <w:lsdException w:name="Light Shading Accent 1" w:semiHidden="0" w:uiPriority="60" w:unhideWhenUsed="0"/>
-    <w:lsdException w:name="Light List Accent 1" w:semiHidden="0" w:uiPriority="61" w:unhideWhenUsed="0"/>
-    <w:lsdException w:name="Light Grid Accent 1" w:semiHidden="0" w:uiPriority="62" w:unhideWhenUsed="0"/>
-    <w:lsdException w:name="Medium Shading 1 Accent 1" w:semiHidden="0" w:uiPriority="63" w:unhideWhenUsed="0"/>
-    <w:lsdException w:name="Medium Shading 2 Accent 1" w:semiHidden="0" w:uiPriority="64" w:unhideWhenUsed="0"/>
-    <w:lsdException w:name="Medium List 1 Accent 1" w:semiHidden="0" w:uiPriority="65" w:unhideWhenUsed="0"/>
-    <w:lsdException w:name="Revision" w:unhideWhenUsed="0"/>
-    <w:lsdException w:name="List Paragraph" w:semiHidden="0" w:uiPriority="34" w:unhideWhenUsed="0" w:qFormat="1"/>
-    <w:lsdException w:name="Quote" w:semiHidden="0" w:uiPriority="29" w:unhideWhenUsed="0" w:qFormat="1"/>
-    <w:lsdException w:name="Intense Quote" w:semiHidden="0" w:uiPriority="30" w:unhideWhenUsed="0" w:qFormat="1"/>
-    <w:lsdException w:name="Medium List 2 Accent 1" w:semiHidden="0" w:uiPriority="66" w:unhideWhenUsed="0"/>
-    <w:lsdException w:name="Medium Grid 1 Accent 1" w:semiHidden="0" w:uiPriority="67" w:unhideWhenUsed="0"/>
-    <w:lsdException w:name="Medium Grid 2 Accent 1" w:semiHidden="0" w:uiPriority="68" w:unhideWhenUsed="0"/>
-    <w:lsdException w:name="Medium Grid 3 Accent 1" w:semiHidden="0" w:uiPriority="69" w:unhideWhenUsed="0"/>
-    <w:lsdException w:name="Dark List Accent 1" w:semiHidden="0" w:uiPriority="70" w:unhideWhenUsed="0"/>
-    <w:lsdException w:name="Colorful Shading Accent 1" w:semiHidden="0" w:uiPriority="71" w:unhideWhenUsed="0"/>
-    <w:lsdException w:name="Colorful List Accent 1" w:semiHidden="0" w:uiPriority="72" w:unhideWhenUsed="0"/>
-    <w:lsdException w:name="Colorful Grid Accent 1" w:semiHidden="0" w:uiPriority="73" w:unhideWhenUsed="0"/>
-    <w:lsdException w:name="Light Shading Accent 2" w:semiHidden="0" w:uiPriority="60" w:unhideWhenUsed="0"/>
-    <w:lsdException w:name="Light List Accent 2" w:semiHidden="0" w:uiPriority="61" w:unhideWhenUsed="0"/>
-    <w:lsdException w:name="Light Grid Accent 2" w:semiHidden="0" w:uiPriority="62" w:unhideWhenUsed="0"/>
-    <w:lsdException w:name="Medium Shading 1 Accent 2" w:semiHidden="0" w:uiPriority="63" w:unhideWhenUsed="0"/>
-    <w:lsdException w:name="Medium Shading 2 Accent 2" w:semiHidden="0" w:uiPriority="64" w:unhideWhenUsed="0"/>
-    <w:lsdException w:name="Medium List 1 Accent 2" w:semiHidden="0" w:uiPriority="65" w:unhideWhenUsed="0"/>
-    <w:lsdException w:name="Medium List 2 Accent 2" w:semiHidden="0" w:uiPriority="66" w:unhideWhenUsed="0"/>
-    <w:lsdException w:name="Medium Grid 1 Accent 2" w:semiHidden="0" w:uiPriority="67" w:unhideWhenUsed="0"/>
-    <w:lsdException w:name="Medium Grid 2 Accent 2" w:semiHidden="0" w:uiPriority="68" w:unhideWhenUsed="0"/>
-    <w:lsdException w:name="Medium Grid 3 Accent 2" w:semiHidden="0" w:uiPriority="69" w:unhideWhenUsed="0"/>
-    <w:lsdException w:name="Dark List Accent 2" w:semiHidden="0" w:uiPriority="70" w:unhideWhenUsed="0"/>
-    <w:lsdException w:name="Colorful Shading Accent 2" w:semiHidden="0" w:uiPriority="71" w:unhideWhenUsed="0"/>
-    <w:lsdException w:name="Colorful List Accent 2" w:semiHidden="0" w:uiPriority="72" w:unhideWhenUsed="0"/>
-    <w:lsdException w:name="Colorful Grid Accent 2" w:semiHidden="0" w:uiPriority="73" w:unhideWhenUsed="0"/>
-    <w:lsdException w:name="Light Shading Accent 3" w:semiHidden="0" w:uiPriority="60" w:unhideWhenUsed="0"/>
-    <w:lsdException w:name="Light List Accent 3" w:semiHidden="0" w:uiPriority="61" w:unhideWhenUsed="0"/>
-    <w:lsdException w:name="Light Grid Accent 3" w:semiHidden="0" w:uiPriority="62" w:unhideWhenUsed="0"/>
-    <w:lsdException w:name="Medium Shading 1 Accent 3" w:semiHidden="0" w:uiPriority="63" w:unhideWhenUsed="0"/>
-    <w:lsdException w:name="Medium Shading 2 Accent 3" w:semiHidden="0" w:uiPriority="64" w:unhideWhenUsed="0"/>
-    <w:lsdException w:name="Medium List 1 Accent 3" w:semiHidden="0" w:uiPriority="65" w:unhideWhenUsed="0"/>
-    <w:lsdException w:name="Medium List 2 Accent 3" w:semiHidden="0" w:uiPriority="66" w:unhideWhenUsed="0"/>
-    <w:lsdException w:name="Medium Grid 1 Accent 3" w:semiHidden="0" w:uiPriority="67" w:unhideWhenUsed="0"/>
-    <w:lsdException w:name="Medium Grid 2 Accent 3" w:semiHidden="0" w:uiPriority="68" w:unhideWhenUsed="0"/>
-    <w:lsdException w:name="Medium Grid 3 Accent 3" w:semiHidden="0" w:uiPriority="69" w:unhideWhenUsed="0"/>
-    <w:lsdException w:name="Dark List Accent 3" w:semiHidden="0" w:uiPriority="70" w:unhideWhenUsed="0"/>
-    <w:lsdException w:name="Colorful Shading Accent 3" w:semiHidden="0" w:uiPriority="71" w:unhideWhenUsed="0"/>
-    <w:lsdException w:name="Colorful List Accent 3" w:semiHidden="0" w:uiPriority="72" w:unhideWhenUsed="0"/>
-    <w:lsdException w:name="Colorful Grid Accent 3" w:semiHidden="0" w:uiPriority="73" w:unhideWhenUsed="0"/>
-    <w:lsdException w:name="Light Shading Accent 4" w:semiHidden="0" w:uiPriority="60" w:unhideWhenUsed="0"/>
-    <w:lsdException w:name="Light List Accent 4" w:semiHidden="0" w:uiPriority="61" w:unhideWhenUsed="0"/>
-    <w:lsdException w:name="Light Grid Accent 4" w:semiHidden="0" w:uiPriority="62" w:unhideWhenUsed="0"/>
-    <w:lsdException w:name="Medium Shading 1 Accent 4" w:semiHidden="0" w:uiPriority="63" w:unhideWhenUsed="0"/>
-    <w:lsdException w:name="Medium Shading 2 Accent 4" w:semiHidden="0" w:uiPriority="64" w:unhideWhenUsed="0"/>
-    <w:lsdException w:name="Medium List 1 Accent 4" w:semiHidden="0" w:uiPriority="65" w:unhideWhenUsed="0"/>
-    <w:lsdException w:name="Medium List 2 Accent 4" w:semiHidden="0" w:uiPriority="66" w:unhideWhenUsed="0"/>
-    <w:lsdException w:name="Medium Grid 1 Accent 4" w:semiHidden="0" w:uiPriority="67" w:unhideWhenUsed="0"/>
-    <w:lsdException w:name="Medium Grid 2 Accent 4" w:semiHidden="0" w:uiPriority="68" w:unhideWhenUsed="0"/>
-    <w:lsdException w:name="Medium Grid 3 Accent 4" w:semiHidden="0" w:uiPriority="69" w:unhideWhenUsed="0"/>
-    <w:lsdException w:name="Dark List Accent 4" w:semiHidden="0" w:uiPriority="70" w:unhideWhenUsed="0"/>
-    <w:lsdException w:name="Colorful Shading Accent 4" w:semiHidden="0" w:uiPriority="71" w:unhideWhenUsed="0"/>
-    <w:lsdException w:name="Colorful List Accent 4" w:semiHidden="0" w:uiPriority="72" w:unhideWhenUsed="0"/>
-    <w:lsdException w:name="Colorful Grid Accent 4" w:semiHidden="0" w:uiPriority="73" w:unhideWhenUsed="0"/>
-    <w:lsdException w:name="Light Shading Accent 5" w:semiHidden="0" w:uiPriority="60" w:unhideWhenUsed="0"/>
-    <w:lsdException w:name="Light List Accent 5" w:semiHidden="0" w:uiPriority="61" w:unhideWhenUsed="0"/>
-    <w:lsdException w:name="Light Grid Accent 5" w:semiHidden="0" w:uiPriority="62" w:unhideWhenUsed="0"/>
-    <w:lsdException w:name="Medium Shading 1 Accent 5" w:semiHidden="0" w:uiPriority="63" w:unhideWhenUsed="0"/>
-    <w:lsdException w:name="Medium Shading 2 Accent 5" w:semiHidden="0" w:uiPriority="64" w:unhideWhenUsed="0"/>
-    <w:lsdException w:name="Medium List 1 Accent 5" w:semiHidden="0" w:uiPriority="65" w:unhideWhenUsed="0"/>
-    <w:lsdException w:name="Medium List 2 Accent 5" w:semiHidden="0" w:uiPriority="66" w:unhideWhenUsed="0"/>
-    <w:lsdException w:name="Medium Grid 1 Accent 5" w:semiHidden="0" w:uiPriority="67" w:unhideWhenUsed="0"/>
-    <w:lsdException w:name="Medium Grid 2 Accent 5" w:semiHidden="0" w:uiPriority="68" w:unhideWhenUsed="0"/>
-    <w:lsdException w:name="Medium Grid 3 Accent 5" w:semiHidden="0" w:uiPriority="69" w:unhideWhenUsed="0"/>
-    <w:lsdException w:name="Dark List Accent 5" w:semiHidden="0" w:uiPriority="70" w:unhideWhenUsed="0"/>
-    <w:lsdException w:name="Colorful Shading Accent 5" w:semiHidden="0" w:uiPriority="71" w:unhideWhenUsed="0"/>
-    <w:lsdException w:name="Colorful List Accent 5" w:semiHidden="0" w:uiPriority="72" w:unhideWhenUsed="0"/>
-    <w:lsdException w:name="Colorful Grid Accent 5" w:semiHidden="0" w:uiPriority="73" w:unhideWhenUsed="0"/>
-    <w:lsdException w:name="Light Shading Accent 6" w:semiHidden="0" w:uiPriority="60" w:unhideWhenUsed="0"/>
-    <w:lsdException w:name="Light List Accent 6" w:semiHidden="0" w:uiPriority="61" w:unhideWhenUsed="0"/>
-    <w:lsdException w:name="Light Grid Accent 6" w:semiHidden="0" w:uiPriority="62" w:unhideWhenUsed="0"/>
-    <w:lsdException w:name="Medium Shading 1 Accent 6" w:semiHidden="0" w:uiPriority="63" w:unhideWhenUsed="0"/>
-    <w:lsdException w:name="Medium Shading 2 Accent 6" w:semiHidden="0" w:uiPriority="64" w:unhideWhenUsed="0"/>
-    <w:lsdException w:name="Medium List 1 Accent 6" w:semiHidden="0" w:uiPriority="65" w:unhideWhenUsed="0"/>
-    <w:lsdException w:name="Medium List 2 Accent 6" w:semiHidden="0" w:uiPriority="66" w:unhideWhenUsed="0"/>
-    <w:lsdException w:name="Medium Grid 1 Accent 6" w:semiHidden="0" w:uiPriority="67" w:unhideWhenUsed="0"/>
-    <w:lsdException w:name="Medium Grid 2 Accent 6" w:semiHidden="0" w:uiPriority="68" w:unhideWhenUsed="0"/>
-    <w:lsdException w:name="Medium Grid 3 Accent 6" w:semiHidden="0" w:uiPriority="69" w:unhideWhenUsed="0"/>
-    <w:lsdException w:name="Dark List Accent 6" w:semiHidden="0" w:uiPriority="70" w:unhideWhenUsed="0"/>
-    <w:lsdException w:name="Colorful Shading Accent 6" w:semiHidden="0" w:uiPriority="71" w:unhideWhenUsed="0"/>
-    <w:lsdException w:name="Colorful List Accent 6" w:semiHidden="0" w:uiPriority="72" w:unhideWhenUsed="0"/>
-    <w:lsdException w:name="Colorful Grid Accent 6" w:semiHidden="0" w:uiPriority="73" w:unhideWhenUsed="0"/>
-    <w:lsdException w:name="Subtle Emphasis" w:semiHidden="0" w:uiPriority="19" w:unhideWhenUsed="0" w:qFormat="1"/>
-    <w:lsdException w:name="Intense Emphasis" w:semiHidden="0" w:uiPriority="21" w:unhideWhenUsed="0" w:qFormat="1"/>
-    <w:lsdException w:name="Subtle Reference" w:semiHidden="0" w:uiPriority="31" w:unhideWhenUsed="0" w:qFormat="1"/>
-    <w:lsdException w:name="Intense Reference" w:semiHidden="0" w:uiPriority="32" w:unhideWhenUsed="0" w:qFormat="1"/>
-    <w:lsdException w:name="Book Title" w:semiHidden="0" w:uiPriority="33" w:unhideWhenUsed="0" w:qFormat="1"/>
-    <w:lsdException w:name="Bibliography" w:uiPriority="37"/>
-    <w:lsdException w:name="TOC Heading" w:uiPriority="39" w:qFormat="1"/>
+  <w:latentStyles w:defLockedState="0" w:defUIPriority="99" w:defSemiHidden="0" w:defUnhideWhenUsed="0" w:defQFormat="0" w:count="371">
+    <w:lsdException w:name="Normal" w:uiPriority="0" w:qFormat="1"/>
+    <w:lsdException w:name="heading 1" w:uiPriority="9" w:qFormat="1"/>
+    <w:lsdException w:name="heading 2" w:semiHidden="1" w:uiPriority="9" w:unhideWhenUsed="1" w:qFormat="1"/>
+    <w:lsdException w:name="heading 3" w:semiHidden="1" w:uiPriority="9" w:unhideWhenUsed="1" w:qFormat="1"/>
+    <w:lsdException w:name="heading 4" w:semiHidden="1" w:uiPriority="9" w:unhideWhenUsed="1" w:qFormat="1"/>
+    <w:lsdException w:name="heading 5" w:semiHidden="1" w:uiPriority="9" w:unhideWhenUsed="1" w:qFormat="1"/>
+    <w:lsdException w:name="heading 6" w:semiHidden="1" w:uiPriority="9" w:unhideWhenUsed="1" w:qFormat="1"/>
+    <w:lsdException w:name="heading 7" w:semiHidden="1" w:uiPriority="9" w:unhideWhenUsed="1" w:qFormat="1"/>
+    <w:lsdException w:name="heading 8" w:semiHidden="1" w:uiPriority="9" w:unhideWhenUsed="1" w:qFormat="1"/>
+    <w:lsdException w:name="heading 9" w:semiHidden="1" w:uiPriority="9" w:unhideWhenUsed="1" w:qFormat="1"/>
+    <w:lsdException w:name="index 1" w:semiHidden="1" w:unhideWhenUsed="1"/>
+    <w:lsdException w:name="index 2" w:semiHidden="1" w:unhideWhenUsed="1"/>
+    <w:lsdException w:name="index 3" w:semiHidden="1" w:unhideWhenUsed="1"/>
+    <w:lsdException w:name="index 4" w:semiHidden="1" w:unhideWhenUsed="1"/>
+    <w:lsdException w:name="index 5" w:semiHidden="1" w:unhideWhenUsed="1"/>
+    <w:lsdException w:name="index 6" w:semiHidden="1" w:unhideWhenUsed="1"/>
+    <w:lsdException w:name="index 7" w:semiHidden="1" w:unhideWhenUsed="1"/>
+    <w:lsdException w:name="index 8" w:semiHidden="1" w:unhideWhenUsed="1"/>
+    <w:lsdException w:name="index 9" w:semiHidden="1" w:unhideWhenUsed="1"/>
+    <w:lsdException w:name="toc 1" w:semiHidden="1" w:uiPriority="39" w:unhideWhenUsed="1"/>
+    <w:lsdException w:name="toc 2" w:semiHidden="1" w:uiPriority="39" w:unhideWhenUsed="1"/>
+    <w:lsdException w:name="toc 3" w:semiHidden="1" w:uiPriority="39" w:unhideWhenUsed="1"/>
+    <w:lsdException w:name="toc 4" w:semiHidden="1" w:uiPriority="39" w:unhideWhenUsed="1"/>
+    <w:lsdException w:name="toc 5" w:semiHidden="1" w:uiPriority="39" w:unhideWhenUsed="1"/>
+    <w:lsdException w:name="toc 6" w:semiHidden="1" w:uiPriority="39" w:unhideWhenUsed="1"/>
+    <w:lsdException w:name="toc 7" w:semiHidden="1" w:uiPriority="39" w:unhideWhenUsed="1"/>
+    <w:lsdException w:name="toc 8" w:semiHidden="1" w:uiPriority="39" w:unhideWhenUsed="1"/>
+    <w:lsdException w:name="toc 9" w:semiHidden="1" w:uiPriority="39" w:unhideWhenUsed="1"/>
+    <w:lsdException w:name="Normal Indent" w:semiHidden="1" w:unhideWhenUsed="1"/>
+    <w:lsdException w:name="footnote text" w:semiHidden="1" w:unhideWhenUsed="1"/>
+    <w:lsdException w:name="annotation text" w:semiHidden="1" w:unhideWhenUsed="1"/>
+    <w:lsdException w:name="header" w:semiHidden="1" w:unhideWhenUsed="1"/>
+    <w:lsdException w:name="footer" w:semiHidden="1" w:unhideWhenUsed="1"/>
+    <w:lsdException w:name="index heading" w:semiHidden="1" w:unhideWhenUsed="1"/>
+    <w:lsdException w:name="caption" w:semiHidden="1" w:uiPriority="35" w:unhideWhenUsed="1" w:qFormat="1"/>
+    <w:lsdException w:name="table of figures" w:semiHidden="1" w:unhideWhenUsed="1"/>
+    <w:lsdException w:name="envelope address" w:semiHidden="1" w:unhideWhenUsed="1"/>
+    <w:lsdException w:name="envelope return" w:semiHidden="1" w:unhideWhenUsed="1"/>
+    <w:lsdException w:name="footnote reference" w:semiHidden="1" w:unhideWhenUsed="1"/>
+    <w:lsdException w:name="annotation reference" w:semiHidden="1" w:unhideWhenUsed="1"/>
+    <w:lsdException w:name="line number" w:semiHidden="1" w:unhideWhenUsed="1"/>
+    <w:lsdException w:name="page number" w:semiHidden="1" w:unhideWhenUsed="1"/>
+    <w:lsdException w:name="endnote reference" w:semiHidden="1" w:unhideWhenUsed="1"/>
+    <w:lsdException w:name="endnote text" w:semiHidden="1" w:unhideWhenUsed="1"/>
+    <w:lsdException w:name="table of authorities" w:semiHidden="1" w:unhideWhenUsed="1"/>
+    <w:lsdException w:name="macro" w:semiHidden="1" w:unhideWhenUsed="1"/>
+    <w:lsdException w:name="toa heading" w:semiHidden="1" w:unhideWhenUsed="1"/>
+    <w:lsdException w:name="List" w:semiHidden="1" w:unhideWhenUsed="1"/>
+    <w:lsdException w:name="List Bullet" w:semiHidden="1" w:unhideWhenUsed="1"/>
+    <w:lsdException w:name="List Number" w:semiHidden="1" w:unhideWhenUsed="1"/>
+    <w:lsdException w:name="List 2" w:semiHidden="1" w:unhideWhenUsed="1"/>
+    <w:lsdException w:name="List 3" w:semiHidden="1" w:unhideWhenUsed="1"/>
+    <w:lsdException w:name="List 4" w:semiHidden="1" w:unhideWhenUsed="1"/>
+    <w:lsdException w:name="List 5" w:semiHidden="1" w:unhideWhenUsed="1"/>
+    <w:lsdException w:name="List Bullet 2" w:semiHidden="1" w:unhideWhenUsed="1"/>
+    <w:lsdException w:name="List Bullet 3" w:semiHidden="1" w:unhideWhenUsed="1"/>
+    <w:lsdException w:name="List Bullet 4" w:semiHidden="1" w:unhideWhenUsed="1"/>
+    <w:lsdException w:name="List Bullet 5" w:semiHidden="1" w:unhideWhenUsed="1"/>
+    <w:lsdException w:name="List Number 2" w:semiHidden="1" w:unhideWhenUsed="1"/>
+    <w:lsdException w:name="List Number 3" w:semiHidden="1" w:unhideWhenUsed="1"/>
+    <w:lsdException w:name="List Number 4" w:semiHidden="1" w:unhideWhenUsed="1"/>
+    <w:lsdException w:name="List Number 5" w:semiHidden="1" w:unhideWhenUsed="1"/>
+    <w:lsdException w:name="Title" w:uiPriority="10" w:qFormat="1"/>
+    <w:lsdException w:name="Closing" w:semiHidden="1" w:unhideWhenUsed="1"/>
+    <w:lsdException w:name="Signature" w:semiHidden="1" w:unhideWhenUsed="1"/>
+    <w:lsdException w:name="Default Paragraph Font" w:semiHidden="1" w:uiPriority="1" w:unhideWhenUsed="1"/>
+    <w:lsdException w:name="Body Text" w:semiHidden="1" w:unhideWhenUsed="1"/>
+    <w:lsdException w:name="Body Text Indent" w:semiHidden="1" w:unhideWhenUsed="1"/>
+    <w:lsdException w:name="List Continue" w:semiHidden="1" w:unhideWhenUsed="1"/>
+    <w:lsdException w:name="List Continue 2" w:semiHidden="1" w:unhideWhenUsed="1"/>
+    <w:lsdException w:name="List Continue 3" w:semiHidden="1" w:unhideWhenUsed="1"/>
+    <w:lsdException w:name="List Continue 4" w:semiHidden="1" w:unhideWhenUsed="1"/>
+    <w:lsdException w:name="List Continue 5" w:semiHidden="1" w:unhideWhenUsed="1"/>
+    <w:lsdException w:name="Message Header" w:semiHidden="1" w:unhideWhenUsed="1"/>
+    <w:lsdException w:name="Subtitle" w:uiPriority="11" w:qFormat="1"/>
+    <w:lsdException w:name="Salutation" w:semiHidden="1" w:unhideWhenUsed="1"/>
+    <w:lsdException w:name="Date" w:semiHidden="1" w:unhideWhenUsed="1"/>
+    <w:lsdException w:name="Body Text First Indent" w:semiHidden="1" w:unhideWhenUsed="1"/>
+    <w:lsdException w:name="Body Text First Indent 2" w:semiHidden="1" w:unhideWhenUsed="1"/>
+    <w:lsdException w:name="Note Heading" w:semiHidden="1" w:unhideWhenUsed="1"/>
+    <w:lsdException w:name="Body Text 2" w:semiHidden="1" w:unhideWhenUsed="1"/>
+    <w:lsdException w:name="Body Text 3" w:semiHidden="1" w:unhideWhenUsed="1"/>
+    <w:lsdException w:name="Body Text Indent 2" w:semiHidden="1" w:unhideWhenUsed="1"/>
+    <w:lsdException w:name="Body Text Indent 3" w:semiHidden="1" w:unhideWhenUsed="1"/>
+    <w:lsdException w:name="Block Text" w:semiHidden="1" w:unhideWhenUsed="1"/>
+    <w:lsdException w:name="Hyperlink" w:semiHidden="1" w:unhideWhenUsed="1"/>
+    <w:lsdException w:name="FollowedHyperlink" w:semiHidden="1" w:unhideWhenUsed="1"/>
+    <w:lsdException w:name="Strong" w:uiPriority="22" w:qFormat="1"/>
+    <w:lsdException w:name="Emphasis" w:uiPriority="20" w:qFormat="1"/>
+    <w:lsdException w:name="Document Map" w:semiHidden="1" w:unhideWhenUsed="1"/>
+    <w:lsdException w:name="Plain Text" w:semiHidden="1" w:unhideWhenUsed="1"/>
+    <w:lsdException w:name="E-mail Signature" w:semiHidden="1" w:unhideWhenUsed="1"/>
+    <w:lsdException w:name="HTML Top of Form" w:semiHidden="1" w:unhideWhenUsed="1"/>
+    <w:lsdException w:name="HTML Bottom of Form" w:semiHidden="1" w:unhideWhenUsed="1"/>
+    <w:lsdException w:name="Normal (Web)" w:semiHidden="1" w:unhideWhenUsed="1"/>
+    <w:lsdException w:name="HTML Acronym" w:semiHidden="1" w:unhideWhenUsed="1"/>
+    <w:lsdException w:name="HTML Address" w:semiHidden="1" w:unhideWhenUsed="1"/>
+    <w:lsdException w:name="HTML Cite" w:semiHidden="1" w:unhideWhenUsed="1"/>
+    <w:lsdException w:name="HTML Code" w:semiHidden="1" w:unhideWhenUsed="1"/>
+    <w:lsdException w:name="HTML Definition" w:semiHidden="1" w:unhideWhenUsed="1"/>
+    <w:lsdException w:name="HTML Keyboard" w:semiHidden="1" w:unhideWhenUsed="1"/>
+    <w:lsdException w:name="HTML Preformatted" w:semiHidden="1" w:unhideWhenUsed="1"/>
+    <w:lsdException w:name="HTML Sample" w:semiHidden="1" w:unhideWhenUsed="1"/>
+    <w:lsdException w:name="HTML Typewriter" w:semiHidden="1" w:unhideWhenUsed="1"/>
+    <w:lsdException w:name="HTML Variable" w:semiHidden="1" w:unhideWhenUsed="1"/>
+    <w:lsdException w:name="Normal Table" w:semiHidden="1" w:unhideWhenUsed="1"/>
+    <w:lsdException w:name="annotation subject" w:semiHidden="1" w:unhideWhenUsed="1"/>
+    <w:lsdException w:name="No List" w:semiHidden="1" w:unhideWhenUsed="1"/>
+    <w:lsdException w:name="Outline List 1" w:semiHidden="1" w:unhideWhenUsed="1"/>
+    <w:lsdException w:name="Outline List 2" w:semiHidden="1" w:unhideWhenUsed="1"/>
+    <w:lsdException w:name="Outline List 3" w:semiHidden="1" w:unhideWhenUsed="1"/>
+    <w:lsdException w:name="Table Simple 1" w:semiHidden="1" w:unhideWhenUsed="1"/>
+    <w:lsdException w:name="Table Simple 2" w:semiHidden="1" w:unhideWhenUsed="1"/>
+    <w:lsdException w:name="Table Simple 3" w:semiHidden="1" w:unhideWhenUsed="1"/>
+    <w:lsdException w:name="Table Classic 1" w:semiHidden="1" w:unhideWhenUsed="1"/>
+    <w:lsdException w:name="Table Classic 2" w:semiHidden="1" w:unhideWhenUsed="1"/>
+    <w:lsdException w:name="Table Classic 3" w:semiHidden="1" w:unhideWhenUsed="1"/>
+    <w:lsdException w:name="Table Classic 4" w:semiHidden="1" w:unhideWhenUsed="1"/>
+    <w:lsdException w:name="Table Colorful 1" w:semiHidden="1" w:unhideWhenUsed="1"/>
+    <w:lsdException w:name="Table Colorful 2" w:semiHidden="1" w:unhideWhenUsed="1"/>
+    <w:lsdException w:name="Table Colorful 3" w:semiHidden="1" w:unhideWhenUsed="1"/>
+    <w:lsdException w:name="Table Columns 1" w:semiHidden="1" w:unhideWhenUsed="1"/>
+    <w:lsdException w:name="Table Columns 2" w:semiHidden="1" w:unhideWhenUsed="1"/>
+    <w:lsdException w:name="Table Columns 3" w:semiHidden="1" w:unhideWhenUsed="1"/>
+    <w:lsdException w:name="Table Columns 4" w:semiHidden="1" w:unhideWhenUsed="1"/>
+    <w:lsdException w:name="Table Columns 5" w:semiHidden="1" w:unhideWhenUsed="1"/>
+    <w:lsdException w:name="Table Grid 1" w:semiHidden="1" w:unhideWhenUsed="1"/>
+    <w:lsdException w:name="Table Grid 2" w:semiHidden="1" w:unhideWhenUsed="1"/>
+    <w:lsdException w:name="Table Grid 3" w:semiHidden="1" w:unhideWhenUsed="1"/>
+    <w:lsdException w:name="Table Grid 4" w:semiHidden="1" w:unhideWhenUsed="1"/>
+    <w:lsdException w:name="Table Grid 5" w:semiHidden="1" w:unhideWhenUsed="1"/>
+    <w:lsdException w:name="Table Grid 6" w:semiHidden="1" w:unhideWhenUsed="1"/>
+    <w:lsdException w:name="Table Grid 7" w:semiHidden="1" w:unhideWhenUsed="1"/>
+    <w:lsdException w:name="Table Grid 8" w:semiHidden="1" w:unhideWhenUsed="1"/>
+    <w:lsdException w:name="Table List 1" w:semiHidden="1" w:unhideWhenUsed="1"/>
+    <w:lsdException w:name="Table List 2" w:semiHidden="1" w:unhideWhenUsed="1"/>
+    <w:lsdException w:name="Table List 3" w:semiHidden="1" w:unhideWhenUsed="1"/>
+    <w:lsdException w:name="Table List 4" w:semiHidden="1" w:unhideWhenUsed="1"/>
+    <w:lsdException w:name="Table List 5" w:semiHidden="1" w:unhideWhenUsed="1"/>
+    <w:lsdException w:name="Table List 6" w:semiHidden="1" w:unhideWhenUsed="1"/>
+    <w:lsdException w:name="Table List 7" w:semiHidden="1" w:unhideWhenUsed="1"/>
+    <w:lsdException w:name="Table List 8" w:semiHidden="1" w:unhideWhenUsed="1"/>
+    <w:lsdException w:name="Table 3D effects 1" w:semiHidden="1" w:unhideWhenUsed="1"/>
+    <w:lsdException w:name="Table 3D effects 2" w:semiHidden="1" w:unhideWhenUsed="1"/>
+    <w:lsdException w:name="Table 3D effects 3" w:semiHidden="1" w:unhideWhenUsed="1"/>
+    <w:lsdException w:name="Table Contemporary" w:semiHidden="1" w:unhideWhenUsed="1"/>
+    <w:lsdException w:name="Table Elegant" w:semiHidden="1" w:unhideWhenUsed="1"/>
+    <w:lsdException w:name="Table Professional" w:semiHidden="1" w:unhideWhenUsed="1"/>
+    <w:lsdException w:name="Table Subtle 1" w:semiHidden="1" w:unhideWhenUsed="1"/>
+    <w:lsdException w:name="Table Subtle 2" w:semiHidden="1" w:unhideWhenUsed="1"/>
+    <w:lsdException w:name="Table Web 1" w:semiHidden="1" w:unhideWhenUsed="1"/>
+    <w:lsdException w:name="Table Web 2" w:semiHidden="1" w:unhideWhenUsed="1"/>
+    <w:lsdException w:name="Table Web 3" w:semiHidden="1" w:unhideWhenUsed="1"/>
+    <w:lsdException w:name="Balloon Text" w:semiHidden="1" w:unhideWhenUsed="1"/>
+    <w:lsdException w:name="Table Grid" w:uiPriority="39"/>
+    <w:lsdException w:name="Table Theme" w:semiHidden="1" w:unhideWhenUsed="1"/>
+    <w:lsdException w:name="Placeholder Text" w:semiHidden="1"/>
+    <w:lsdException w:name="No Spacing" w:uiPriority="1" w:qFormat="1"/>
+    <w:lsdException w:name="Light Shading" w:uiPriority="60"/>
+    <w:lsdException w:name="Light List" w:uiPriority="61"/>
+    <w:lsdException w:name="Light Grid" w:uiPriority="62"/>
+    <w:lsdException w:name="Medium Shading 1" w:uiPriority="63"/>
+    <w:lsdException w:name="Medium Shading 2" w:uiPriority="64"/>
+    <w:lsdException w:name="Medium List 1" w:uiPriority="65"/>
+    <w:lsdException w:name="Medium List 2" w:uiPriority="66"/>
+    <w:lsdException w:name="Medium Grid 1" w:uiPriority="67"/>
+    <w:lsdException w:name="Medium Grid 2" w:uiPriority="68"/>
+    <w:lsdException w:name="Medium Grid 3" w:uiPriority="69"/>
+    <w:lsdException w:name="Dark List" w:uiPriority="70"/>
+    <w:lsdException w:name="Colorful Shading" w:uiPriority="71"/>
+    <w:lsdException w:name="Colorful List" w:uiPriority="72"/>
+    <w:lsdException w:name="Colorful Grid" w:uiPriority="73"/>
+    <w:lsdException w:name="Light Shading Accent 1" w:uiPriority="60"/>
+    <w:lsdException w:name="Light List Accent 1" w:uiPriority="61"/>
+    <w:lsdException w:name="Light Grid Accent 1" w:uiPriority="62"/>
+    <w:lsdException w:name="Medium Shading 1 Accent 1" w:uiPriority="63"/>
+    <w:lsdException w:name="Medium Shading 2 Accent 1" w:uiPriority="64"/>
+    <w:lsdException w:name="Medium List 1 Accent 1" w:uiPriority="65"/>
+    <w:lsdException w:name="Revision" w:semiHidden="1"/>
+    <w:lsdException w:name="List Paragraph" w:uiPriority="34" w:qFormat="1"/>
+    <w:lsdException w:name="Quote" w:uiPriority="29" w:qFormat="1"/>
+    <w:lsdException w:name="Intense Quote" w:uiPriority="30" w:qFormat="1"/>
+    <w:lsdException w:name="Medium List 2 Accent 1" w:uiPriority="66"/>
+    <w:lsdException w:name="Medium Grid 1 Accent 1" w:uiPriority="67"/>
+    <w:lsdException w:name="Medium Grid 2 Accent 1" w:uiPriority="68"/>
+    <w:lsdException w:name="Medium Grid 3 Accent 1" w:uiPriority="69"/>
+    <w:lsdException w:name="Dark List Accent 1" w:uiPriority="70"/>
+    <w:lsdException w:name="Colorful Shading Accent 1" w:uiPriority="71"/>
+    <w:lsdException w:name="Colorful List Accent 1" w:uiPriority="72"/>
+    <w:lsdException w:name="Colorful Grid Accent 1" w:uiPriority="73"/>
+    <w:lsdException w:name="Light Shading Accent 2" w:uiPriority="60"/>
+    <w:lsdException w:name="Light List Accent 2" w:uiPriority="61"/>
+    <w:lsdException w:name="Light Grid Accent 2" w:uiPriority="62"/>
+    <w:lsdException w:name="Medium Shading 1 Accent 2" w:uiPriority="63"/>
+    <w:lsdException w:name="Medium Shading 2 Accent 2" w:uiPriority="64"/>
+    <w:lsdException w:name="Medium List 1 Accent 2" w:uiPriority="65"/>
+    <w:lsdException w:name="Medium List 2 Accent 2" w:uiPriority="66"/>
+    <w:lsdException w:name="Medium Grid 1 Accent 2" w:uiPriority="67"/>
+    <w:lsdException w:name="Medium Grid 2 Accent 2" w:uiPriority="68"/>
+    <w:lsdException w:name="Medium Grid 3 Accent 2" w:uiPriority="69"/>
+    <w:lsdException w:name="Dark List Accent 2" w:uiPriority="70"/>
+    <w:lsdException w:name="Colorful Shading Accent 2" w:uiPriority="71"/>
+    <w:lsdException w:name="Colorful List Accent 2" w:uiPriority="72"/>
+    <w:lsdException w:name="Colorful Grid Accent 2" w:uiPriority="73"/>
+    <w:lsdException w:name="Light Shading Accent 3" w:uiPriority="60"/>
+    <w:lsdException w:name="Light List Accent 3" w:uiPriority="61"/>
+    <w:lsdException w:name="Light Grid Accent 3" w:uiPriority="62"/>
+    <w:lsdException w:name="Medium Shading 1 Accent 3" w:uiPriority="63"/>
+    <w:lsdException w:name="Medium Shading 2 Accent 3" w:uiPriority="64"/>
+    <w:lsdException w:name="Medium List 1 Accent 3" w:uiPriority="65"/>
+    <w:lsdException w:name="Medium List 2 Accent 3" w:uiPriority="66"/>
+    <w:lsdException w:name="Medium Grid 1 Accent 3" w:uiPriority="67"/>
+    <w:lsdException w:name="Medium Grid 2 Accent 3" w:uiPriority="68"/>
+    <w:lsdException w:name="Medium Grid 3 Accent 3" w:uiPriority="69"/>
+    <w:lsdException w:name="Dark List Accent 3" w:uiPriority="70"/>
+    <w:lsdException w:name="Colorful Shading Accent 3" w:uiPriority="71"/>
+    <w:lsdException w:name="Colorful List Accent 3" w:uiPriority="72"/>
+    <w:lsdException w:name="Colorful Grid Accent 3" w:uiPriority="73"/>
+    <w:lsdException w:name="Light Shading Accent 4" w:uiPriority="60"/>
+    <w:lsdException w:name="Light List Accent 4" w:uiPriority="61"/>
+    <w:lsdException w:name="Light Grid Accent 4" w:uiPriority="62"/>
+    <w:lsdException w:name="Medium Shading 1 Accent 4" w:uiPriority="63"/>
+    <w:lsdException w:name="Medium Shading 2 Accent 4" w:uiPriority="64"/>
+    <w:lsdException w:name="Medium List 1 Accent 4" w:uiPriority="65"/>
+    <w:lsdException w:name="Medium List 2 Accent 4" w:uiPriority="66"/>
+    <w:lsdException w:name="Medium Grid 1 Accent 4" w:uiPriority="67"/>
+    <w:lsdException w:name="Medium Grid 2 Accent 4" w:uiPriority="68"/>
+    <w:lsdException w:name="Medium Grid 3 Accent 4" w:uiPriority="69"/>
+    <w:lsdException w:name="Dark List Accent 4" w:uiPriority="70"/>
+    <w:lsdException w:name="Colorful Shading Accent 4" w:uiPriority="71"/>
+    <w:lsdException w:name="Colorful List Accent 4" w:uiPriority="72"/>
+    <w:lsdException w:name="Colorful Grid Accent 4" w:uiPriority="73"/>
+    <w:lsdException w:name="Light Shading Accent 5" w:uiPriority="60"/>
+    <w:lsdException w:name="Light List Accent 5" w:uiPriority="61"/>
+    <w:lsdException w:name="Light Grid Accent 5" w:uiPriority="62"/>
+    <w:lsdException w:name="Medium Shading 1 Accent 5" w:uiPriority="63"/>
+    <w:lsdException w:name="Medium Shading 2 Accent 5" w:uiPriority="64"/>
+    <w:lsdException w:name="Medium List 1 Accent 5" w:uiPriority="65"/>
+    <w:lsdException w:name="Medium List 2 Accent 5" w:uiPriority="66"/>
+    <w:lsdException w:name="Medium Grid 1 Accent 5" w:uiPriority="67"/>
+    <w:lsdException w:name="Medium Grid 2 Accent 5" w:uiPriority="68"/>
+    <w:lsdException w:name="Medium Grid 3 Accent 5" w:uiPriority="69"/>
+    <w:lsdException w:name="Dark List Accent 5" w:uiPriority="70"/>
+    <w:lsdException w:name="Colorful Shading Accent 5" w:uiPriority="71"/>
+    <w:lsdException w:name="Colorful List Accent 5" w:uiPriority="72"/>
+    <w:lsdException w:name="Colorful Grid Accent 5" w:uiPriority="73"/>
+    <w:lsdException w:name="Light Shading Accent 6" w:uiPriority="60"/>
+    <w:lsdException w:name="Light List Accent 6" w:uiPriority="61"/>
+    <w:lsdException w:name="Light Grid Accent 6" w:uiPriority="62"/>
+    <w:lsdException w:name="Medium Shading 1 Accent 6" w:uiPriority="63"/>
+    <w:lsdException w:name="Medium Shading 2 Accent 6" w:uiPriority="64"/>
+    <w:lsdException w:name="Medium List 1 Accent 6" w:uiPriority="65"/>
+    <w:lsdException w:name="Medium List 2 Accent 6" w:uiPriority="66"/>
+    <w:lsdException w:name="Medium Grid 1 Accent 6" w:uiPriority="67"/>
+    <w:lsdException w:name="Medium Grid 2 Accent 6" w:uiPriority="68"/>
+    <w:lsdException w:name="Medium Grid 3 Accent 6" w:uiPriority="69"/>
+    <w:lsdException w:name="Dark List Accent 6" w:uiPriority="70"/>
+    <w:lsdException w:name="Colorful Shading Accent 6" w:uiPriority="71"/>
+    <w:lsdException w:name="Colorful List Accent 6" w:uiPriority="72"/>
+    <w:lsdException w:name="Colorful Grid Accent 6" w:uiPriority="73"/>
+    <w:lsdException w:name="Subtle Emphasis" w:uiPriority="19" w:qFormat="1"/>
+    <w:lsdException w:name="Intense Emphasis" w:uiPriority="21" w:qFormat="1"/>
+    <w:lsdException w:name="Subtle Reference" w:uiPriority="31" w:qFormat="1"/>
+    <w:lsdException w:name="Intense Reference" w:uiPriority="32" w:qFormat="1"/>
+    <w:lsdException w:name="Book Title" w:uiPriority="33" w:qFormat="1"/>
+    <w:lsdException w:name="Bibliography" w:semiHidden="1" w:uiPriority="37" w:unhideWhenUsed="1"/>
+    <w:lsdException w:name="TOC Heading" w:semiHidden="1" w:uiPriority="39" w:unhideWhenUsed="1" w:qFormat="1"/>
+    <w:lsdException w:name="Plain Table 1" w:uiPriority="41"/>
+    <w:lsdException w:name="Plain Table 2" w:uiPriority="42"/>
+    <w:lsdException w:name="Plain Table 3" w:uiPriority="43"/>
+    <w:lsdException w:name="Plain Table 4" w:uiPriority="44"/>
+    <w:lsdException w:name="Plain Table 5" w:uiPriority="45"/>
+    <w:lsdException w:name="Grid Table Light" w:uiPriority="40"/>
+    <w:lsdException w:name="Grid Table 1 Light" w:uiPriority="46"/>
+    <w:lsdException w:name="Grid Table 2" w:uiPriority="47"/>
+    <w:lsdException w:name="Grid Table 3" w:uiPriority="48"/>
+    <w:lsdException w:name="Grid Table 4" w:uiPriority="49"/>
+    <w:lsdException w:name="Grid Table 5 Dark" w:uiPriority="50"/>
+    <w:lsdException w:name="Grid Table 6 Colorful" w:uiPriority="51"/>
+    <w:lsdException w:name="Grid Table 7 Colorful" w:uiPriority="52"/>
+    <w:lsdException w:name="Grid Table 1 Light Accent 1" w:uiPriority="46"/>
+    <w:lsdException w:name="Grid Table 2 Accent 1" w:uiPriority="47"/>
+    <w:lsdException w:name="Grid Table 3 Accent 1" w:uiPriority="48"/>
+    <w:lsdException w:name="Grid Table 4 Accent 1" w:uiPriority="49"/>
+    <w:lsdException w:name="Grid Table 5 Dark Accent 1" w:uiPriority="50"/>
+    <w:lsdException w:name="Grid Table 6 Colorful Accent 1" w:uiPriority="51"/>
+    <w:lsdException w:name="Grid Table 7 Colorful Accent 1" w:uiPriority="52"/>
+    <w:lsdException w:name="Grid Table 1 Light Accent 2" w:uiPriority="46"/>
+    <w:lsdException w:name="Grid Table 2 Accent 2" w:uiPriority="47"/>
+    <w:lsdException w:name="Grid Table 3 Accent 2" w:uiPriority="48"/>
+    <w:lsdException w:name="Grid Table 4 Accent 2" w:uiPriority="49"/>
+    <w:lsdException w:name="Grid Table 5 Dark Accent 2" w:uiPriority="50"/>
+    <w:lsdException w:name="Grid Table 6 Colorful Accent 2" w:uiPriority="51"/>
+    <w:lsdException w:name="Grid Table 7 Colorful Accent 2" w:uiPriority="52"/>
+    <w:lsdException w:name="Grid Table 1 Light Accent 3" w:uiPriority="46"/>
+    <w:lsdException w:name="Grid Table 2 Accent 3" w:uiPriority="47"/>
+    <w:lsdException w:name="Grid Table 3 Accent 3" w:uiPriority="48"/>
+    <w:lsdException w:name="Grid Table 4 Accent 3" w:uiPriority="49"/>
+    <w:lsdException w:name="Grid Table 5 Dark Accent 3" w:uiPriority="50"/>
+    <w:lsdException w:name="Grid Table 6 Colorful Accent 3" w:uiPriority="51"/>
+    <w:lsdException w:name="Grid Table 7 Colorful Accent 3" w:uiPriority="52"/>
+    <w:lsdException w:name="Grid Table 1 Light Accent 4" w:uiPriority="46"/>
+    <w:lsdException w:name="Grid Table 2 Accent 4" w:uiPriority="47"/>
+    <w:lsdException w:name="Grid Table 3 Accent 4" w:uiPriority="48"/>
+    <w:lsdException w:name="Grid Table 4 Accent 4" w:uiPriority="49"/>
+    <w:lsdException w:name="Grid Table 5 Dark Accent 4" w:uiPriority="50"/>
+    <w:lsdException w:name="Grid Table 6 Colorful Accent 4" w:uiPriority="51"/>
+    <w:lsdException w:name="Grid Table 7 Colorful Accent 4" w:uiPriority="52"/>
+    <w:lsdException w:name="Grid Table 1 Light Accent 5" w:uiPriority="46"/>
+    <w:lsdException w:name="Grid Table 2 Accent 5" w:uiPriority="47"/>
+    <w:lsdException w:name="Grid Table 3 Accent 5" w:uiPriority="48"/>
+    <w:lsdException w:name="Grid Table 4 Accent 5" w:uiPriority="49"/>
+    <w:lsdException w:name="Grid Table 5 Dark Accent 5" w:uiPriority="50"/>
+    <w:lsdException w:name="Grid Table 6 Colorful Accent 5" w:uiPriority="51"/>
+    <w:lsdException w:name="Grid Table 7 Colorful Accent 5" w:uiPriority="52"/>
+    <w:lsdException w:name="Grid Table 1 Light Accent 6" w:uiPriority="46"/>
+    <w:lsdException w:name="Grid Table 2 Accent 6" w:uiPriority="47"/>
+    <w:lsdException w:name="Grid Table 3 Accent 6" w:uiPriority="48"/>
+    <w:lsdException w:name="Grid Table 4 Accent 6" w:uiPriority="49"/>
+    <w:lsdException w:name="Grid Table 5 Dark Accent 6" w:uiPriority="50"/>
+    <w:lsdException w:name="Grid Table 6 Colorful Accent 6" w:uiPriority="51"/>
+    <w:lsdException w:name="Grid Table 7 Colorful Accent 6" w:uiPriority="52"/>
+    <w:lsdException w:name="List Table 1 Light" w:uiPriority="46"/>
+    <w:lsdException w:name="List Table 2" w:uiPriority="47"/>
+    <w:lsdException w:name="List Table 3" w:uiPriority="48"/>
+    <w:lsdException w:name="List Table 4" w:uiPriority="49"/>
+    <w:lsdException w:name="List Table 5 Dark" w:uiPriority="50"/>
+    <w:lsdException w:name="List Table 6 Colorful" w:uiPriority="51"/>
+    <w:lsdException w:name="List Table 7 Colorful" w:uiPriority="52"/>
+    <w:lsdException w:name="List Table 1 Light Accent 1" w:uiPriority="46"/>
+    <w:lsdException w:name="List Table 2 Accent 1" w:uiPriority="47"/>
+    <w:lsdException w:name="List Table 3 Accent 1" w:uiPriority="48"/>
+    <w:lsdException w:name="List Table 4 Accent 1" w:uiPriority="49"/>
+    <w:lsdException w:name="List Table 5 Dark Accent 1" w:uiPriority="50"/>
+    <w:lsdException w:name="List Table 6 Colorful Accent 1" w:uiPriority="51"/>
+    <w:lsdException w:name="List Table 7 Colorful Accent 1" w:uiPriority="52"/>
+    <w:lsdException w:name="List Table 1 Light Accent 2" w:uiPriority="46"/>
+    <w:lsdException w:name="List Table 2 Accent 2" w:uiPriority="47"/>
+    <w:lsdException w:name="List Table 3 Accent 2" w:uiPriority="48"/>
+    <w:lsdException w:name="List Table 4 Accent 2" w:uiPriority="49"/>
+    <w:lsdException w:name="List Table 5 Dark Accent 2" w:uiPriority="50"/>
+    <w:lsdException w:name="List Table 6 Colorful Accent 2" w:uiPriority="51"/>
+    <w:lsdException w:name="List Table 7 Colorful Accent 2" w:uiPriority="52"/>
+    <w:lsdException w:name="List Table 1 Light Accent 3" w:uiPriority="46"/>
+    <w:lsdException w:name="List Table 2 Accent 3" w:uiPriority="47"/>
+    <w:lsdException w:name="List Table 3 Accent 3" w:uiPriority="48"/>
+    <w:lsdException w:name="List Table 4 Accent 3" w:uiPriority="49"/>
+    <w:lsdException w:name="List Table 5 Dark Accent 3" w:uiPriority="50"/>
+    <w:lsdException w:name="List Table 6 Colorful Accent 3" w:uiPriority="51"/>
+    <w:lsdException w:name="List Table 7 Colorful Accent 3" w:uiPriority="52"/>
+    <w:lsdException w:name="List Table 1 Light Accent 4" w:uiPriority="46"/>
+    <w:lsdException w:name="List Table 2 Accent 4" w:uiPriority="47"/>
+    <w:lsdException w:name="List Table 3 Accent 4" w:uiPriority="48"/>
+    <w:lsdException w:name="List Table 4 Accent 4" w:uiPriority="49"/>
+    <w:lsdException w:name="List Table 5 Dark Accent 4" w:uiPriority="50"/>
+    <w:lsdException w:name="List Table 6 Colorful Accent 4" w:uiPriority="51"/>
+    <w:lsdException w:name="List Table 7 Colorful Accent 4" w:uiPriority="52"/>
+    <w:lsdException w:name="List Table 1 Light Accent 5" w:uiPriority="46"/>
+    <w:lsdException w:name="List Table 2 Accent 5" w:uiPriority="47"/>
+    <w:lsdException w:name="List Table 3 Accent 5" w:uiPriority="48"/>
+    <w:lsdException w:name="List Table 4 Accent 5" w:uiPriority="49"/>
+    <w:lsdException w:name="List Table 5 Dark Accent 5" w:uiPriority="50"/>
+    <w:lsdException w:name="List Table 6 Colorful Accent 5" w:uiPriority="51"/>
+    <w:lsdException w:name="List Table 7 Colorful Accent 5" w:uiPriority="52"/>
+    <w:lsdException w:name="List Table 1 Light Accent 6" w:uiPriority="46"/>
+    <w:lsdException w:name="List Table 2 Accent 6" w:uiPriority="47"/>
+    <w:lsdException w:name="List Table 3 Accent 6" w:uiPriority="48"/>
+    <w:lsdException w:name="List Table 4 Accent 6" w:uiPriority="49"/>
+    <w:lsdException w:name="List Table 5 Dark Accent 6" w:uiPriority="50"/>
+    <w:lsdException w:name="List Table 6 Colorful Accent 6" w:uiPriority="51"/>
+    <w:lsdException w:name="List Table 7 Colorful Accent 6" w:uiPriority="52"/>
   </w:latentStyles>
   <w:style w:type="paragraph" w:default="1" w:styleId="Normal">
     <w:name w:val="Normal"/>
@@ -2008,7 +2235,6 @@
     <w:uiPriority w:val="99"/>
     <w:semiHidden/>
     <w:unhideWhenUsed/>
-    <w:qFormat/>
     <w:tblPr>
       <w:tblInd w:w="0" w:type="dxa"/>
       <w:tblCellMar>
@@ -2321,7 +2547,7 @@
   <a:extraClrSchemeLst/>
   <a:extLst>
     <a:ext uri="{05A4C25C-085E-4340-85A3-A5531E510DB2}">
-      <thm15:themeFamily xmlns:thm15="http://schemas.microsoft.com/office/thememl/2012/main" xmlns="" name="Office Theme" id="{62F939B6-93AF-4DB8-9C6B-D6C7DFDC589F}" vid="{4A3C46E8-61CC-4603-A589-7422A47A8E4A}"/>
+      <thm15:themeFamily xmlns:thm15="http://schemas.microsoft.com/office/thememl/2012/main" name="Office Theme" id="{62F939B6-93AF-4DB8-9C6B-D6C7DFDC589F}" vid="{4A3C46E8-61CC-4603-A589-7422A47A8E4A}"/>
     </a:ext>
   </a:extLst>
 </a:theme>
@@ -2332,7 +2558,7 @@
 </file>
 
 <file path=customXml/itemProps1.xml><?xml version="1.0" encoding="utf-8"?>
-<ds:datastoreItem xmlns:ds="http://schemas.openxmlformats.org/officeDocument/2006/customXml" ds:itemID="{5D612DD8-3BE7-4D53-A8B7-3206BC5E7313}">
+<ds:datastoreItem xmlns:ds="http://schemas.openxmlformats.org/officeDocument/2006/customXml" ds:itemID="{490FF615-E09D-40D9-8F69-F790AA150298}">
   <ds:schemaRefs>
     <ds:schemaRef ds:uri="http://schemas.openxmlformats.org/officeDocument/2006/bibliography"/>
   </ds:schemaRefs>

</xml_diff>

<commit_message>
Saved changes to usecase description
</commit_message>
<xml_diff>
--- a/UseCaseDescriptionCSC470.docx
+++ b/UseCaseDescriptionCSC470.docx
@@ -278,8 +278,6 @@
       </w:pPr>
     </w:p>
     <w:p>
-      <w:bookmarkStart w:id="0" w:name="_GoBack"/>
-      <w:bookmarkEnd w:id="0"/>
       <w:r>
         <w:t>Description: The Verify Member Use Case allows the provider to verify with the data center about the member’</w:t>
       </w:r>
@@ -401,6 +399,51 @@
       </w:r>
     </w:p>
     <w:p>
+      <w:pPr>
+        <w:jc w:val="center"/>
+        <w:rPr>
+          <w:b/>
+        </w:rPr>
+      </w:pPr>
+      <w:bookmarkStart w:id="0" w:name="_GoBack"/>
+      <w:bookmarkEnd w:id="0"/>
+    </w:p>
+    <w:p>
+      <w:pPr>
+        <w:rPr>
+          <w:b/>
+        </w:rPr>
+      </w:pPr>
+    </w:p>
+    <w:p>
+      <w:pPr>
+        <w:rPr>
+          <w:b/>
+        </w:rPr>
+      </w:pPr>
+    </w:p>
+    <w:p>
+      <w:pPr>
+        <w:rPr>
+          <w:b/>
+        </w:rPr>
+      </w:pPr>
+    </w:p>
+    <w:p>
+      <w:pPr>
+        <w:rPr>
+          <w:b/>
+        </w:rPr>
+      </w:pPr>
+    </w:p>
+    <w:p>
+      <w:pPr>
+        <w:rPr>
+          <w:b/>
+        </w:rPr>
+      </w:pPr>
+    </w:p>
+    <w:p>
       <w:r>
         <w:t>Description: The Submit Claim Use Case allows the provider to submit his/her claim to the Choc</w:t>
       </w:r>
@@ -420,6 +463,7 @@
     <w:p/>
     <w:p>
       <w:r>
+        <w:lastRenderedPageBreak/>
         <w:t xml:space="preserve">Step 1: The provider begins by swiping the member card through the card reader or he/she can also key in the member number. </w:t>
       </w:r>
     </w:p>
@@ -435,7 +479,6 @@
     </w:p>
     <w:p>
       <w:r>
-        <w:lastRenderedPageBreak/>
         <w:t>Step 4: The</w:t>
       </w:r>
       <w:r>
@@ -619,6 +662,7 @@
     <w:p/>
     <w:p>
       <w:r>
+        <w:lastRenderedPageBreak/>
         <w:t>Step 1: During the day, the software at the Chocoholics Anonymous Data Center is run in interactive mode.</w:t>
       </w:r>
     </w:p>
@@ -651,7 +695,6 @@
     </w:p>
     <w:p>
       <w:r>
-        <w:lastRenderedPageBreak/>
         <w:t>Description:</w:t>
       </w:r>
       <w:r>
@@ -871,7 +914,6 @@
     <w:p/>
     <w:p>
       <w:r>
-        <w:lastRenderedPageBreak/>
         <w:t>Step 1: At midnight on Friday of each week, the main accounting procedure is run at the Data Center. It reads the week’s file of services provided and prints the Choc</w:t>
       </w:r>
       <w:r>
@@ -2558,7 +2600,7 @@
 </file>
 
 <file path=customXml/itemProps1.xml><?xml version="1.0" encoding="utf-8"?>
-<ds:datastoreItem xmlns:ds="http://schemas.openxmlformats.org/officeDocument/2006/customXml" ds:itemID="{490FF615-E09D-40D9-8F69-F790AA150298}">
+<ds:datastoreItem xmlns:ds="http://schemas.openxmlformats.org/officeDocument/2006/customXml" ds:itemID="{5F4DCCD8-88AE-4FF6-B111-001FD3986298}">
   <ds:schemaRefs>
     <ds:schemaRef ds:uri="http://schemas.openxmlformats.org/officeDocument/2006/bibliography"/>
   </ds:schemaRefs>

</xml_diff>

<commit_message>
More update to specific use case diagrams
</commit_message>
<xml_diff>
--- a/UseCaseDescriptionCSC470.docx
+++ b/UseCaseDescriptionCSC470.docx
@@ -63,9 +63,9 @@
         </w:rPr>
         <w:drawing>
           <wp:inline distT="0" distB="0" distL="0" distR="0">
-            <wp:extent cx="5943600" cy="5892165"/>
+            <wp:extent cx="6858000" cy="6798310"/>
             <wp:effectExtent l="0" t="0" r="0" b="0"/>
-            <wp:docPr id="2" name="Picture 2"/>
+            <wp:docPr id="4" name="Picture 4"/>
             <wp:cNvGraphicFramePr>
               <a:graphicFrameLocks xmlns:a="http://schemas.openxmlformats.org/drawingml/2006/main" noChangeAspect="1"/>
             </wp:cNvGraphicFramePr>
@@ -73,7 +73,7 @@
               <a:graphicData uri="http://schemas.openxmlformats.org/drawingml/2006/picture">
                 <pic:pic xmlns:pic="http://schemas.openxmlformats.org/drawingml/2006/picture">
                   <pic:nvPicPr>
-                    <pic:cNvPr id="2" name="GeneralUseCase.png"/>
+                    <pic:cNvPr id="4" name="GeneralUseCase.png"/>
                     <pic:cNvPicPr/>
                   </pic:nvPicPr>
                   <pic:blipFill>
@@ -91,7 +91,7 @@
                   <pic:spPr>
                     <a:xfrm>
                       <a:off x="0" y="0"/>
-                      <a:ext cx="5943600" cy="5892165"/>
+                      <a:ext cx="6858000" cy="6798310"/>
                     </a:xfrm>
                     <a:prstGeom prst="rect">
                       <a:avLst/>
@@ -215,23 +215,16 @@
           <w:u w:val="single"/>
         </w:rPr>
       </w:pPr>
-    </w:p>
-    <w:p>
-      <w:pPr>
-        <w:rPr>
-          <w:b/>
-        </w:rPr>
-      </w:pPr>
       <w:r>
         <w:rPr>
           <w:b/>
           <w:noProof/>
         </w:rPr>
         <w:drawing>
-          <wp:inline distT="0" distB="0" distL="0" distR="0" wp14:anchorId="63573BB6" wp14:editId="249A9B8C">
-            <wp:extent cx="5943600" cy="2600325"/>
+          <wp:inline distT="0" distB="0" distL="0" distR="0">
+            <wp:extent cx="6858000" cy="3332480"/>
             <wp:effectExtent l="0" t="0" r="0" b="0"/>
-            <wp:docPr id="1" name="Picture 1"/>
+            <wp:docPr id="7" name="Picture 7"/>
             <wp:cNvGraphicFramePr>
               <a:graphicFrameLocks xmlns:a="http://schemas.openxmlformats.org/drawingml/2006/main" noChangeAspect="1"/>
             </wp:cNvGraphicFramePr>
@@ -239,7 +232,7 @@
               <a:graphicData uri="http://schemas.openxmlformats.org/drawingml/2006/picture">
                 <pic:pic xmlns:pic="http://schemas.openxmlformats.org/drawingml/2006/picture">
                   <pic:nvPicPr>
-                    <pic:cNvPr id="1" name="VerifyMember.png"/>
+                    <pic:cNvPr id="7" name="VerifyMember.png"/>
                     <pic:cNvPicPr/>
                   </pic:nvPicPr>
                   <pic:blipFill>
@@ -257,7 +250,7 @@
                   <pic:spPr>
                     <a:xfrm>
                       <a:off x="0" y="0"/>
-                      <a:ext cx="5943600" cy="2600325"/>
+                      <a:ext cx="6858000" cy="3332480"/>
                     </a:xfrm>
                     <a:prstGeom prst="rect">
                       <a:avLst/>
@@ -278,6 +271,13 @@
       </w:pPr>
     </w:p>
     <w:p>
+      <w:pPr>
+        <w:rPr>
+          <w:b/>
+        </w:rPr>
+      </w:pPr>
+    </w:p>
+    <w:p>
       <w:r>
         <w:t>Description: The Verify Member Use Case allows the provider to verify with the data center about the member’</w:t>
       </w:r>
@@ -390,6 +390,118 @@
           <w:u w:val="single"/>
         </w:rPr>
       </w:pPr>
+    </w:p>
+    <w:p>
+      <w:pPr>
+        <w:rPr>
+          <w:b/>
+          <w:u w:val="single"/>
+        </w:rPr>
+      </w:pPr>
+    </w:p>
+    <w:p>
+      <w:pPr>
+        <w:rPr>
+          <w:b/>
+          <w:u w:val="single"/>
+        </w:rPr>
+      </w:pPr>
+    </w:p>
+    <w:p>
+      <w:pPr>
+        <w:rPr>
+          <w:b/>
+          <w:u w:val="single"/>
+        </w:rPr>
+      </w:pPr>
+    </w:p>
+    <w:p>
+      <w:pPr>
+        <w:rPr>
+          <w:b/>
+          <w:u w:val="single"/>
+        </w:rPr>
+      </w:pPr>
+    </w:p>
+    <w:p>
+      <w:pPr>
+        <w:rPr>
+          <w:b/>
+          <w:u w:val="single"/>
+        </w:rPr>
+      </w:pPr>
+    </w:p>
+    <w:p>
+      <w:pPr>
+        <w:rPr>
+          <w:b/>
+          <w:u w:val="single"/>
+        </w:rPr>
+      </w:pPr>
+    </w:p>
+    <w:p>
+      <w:pPr>
+        <w:rPr>
+          <w:b/>
+          <w:u w:val="single"/>
+        </w:rPr>
+      </w:pPr>
+    </w:p>
+    <w:p>
+      <w:pPr>
+        <w:rPr>
+          <w:b/>
+          <w:u w:val="single"/>
+        </w:rPr>
+      </w:pPr>
+    </w:p>
+    <w:p>
+      <w:pPr>
+        <w:rPr>
+          <w:b/>
+          <w:u w:val="single"/>
+        </w:rPr>
+      </w:pPr>
+    </w:p>
+    <w:p>
+      <w:pPr>
+        <w:rPr>
+          <w:b/>
+          <w:u w:val="single"/>
+        </w:rPr>
+      </w:pPr>
+    </w:p>
+    <w:p>
+      <w:pPr>
+        <w:rPr>
+          <w:b/>
+          <w:u w:val="single"/>
+        </w:rPr>
+      </w:pPr>
+    </w:p>
+    <w:p>
+      <w:pPr>
+        <w:rPr>
+          <w:b/>
+          <w:u w:val="single"/>
+        </w:rPr>
+      </w:pPr>
+    </w:p>
+    <w:p>
+      <w:pPr>
+        <w:rPr>
+          <w:b/>
+          <w:u w:val="single"/>
+        </w:rPr>
+      </w:pPr>
+    </w:p>
+    <w:p>
+      <w:pPr>
+        <w:rPr>
+          <w:b/>
+          <w:u w:val="single"/>
+        </w:rPr>
+      </w:pPr>
       <w:r>
         <w:rPr>
           <w:b/>
@@ -399,51 +511,60 @@
       </w:r>
     </w:p>
     <w:p>
-      <w:pPr>
-        <w:jc w:val="center"/>
-        <w:rPr>
-          <w:b/>
-        </w:rPr>
-      </w:pPr>
-      <w:bookmarkStart w:id="0" w:name="_GoBack"/>
-      <w:bookmarkEnd w:id="0"/>
-    </w:p>
-    <w:p>
-      <w:pPr>
-        <w:rPr>
-          <w:b/>
-        </w:rPr>
-      </w:pPr>
-    </w:p>
-    <w:p>
-      <w:pPr>
-        <w:rPr>
-          <w:b/>
-        </w:rPr>
-      </w:pPr>
-    </w:p>
-    <w:p>
-      <w:pPr>
-        <w:rPr>
-          <w:b/>
-        </w:rPr>
-      </w:pPr>
-    </w:p>
-    <w:p>
-      <w:pPr>
-        <w:rPr>
-          <w:b/>
-        </w:rPr>
-      </w:pPr>
-    </w:p>
-    <w:p>
-      <w:pPr>
-        <w:rPr>
-          <w:b/>
-        </w:rPr>
-      </w:pPr>
-    </w:p>
-    <w:p>
+      <w:r>
+        <w:rPr>
+          <w:noProof/>
+        </w:rPr>
+        <w:drawing>
+          <wp:inline distT="0" distB="0" distL="0" distR="0">
+            <wp:extent cx="6858000" cy="5605145"/>
+            <wp:effectExtent l="0" t="0" r="0" b="0"/>
+            <wp:docPr id="10" name="Picture 10"/>
+            <wp:cNvGraphicFramePr>
+              <a:graphicFrameLocks xmlns:a="http://schemas.openxmlformats.org/drawingml/2006/main" noChangeAspect="1"/>
+            </wp:cNvGraphicFramePr>
+            <a:graphic xmlns:a="http://schemas.openxmlformats.org/drawingml/2006/main">
+              <a:graphicData uri="http://schemas.openxmlformats.org/drawingml/2006/picture">
+                <pic:pic xmlns:pic="http://schemas.openxmlformats.org/drawingml/2006/picture">
+                  <pic:nvPicPr>
+                    <pic:cNvPr id="10" name="SubmitClaim.png"/>
+                    <pic:cNvPicPr/>
+                  </pic:nvPicPr>
+                  <pic:blipFill>
+                    <a:blip r:embed="rId8">
+                      <a:extLst>
+                        <a:ext uri="{28A0092B-C50C-407E-A947-70E740481C1C}">
+                          <a14:useLocalDpi xmlns:a14="http://schemas.microsoft.com/office/drawing/2010/main" val="0"/>
+                        </a:ext>
+                      </a:extLst>
+                    </a:blip>
+                    <a:stretch>
+                      <a:fillRect/>
+                    </a:stretch>
+                  </pic:blipFill>
+                  <pic:spPr>
+                    <a:xfrm>
+                      <a:off x="0" y="0"/>
+                      <a:ext cx="6858000" cy="5605145"/>
+                    </a:xfrm>
+                    <a:prstGeom prst="rect">
+                      <a:avLst/>
+                    </a:prstGeom>
+                  </pic:spPr>
+                </pic:pic>
+              </a:graphicData>
+            </a:graphic>
+          </wp:inline>
+        </w:drawing>
+      </w:r>
+    </w:p>
+    <w:p/>
+    <w:p>
+      <w:pPr>
+        <w:rPr>
+          <w:b/>
+        </w:rPr>
+      </w:pPr>
       <w:r>
         <w:t>Description: The Submit Claim Use Case allows the provider to submit his/her claim to the Choc</w:t>
       </w:r>
@@ -463,7 +584,6 @@
     <w:p/>
     <w:p>
       <w:r>
-        <w:lastRenderedPageBreak/>
         <w:t xml:space="preserve">Step 1: The provider begins by swiping the member card through the card reader or he/she can also key in the member number. </w:t>
       </w:r>
     </w:p>
@@ -485,10 +605,19 @@
         <w:t xml:space="preserve"> software product</w:t>
       </w:r>
       <w:r>
-        <w:t xml:space="preserve"> then displays the name of the service the provider keyed in, in order to ask the provider to verify what he typed in was correct for the specific service he/she gave to t</w:t>
-      </w:r>
-      <w:r>
-        <w:t xml:space="preserve">he member on that current date and can also enter comments about the service provided. </w:t>
+        <w:t xml:space="preserve"> then displays the name of the service the provider keyed in, in order to ask the provider to verify what he typed in was correct f</w:t>
+      </w:r>
+      <w:r>
+        <w:t>or the specific service he/she provided</w:t>
+      </w:r>
+      <w:r>
+        <w:t xml:space="preserve"> on that date</w:t>
+      </w:r>
+      <w:r>
+        <w:t>. Also the provider can</w:t>
+      </w:r>
+      <w:r>
+        <w:t xml:space="preserve"> enter comments about the service provided. </w:t>
       </w:r>
     </w:p>
     <w:p>
@@ -508,23 +637,457 @@
         <w:t>Step 5: The software product now writes a record of the service to disk the includes the current date and time, the date the service was provided, the provider number, the member number, the service code, and any additional comments the provider made about the service.</w:t>
       </w:r>
     </w:p>
-    <w:p/>
-    <w:p>
-      <w:pPr>
-        <w:rPr>
-          <w:b/>
-          <w:u w:val="single"/>
-        </w:rPr>
-      </w:pPr>
-      <w:r>
-        <w:rPr>
-          <w:b/>
-          <w:u w:val="single"/>
-        </w:rPr>
+    <w:p>
+      <w:r>
+        <w:lastRenderedPageBreak/>
+        <w:t>Step 6: The software product looks up the fee to be paid for the service that was provided and displays it on the provider’s terminal.</w:t>
+      </w:r>
+    </w:p>
+    <w:p>
+      <w:r>
+        <w:t>Step 7: The provider has a form on which to enter the current date and time, the date the service was provided, member name and number, service code, and fee to be paid.</w:t>
+      </w:r>
+    </w:p>
+    <w:p/>
+    <w:p/>
+    <w:p/>
+    <w:p>
+      <w:pPr>
+        <w:rPr>
+          <w:b/>
+          <w:u w:val="single"/>
+        </w:rPr>
+      </w:pPr>
+    </w:p>
+    <w:p>
+      <w:pPr>
+        <w:rPr>
+          <w:b/>
+          <w:u w:val="single"/>
+        </w:rPr>
+      </w:pPr>
+    </w:p>
+    <w:p>
+      <w:pPr>
+        <w:rPr>
+          <w:b/>
+          <w:u w:val="single"/>
+        </w:rPr>
+      </w:pPr>
+    </w:p>
+    <w:p>
+      <w:pPr>
+        <w:rPr>
+          <w:b/>
+          <w:u w:val="single"/>
+        </w:rPr>
+      </w:pPr>
+    </w:p>
+    <w:p>
+      <w:pPr>
+        <w:rPr>
+          <w:b/>
+          <w:u w:val="single"/>
+        </w:rPr>
+      </w:pPr>
+    </w:p>
+    <w:p>
+      <w:pPr>
+        <w:rPr>
+          <w:b/>
+          <w:u w:val="single"/>
+        </w:rPr>
+      </w:pPr>
+    </w:p>
+    <w:p>
+      <w:pPr>
+        <w:rPr>
+          <w:b/>
+          <w:u w:val="single"/>
+        </w:rPr>
+      </w:pPr>
+    </w:p>
+    <w:p>
+      <w:pPr>
+        <w:rPr>
+          <w:b/>
+          <w:u w:val="single"/>
+        </w:rPr>
+      </w:pPr>
+    </w:p>
+    <w:p>
+      <w:pPr>
+        <w:rPr>
+          <w:b/>
+          <w:u w:val="single"/>
+        </w:rPr>
+      </w:pPr>
+    </w:p>
+    <w:p>
+      <w:pPr>
+        <w:rPr>
+          <w:b/>
+          <w:u w:val="single"/>
+        </w:rPr>
+      </w:pPr>
+    </w:p>
+    <w:p>
+      <w:pPr>
+        <w:rPr>
+          <w:b/>
+          <w:u w:val="single"/>
+        </w:rPr>
+      </w:pPr>
+    </w:p>
+    <w:p>
+      <w:pPr>
+        <w:rPr>
+          <w:b/>
+          <w:u w:val="single"/>
+        </w:rPr>
+      </w:pPr>
+    </w:p>
+    <w:p>
+      <w:pPr>
+        <w:rPr>
+          <w:b/>
+          <w:u w:val="single"/>
+        </w:rPr>
+      </w:pPr>
+    </w:p>
+    <w:p>
+      <w:pPr>
+        <w:rPr>
+          <w:b/>
+          <w:u w:val="single"/>
+        </w:rPr>
+      </w:pPr>
+    </w:p>
+    <w:p>
+      <w:pPr>
+        <w:rPr>
+          <w:b/>
+          <w:u w:val="single"/>
+        </w:rPr>
+      </w:pPr>
+    </w:p>
+    <w:p>
+      <w:pPr>
+        <w:rPr>
+          <w:b/>
+          <w:u w:val="single"/>
+        </w:rPr>
+      </w:pPr>
+    </w:p>
+    <w:p>
+      <w:pPr>
+        <w:rPr>
+          <w:b/>
+          <w:u w:val="single"/>
+        </w:rPr>
+      </w:pPr>
+    </w:p>
+    <w:p>
+      <w:pPr>
+        <w:rPr>
+          <w:b/>
+          <w:u w:val="single"/>
+        </w:rPr>
+      </w:pPr>
+    </w:p>
+    <w:p>
+      <w:pPr>
+        <w:rPr>
+          <w:b/>
+          <w:u w:val="single"/>
+        </w:rPr>
+      </w:pPr>
+    </w:p>
+    <w:p>
+      <w:pPr>
+        <w:rPr>
+          <w:b/>
+          <w:u w:val="single"/>
+        </w:rPr>
+      </w:pPr>
+    </w:p>
+    <w:p>
+      <w:pPr>
+        <w:rPr>
+          <w:b/>
+          <w:u w:val="single"/>
+        </w:rPr>
+      </w:pPr>
+    </w:p>
+    <w:p>
+      <w:pPr>
+        <w:rPr>
+          <w:b/>
+          <w:u w:val="single"/>
+        </w:rPr>
+      </w:pPr>
+    </w:p>
+    <w:p>
+      <w:pPr>
+        <w:rPr>
+          <w:b/>
+          <w:u w:val="single"/>
+        </w:rPr>
+      </w:pPr>
+    </w:p>
+    <w:p>
+      <w:pPr>
+        <w:rPr>
+          <w:b/>
+          <w:u w:val="single"/>
+        </w:rPr>
+      </w:pPr>
+    </w:p>
+    <w:p>
+      <w:pPr>
+        <w:rPr>
+          <w:b/>
+          <w:u w:val="single"/>
+        </w:rPr>
+      </w:pPr>
+    </w:p>
+    <w:p>
+      <w:pPr>
+        <w:rPr>
+          <w:b/>
+          <w:u w:val="single"/>
+        </w:rPr>
+      </w:pPr>
+    </w:p>
+    <w:p>
+      <w:pPr>
+        <w:rPr>
+          <w:b/>
+          <w:u w:val="single"/>
+        </w:rPr>
+      </w:pPr>
+    </w:p>
+    <w:p>
+      <w:pPr>
+        <w:rPr>
+          <w:b/>
+          <w:u w:val="single"/>
+        </w:rPr>
+      </w:pPr>
+    </w:p>
+    <w:p>
+      <w:pPr>
+        <w:rPr>
+          <w:b/>
+          <w:u w:val="single"/>
+        </w:rPr>
+      </w:pPr>
+    </w:p>
+    <w:p>
+      <w:pPr>
+        <w:rPr>
+          <w:b/>
+          <w:u w:val="single"/>
+        </w:rPr>
+      </w:pPr>
+    </w:p>
+    <w:p>
+      <w:pPr>
+        <w:rPr>
+          <w:b/>
+          <w:u w:val="single"/>
+        </w:rPr>
+      </w:pPr>
+    </w:p>
+    <w:p>
+      <w:pPr>
+        <w:rPr>
+          <w:b/>
+          <w:u w:val="single"/>
+        </w:rPr>
+      </w:pPr>
+    </w:p>
+    <w:p>
+      <w:pPr>
+        <w:rPr>
+          <w:b/>
+          <w:u w:val="single"/>
+        </w:rPr>
+      </w:pPr>
+    </w:p>
+    <w:p>
+      <w:pPr>
+        <w:rPr>
+          <w:b/>
+          <w:u w:val="single"/>
+        </w:rPr>
+      </w:pPr>
+    </w:p>
+    <w:p>
+      <w:pPr>
+        <w:rPr>
+          <w:b/>
+          <w:u w:val="single"/>
+        </w:rPr>
+      </w:pPr>
+    </w:p>
+    <w:p>
+      <w:pPr>
+        <w:rPr>
+          <w:b/>
+          <w:u w:val="single"/>
+        </w:rPr>
+      </w:pPr>
+    </w:p>
+    <w:p>
+      <w:pPr>
+        <w:rPr>
+          <w:b/>
+          <w:u w:val="single"/>
+        </w:rPr>
+      </w:pPr>
+    </w:p>
+    <w:p>
+      <w:pPr>
+        <w:rPr>
+          <w:b/>
+          <w:u w:val="single"/>
+        </w:rPr>
+      </w:pPr>
+    </w:p>
+    <w:p>
+      <w:pPr>
+        <w:rPr>
+          <w:b/>
+          <w:u w:val="single"/>
+        </w:rPr>
+      </w:pPr>
+    </w:p>
+    <w:p>
+      <w:pPr>
+        <w:rPr>
+          <w:b/>
+          <w:u w:val="single"/>
+        </w:rPr>
+      </w:pPr>
+    </w:p>
+    <w:p>
+      <w:pPr>
+        <w:rPr>
+          <w:b/>
+          <w:u w:val="single"/>
+        </w:rPr>
+      </w:pPr>
+    </w:p>
+    <w:p>
+      <w:pPr>
+        <w:rPr>
+          <w:b/>
+          <w:u w:val="single"/>
+        </w:rPr>
+      </w:pPr>
+    </w:p>
+    <w:p>
+      <w:pPr>
+        <w:rPr>
+          <w:b/>
+          <w:u w:val="single"/>
+        </w:rPr>
+      </w:pPr>
+    </w:p>
+    <w:p>
+      <w:pPr>
+        <w:rPr>
+          <w:b/>
+          <w:u w:val="single"/>
+        </w:rPr>
+      </w:pPr>
+    </w:p>
+    <w:p>
+      <w:pPr>
+        <w:rPr>
+          <w:b/>
+          <w:u w:val="single"/>
+        </w:rPr>
+      </w:pPr>
+    </w:p>
+    <w:p>
+      <w:pPr>
+        <w:rPr>
+          <w:b/>
+        </w:rPr>
+      </w:pPr>
+      <w:r>
+        <w:rPr>
+          <w:b/>
+          <w:u w:val="single"/>
+        </w:rPr>
+        <w:lastRenderedPageBreak/>
         <w:t>Use Case 3: Receive Payment</w:t>
       </w:r>
     </w:p>
     <w:p>
+      <w:pPr>
+        <w:rPr>
+          <w:b/>
+        </w:rPr>
+      </w:pPr>
+    </w:p>
+    <w:p>
+      <w:pPr>
+        <w:rPr>
+          <w:b/>
+        </w:rPr>
+      </w:pPr>
+      <w:r>
+        <w:rPr>
+          <w:b/>
+          <w:noProof/>
+        </w:rPr>
+        <w:drawing>
+          <wp:inline distT="0" distB="0" distL="0" distR="0">
+            <wp:extent cx="6858000" cy="4431030"/>
+            <wp:effectExtent l="0" t="0" r="0" b="0"/>
+            <wp:docPr id="8" name="Picture 8"/>
+            <wp:cNvGraphicFramePr>
+              <a:graphicFrameLocks xmlns:a="http://schemas.openxmlformats.org/drawingml/2006/main" noChangeAspect="1"/>
+            </wp:cNvGraphicFramePr>
+            <a:graphic xmlns:a="http://schemas.openxmlformats.org/drawingml/2006/main">
+              <a:graphicData uri="http://schemas.openxmlformats.org/drawingml/2006/picture">
+                <pic:pic xmlns:pic="http://schemas.openxmlformats.org/drawingml/2006/picture">
+                  <pic:nvPicPr>
+                    <pic:cNvPr id="8" name="ReceivePayment.png"/>
+                    <pic:cNvPicPr/>
+                  </pic:nvPicPr>
+                  <pic:blipFill>
+                    <a:blip r:embed="rId9">
+                      <a:extLst>
+                        <a:ext uri="{28A0092B-C50C-407E-A947-70E740481C1C}">
+                          <a14:useLocalDpi xmlns:a14="http://schemas.microsoft.com/office/drawing/2010/main" val="0"/>
+                        </a:ext>
+                      </a:extLst>
+                    </a:blip>
+                    <a:stretch>
+                      <a:fillRect/>
+                    </a:stretch>
+                  </pic:blipFill>
+                  <pic:spPr>
+                    <a:xfrm>
+                      <a:off x="0" y="0"/>
+                      <a:ext cx="6858000" cy="4431030"/>
+                    </a:xfrm>
+                    <a:prstGeom prst="rect">
+                      <a:avLst/>
+                    </a:prstGeom>
+                  </pic:spPr>
+                </pic:pic>
+              </a:graphicData>
+            </a:graphic>
+          </wp:inline>
+        </w:drawing>
+      </w:r>
+    </w:p>
+    <w:p>
       <w:r>
         <w:t>Description: The Receive Payment Use Case allows the provider to receive payment from Chocoholics Anonymous.</w:t>
       </w:r>
@@ -532,36 +1095,249 @@
     <w:p/>
     <w:p>
       <w:r>
-        <w:t>Step 1: The software product looks up the fee to be paid for the service that was provided and displays it on the provider’s terminal.</w:t>
-      </w:r>
-    </w:p>
-    <w:p>
-      <w:r>
-        <w:t>Step 2: The provider has a form on which to enter the current date and time, the date the service was provided, member name and number, service code, and fee to be paid.</w:t>
-      </w:r>
-    </w:p>
-    <w:p>
-      <w:r>
-        <w:t>Step 3: At the end of the week, the provider totals the fees to verify the amount to be paid to that provider by Chocoholics Anonymous for that specific week.</w:t>
-      </w:r>
-    </w:p>
-    <w:p/>
-    <w:p>
-      <w:pPr>
-        <w:rPr>
-          <w:b/>
-          <w:u w:val="single"/>
-        </w:rPr>
-      </w:pPr>
-      <w:r>
-        <w:rPr>
-          <w:b/>
-          <w:u w:val="single"/>
-        </w:rPr>
+        <w:t xml:space="preserve">Step 1: </w:t>
+      </w:r>
+      <w:r>
+        <w:t>The provider totals the fees to verify the amount to be paid to that provider by Chocoholics Anonymous for that specific week.</w:t>
+      </w:r>
+      <w:r>
+        <w:t xml:space="preserve"> </w:t>
+      </w:r>
+    </w:p>
+    <w:p>
+      <w:r>
+        <w:t xml:space="preserve">Step </w:t>
+      </w:r>
+      <w:r>
+        <w:t>2</w:t>
+      </w:r>
+      <w:r>
+        <w:t xml:space="preserve">: </w:t>
+      </w:r>
+      <w:r>
+        <w:t xml:space="preserve">Provider Requests Payment from Choc An. </w:t>
+      </w:r>
+    </w:p>
+    <w:p>
+      <w:r>
+        <w:t xml:space="preserve">Step 3: </w:t>
+      </w:r>
+      <w:r>
+        <w:t>Payment is deposited v</w:t>
+      </w:r>
+      <w:r>
+        <w:t>ia d</w:t>
+      </w:r>
+      <w:r>
+        <w:t xml:space="preserve">irect deposit to </w:t>
+      </w:r>
+      <w:proofErr w:type="gramStart"/>
+      <w:r>
+        <w:t>providers</w:t>
+      </w:r>
+      <w:proofErr w:type="gramEnd"/>
+      <w:r>
+        <w:t xml:space="preserve"> bank account</w:t>
+      </w:r>
+      <w:r>
+        <w:t xml:space="preserve"> by Banking System</w:t>
+      </w:r>
+      <w:r>
+        <w:t>.</w:t>
+      </w:r>
+    </w:p>
+    <w:p/>
+    <w:p>
+      <w:pPr>
+        <w:rPr>
+          <w:b/>
+        </w:rPr>
+      </w:pPr>
+    </w:p>
+    <w:p>
+      <w:pPr>
+        <w:rPr>
+          <w:b/>
+        </w:rPr>
+      </w:pPr>
+    </w:p>
+    <w:p>
+      <w:pPr>
+        <w:rPr>
+          <w:b/>
+        </w:rPr>
+      </w:pPr>
+    </w:p>
+    <w:p>
+      <w:pPr>
+        <w:rPr>
+          <w:b/>
+        </w:rPr>
+      </w:pPr>
+    </w:p>
+    <w:p>
+      <w:pPr>
+        <w:rPr>
+          <w:b/>
+        </w:rPr>
+      </w:pPr>
+    </w:p>
+    <w:p>
+      <w:pPr>
+        <w:rPr>
+          <w:b/>
+        </w:rPr>
+      </w:pPr>
+    </w:p>
+    <w:p>
+      <w:pPr>
+        <w:rPr>
+          <w:b/>
+        </w:rPr>
+      </w:pPr>
+    </w:p>
+    <w:p>
+      <w:pPr>
+        <w:rPr>
+          <w:b/>
+        </w:rPr>
+      </w:pPr>
+    </w:p>
+    <w:p>
+      <w:pPr>
+        <w:rPr>
+          <w:b/>
+        </w:rPr>
+      </w:pPr>
+    </w:p>
+    <w:p>
+      <w:pPr>
+        <w:rPr>
+          <w:b/>
+        </w:rPr>
+      </w:pPr>
+    </w:p>
+    <w:p>
+      <w:pPr>
+        <w:rPr>
+          <w:b/>
+        </w:rPr>
+      </w:pPr>
+    </w:p>
+    <w:p>
+      <w:pPr>
+        <w:rPr>
+          <w:b/>
+        </w:rPr>
+      </w:pPr>
+    </w:p>
+    <w:p>
+      <w:pPr>
+        <w:rPr>
+          <w:b/>
+        </w:rPr>
+      </w:pPr>
+    </w:p>
+    <w:p>
+      <w:pPr>
+        <w:rPr>
+          <w:b/>
+        </w:rPr>
+      </w:pPr>
+    </w:p>
+    <w:p>
+      <w:pPr>
+        <w:rPr>
+          <w:b/>
+          <w:u w:val="single"/>
+        </w:rPr>
+      </w:pPr>
+    </w:p>
+    <w:p>
+      <w:pPr>
+        <w:rPr>
+          <w:b/>
+          <w:u w:val="single"/>
+        </w:rPr>
+      </w:pPr>
+    </w:p>
+    <w:p>
+      <w:pPr>
+        <w:rPr>
+          <w:b/>
+        </w:rPr>
+      </w:pPr>
+      <w:r>
+        <w:rPr>
+          <w:b/>
+          <w:u w:val="single"/>
+        </w:rPr>
+        <w:lastRenderedPageBreak/>
         <w:t>Use Case 4: Provider Directory</w:t>
       </w:r>
     </w:p>
     <w:p>
+      <w:pPr>
+        <w:rPr>
+          <w:b/>
+        </w:rPr>
+      </w:pPr>
+    </w:p>
+    <w:p>
+      <w:pPr>
+        <w:rPr>
+          <w:b/>
+        </w:rPr>
+      </w:pPr>
+      <w:r>
+        <w:rPr>
+          <w:b/>
+          <w:noProof/>
+        </w:rPr>
+        <w:drawing>
+          <wp:inline distT="0" distB="0" distL="0" distR="0">
+            <wp:extent cx="6858000" cy="3392170"/>
+            <wp:effectExtent l="0" t="0" r="0" b="0"/>
+            <wp:docPr id="9" name="Picture 9"/>
+            <wp:cNvGraphicFramePr>
+              <a:graphicFrameLocks xmlns:a="http://schemas.openxmlformats.org/drawingml/2006/main" noChangeAspect="1"/>
+            </wp:cNvGraphicFramePr>
+            <a:graphic xmlns:a="http://schemas.openxmlformats.org/drawingml/2006/main">
+              <a:graphicData uri="http://schemas.openxmlformats.org/drawingml/2006/picture">
+                <pic:pic xmlns:pic="http://schemas.openxmlformats.org/drawingml/2006/picture">
+                  <pic:nvPicPr>
+                    <pic:cNvPr id="9" name="ProviderDirectory.png"/>
+                    <pic:cNvPicPr/>
+                  </pic:nvPicPr>
+                  <pic:blipFill>
+                    <a:blip r:embed="rId10">
+                      <a:extLst>
+                        <a:ext uri="{28A0092B-C50C-407E-A947-70E740481C1C}">
+                          <a14:useLocalDpi xmlns:a14="http://schemas.microsoft.com/office/drawing/2010/main" val="0"/>
+                        </a:ext>
+                      </a:extLst>
+                    </a:blip>
+                    <a:stretch>
+                      <a:fillRect/>
+                    </a:stretch>
+                  </pic:blipFill>
+                  <pic:spPr>
+                    <a:xfrm>
+                      <a:off x="0" y="0"/>
+                      <a:ext cx="6858000" cy="3392170"/>
+                    </a:xfrm>
+                    <a:prstGeom prst="rect">
+                      <a:avLst/>
+                    </a:prstGeom>
+                  </pic:spPr>
+                </pic:pic>
+              </a:graphicData>
+            </a:graphic>
+          </wp:inline>
+        </w:drawing>
+      </w:r>
+    </w:p>
+    <w:p>
       <w:r>
         <w:t>Description: The Provider Directory Use Case allows the provider to obtain a Provider Directory.</w:t>
       </w:r>
@@ -574,23 +1350,136 @@
     </w:p>
     <w:p>
       <w:r>
-        <w:t>Step 2: The alphabetically ordered list of service names and corresponding service codes and fees is then sent to the provider who requested it.</w:t>
-      </w:r>
-    </w:p>
-    <w:p/>
-    <w:p>
-      <w:pPr>
-        <w:rPr>
-          <w:b/>
-          <w:u w:val="single"/>
-        </w:rPr>
-      </w:pPr>
-      <w:r>
-        <w:rPr>
-          <w:b/>
-          <w:u w:val="single"/>
-        </w:rPr>
+        <w:t>Step 2: The alphabetically ordered list of service names and corresponding service codes and fees is then sent to the provider who requested it</w:t>
+      </w:r>
+      <w:r>
+        <w:t xml:space="preserve"> via Email</w:t>
+      </w:r>
+      <w:r>
+        <w:t>.</w:t>
+      </w:r>
+    </w:p>
+    <w:p/>
+    <w:p/>
+    <w:p/>
+    <w:p/>
+    <w:p/>
+    <w:p/>
+    <w:p/>
+    <w:p/>
+    <w:p/>
+    <w:p/>
+    <w:p/>
+    <w:p/>
+    <w:p/>
+    <w:p/>
+    <w:p/>
+    <w:p/>
+    <w:p/>
+    <w:p/>
+    <w:p/>
+    <w:p>
+      <w:pPr>
+        <w:rPr>
+          <w:b/>
+          <w:u w:val="single"/>
+        </w:rPr>
+      </w:pPr>
+    </w:p>
+    <w:p>
+      <w:pPr>
+        <w:rPr>
+          <w:b/>
+          <w:u w:val="single"/>
+        </w:rPr>
+      </w:pPr>
+    </w:p>
+    <w:p>
+      <w:pPr>
+        <w:rPr>
+          <w:b/>
+          <w:u w:val="single"/>
+        </w:rPr>
+      </w:pPr>
+    </w:p>
+    <w:p>
+      <w:pPr>
+        <w:rPr>
+          <w:b/>
+          <w:u w:val="single"/>
+        </w:rPr>
+      </w:pPr>
+    </w:p>
+    <w:p>
+      <w:pPr>
+        <w:rPr>
+          <w:b/>
+          <w:u w:val="single"/>
+        </w:rPr>
+      </w:pPr>
+    </w:p>
+    <w:p>
+      <w:pPr>
+        <w:rPr>
+          <w:b/>
+          <w:u w:val="single"/>
+        </w:rPr>
+      </w:pPr>
+      <w:r>
+        <w:rPr>
+          <w:b/>
+          <w:u w:val="single"/>
+        </w:rPr>
+        <w:lastRenderedPageBreak/>
         <w:t>Use Case 5: Manage Member</w:t>
+      </w:r>
+    </w:p>
+    <w:p>
+      <w:r>
+        <w:rPr>
+          <w:noProof/>
+        </w:rPr>
+        <w:drawing>
+          <wp:inline distT="0" distB="0" distL="0" distR="0">
+            <wp:extent cx="6858000" cy="3184525"/>
+            <wp:effectExtent l="0" t="0" r="0" b="0"/>
+            <wp:docPr id="11" name="Picture 11"/>
+            <wp:cNvGraphicFramePr>
+              <a:graphicFrameLocks xmlns:a="http://schemas.openxmlformats.org/drawingml/2006/main" noChangeAspect="1"/>
+            </wp:cNvGraphicFramePr>
+            <a:graphic xmlns:a="http://schemas.openxmlformats.org/drawingml/2006/main">
+              <a:graphicData uri="http://schemas.openxmlformats.org/drawingml/2006/picture">
+                <pic:pic xmlns:pic="http://schemas.openxmlformats.org/drawingml/2006/picture">
+                  <pic:nvPicPr>
+                    <pic:cNvPr id="11" name="ManageMember.png"/>
+                    <pic:cNvPicPr/>
+                  </pic:nvPicPr>
+                  <pic:blipFill>
+                    <a:blip r:embed="rId11">
+                      <a:extLst>
+                        <a:ext uri="{28A0092B-C50C-407E-A947-70E740481C1C}">
+                          <a14:useLocalDpi xmlns:a14="http://schemas.microsoft.com/office/drawing/2010/main" val="0"/>
+                        </a:ext>
+                      </a:extLst>
+                    </a:blip>
+                    <a:stretch>
+                      <a:fillRect/>
+                    </a:stretch>
+                  </pic:blipFill>
+                  <pic:spPr>
+                    <a:xfrm>
+                      <a:off x="0" y="0"/>
+                      <a:ext cx="6858000" cy="3184525"/>
+                    </a:xfrm>
+                    <a:prstGeom prst="rect">
+                      <a:avLst/>
+                    </a:prstGeom>
+                  </pic:spPr>
+                </pic:pic>
+              </a:graphicData>
+            </a:graphic>
+          </wp:inline>
+        </w:drawing>
       </w:r>
     </w:p>
     <w:p>
@@ -640,19 +1529,265 @@
       <w:pPr>
         <w:rPr>
           <w:b/>
-          <w:u w:val="single"/>
-        </w:rPr>
-      </w:pPr>
-      <w:r>
-        <w:rPr>
-          <w:b/>
-          <w:u w:val="single"/>
-        </w:rPr>
+        </w:rPr>
+      </w:pPr>
+    </w:p>
+    <w:p>
+      <w:pPr>
+        <w:rPr>
+          <w:b/>
+        </w:rPr>
+      </w:pPr>
+    </w:p>
+    <w:p>
+      <w:pPr>
+        <w:rPr>
+          <w:b/>
+        </w:rPr>
+      </w:pPr>
+    </w:p>
+    <w:p>
+      <w:pPr>
+        <w:rPr>
+          <w:b/>
+        </w:rPr>
+      </w:pPr>
+    </w:p>
+    <w:p>
+      <w:pPr>
+        <w:rPr>
+          <w:b/>
+        </w:rPr>
+      </w:pPr>
+    </w:p>
+    <w:p>
+      <w:pPr>
+        <w:rPr>
+          <w:b/>
+        </w:rPr>
+      </w:pPr>
+    </w:p>
+    <w:p>
+      <w:pPr>
+        <w:rPr>
+          <w:b/>
+        </w:rPr>
+      </w:pPr>
+    </w:p>
+    <w:p>
+      <w:pPr>
+        <w:rPr>
+          <w:b/>
+        </w:rPr>
+      </w:pPr>
+    </w:p>
+    <w:p>
+      <w:pPr>
+        <w:rPr>
+          <w:b/>
+        </w:rPr>
+      </w:pPr>
+    </w:p>
+    <w:p>
+      <w:pPr>
+        <w:rPr>
+          <w:b/>
+        </w:rPr>
+      </w:pPr>
+    </w:p>
+    <w:p>
+      <w:pPr>
+        <w:rPr>
+          <w:b/>
+        </w:rPr>
+      </w:pPr>
+    </w:p>
+    <w:p>
+      <w:pPr>
+        <w:rPr>
+          <w:b/>
+          <w:u w:val="single"/>
+        </w:rPr>
+      </w:pPr>
+    </w:p>
+    <w:p>
+      <w:pPr>
+        <w:rPr>
+          <w:b/>
+          <w:u w:val="single"/>
+        </w:rPr>
+      </w:pPr>
+    </w:p>
+    <w:p>
+      <w:pPr>
+        <w:rPr>
+          <w:b/>
+          <w:u w:val="single"/>
+        </w:rPr>
+      </w:pPr>
+    </w:p>
+    <w:p>
+      <w:pPr>
+        <w:rPr>
+          <w:b/>
+          <w:u w:val="single"/>
+        </w:rPr>
+      </w:pPr>
+    </w:p>
+    <w:p>
+      <w:pPr>
+        <w:rPr>
+          <w:b/>
+          <w:u w:val="single"/>
+        </w:rPr>
+      </w:pPr>
+    </w:p>
+    <w:p>
+      <w:pPr>
+        <w:rPr>
+          <w:b/>
+          <w:u w:val="single"/>
+        </w:rPr>
+      </w:pPr>
+    </w:p>
+    <w:p>
+      <w:pPr>
+        <w:rPr>
+          <w:b/>
+          <w:u w:val="single"/>
+        </w:rPr>
+      </w:pPr>
+    </w:p>
+    <w:p>
+      <w:pPr>
+        <w:rPr>
+          <w:b/>
+          <w:u w:val="single"/>
+        </w:rPr>
+      </w:pPr>
+    </w:p>
+    <w:p>
+      <w:pPr>
+        <w:rPr>
+          <w:b/>
+          <w:u w:val="single"/>
+        </w:rPr>
+      </w:pPr>
+    </w:p>
+    <w:p>
+      <w:pPr>
+        <w:rPr>
+          <w:b/>
+          <w:u w:val="single"/>
+        </w:rPr>
+      </w:pPr>
+    </w:p>
+    <w:p>
+      <w:pPr>
+        <w:rPr>
+          <w:b/>
+          <w:u w:val="single"/>
+        </w:rPr>
+      </w:pPr>
+    </w:p>
+    <w:p>
+      <w:pPr>
+        <w:rPr>
+          <w:b/>
+          <w:u w:val="single"/>
+        </w:rPr>
+      </w:pPr>
+    </w:p>
+    <w:p>
+      <w:pPr>
+        <w:rPr>
+          <w:b/>
+          <w:u w:val="single"/>
+        </w:rPr>
+      </w:pPr>
+    </w:p>
+    <w:p>
+      <w:pPr>
+        <w:rPr>
+          <w:b/>
+          <w:u w:val="single"/>
+        </w:rPr>
+      </w:pPr>
+    </w:p>
+    <w:p>
+      <w:pPr>
+        <w:rPr>
+          <w:b/>
+          <w:u w:val="single"/>
+        </w:rPr>
+      </w:pPr>
+    </w:p>
+    <w:p>
+      <w:pPr>
+        <w:rPr>
+          <w:b/>
+          <w:u w:val="single"/>
+        </w:rPr>
+      </w:pPr>
+      <w:r>
+        <w:rPr>
+          <w:b/>
+          <w:u w:val="single"/>
+        </w:rPr>
+        <w:lastRenderedPageBreak/>
         <w:t>Use Case 6: Manage Provider</w:t>
       </w:r>
     </w:p>
     <w:p>
       <w:r>
+        <w:rPr>
+          <w:noProof/>
+        </w:rPr>
+        <w:drawing>
+          <wp:inline distT="0" distB="0" distL="0" distR="0">
+            <wp:extent cx="6858000" cy="3062605"/>
+            <wp:effectExtent l="0" t="0" r="0" b="0"/>
+            <wp:docPr id="14" name="Picture 14"/>
+            <wp:cNvGraphicFramePr>
+              <a:graphicFrameLocks xmlns:a="http://schemas.openxmlformats.org/drawingml/2006/main" noChangeAspect="1"/>
+            </wp:cNvGraphicFramePr>
+            <a:graphic xmlns:a="http://schemas.openxmlformats.org/drawingml/2006/main">
+              <a:graphicData uri="http://schemas.openxmlformats.org/drawingml/2006/picture">
+                <pic:pic xmlns:pic="http://schemas.openxmlformats.org/drawingml/2006/picture">
+                  <pic:nvPicPr>
+                    <pic:cNvPr id="14" name="ManageProvider.png"/>
+                    <pic:cNvPicPr/>
+                  </pic:nvPicPr>
+                  <pic:blipFill>
+                    <a:blip r:embed="rId12">
+                      <a:extLst>
+                        <a:ext uri="{28A0092B-C50C-407E-A947-70E740481C1C}">
+                          <a14:useLocalDpi xmlns:a14="http://schemas.microsoft.com/office/drawing/2010/main" val="0"/>
+                        </a:ext>
+                      </a:extLst>
+                    </a:blip>
+                    <a:stretch>
+                      <a:fillRect/>
+                    </a:stretch>
+                  </pic:blipFill>
+                  <pic:spPr>
+                    <a:xfrm>
+                      <a:off x="0" y="0"/>
+                      <a:ext cx="6858000" cy="3062605"/>
+                    </a:xfrm>
+                    <a:prstGeom prst="rect">
+                      <a:avLst/>
+                    </a:prstGeom>
+                  </pic:spPr>
+                </pic:pic>
+              </a:graphicData>
+            </a:graphic>
+          </wp:inline>
+        </w:drawing>
+      </w:r>
+    </w:p>
+    <w:p>
+      <w:r>
         <w:t>Description:</w:t>
       </w:r>
       <w:r>
@@ -662,74 +1797,360 @@
     <w:p/>
     <w:p>
       <w:r>
+        <w:t>Step 1: During the day, the software at the Chocoholics Anonymous Data Center is run in interactive mode.</w:t>
+      </w:r>
+    </w:p>
+    <w:p>
+      <w:r>
+        <w:t>Step 2: The operator can the</w:t>
+      </w:r>
+      <w:r>
+        <w:t>n</w:t>
+      </w:r>
+      <w:r>
+        <w:t xml:space="preserve"> add a new provider, delete a provider who has resigned, and update provider records.</w:t>
+      </w:r>
+    </w:p>
+    <w:p/>
+    <w:p/>
+    <w:p/>
+    <w:p/>
+    <w:p/>
+    <w:p/>
+    <w:p/>
+    <w:p/>
+    <w:p/>
+    <w:p/>
+    <w:p/>
+    <w:p/>
+    <w:p/>
+    <w:p/>
+    <w:p/>
+    <w:p/>
+    <w:p/>
+    <w:p/>
+    <w:p/>
+    <w:p/>
+    <w:p/>
+    <w:p/>
+    <w:p/>
+    <w:p/>
+    <w:p/>
+    <w:p/>
+    <w:p/>
+    <w:p/>
+    <w:p>
+      <w:pPr>
+        <w:rPr>
+          <w:b/>
+          <w:u w:val="single"/>
+        </w:rPr>
+      </w:pPr>
+      <w:r>
+        <w:rPr>
+          <w:b/>
+          <w:u w:val="single"/>
+        </w:rPr>
+        <w:t>Use Case 7: Manage Service</w:t>
+      </w:r>
+    </w:p>
+    <w:p>
+      <w:r>
+        <w:rPr>
+          <w:noProof/>
+        </w:rPr>
+        <w:drawing>
+          <wp:inline distT="0" distB="0" distL="0" distR="0">
+            <wp:extent cx="6858000" cy="2871470"/>
+            <wp:effectExtent l="0" t="0" r="0" b="0"/>
+            <wp:docPr id="13" name="Picture 13"/>
+            <wp:cNvGraphicFramePr>
+              <a:graphicFrameLocks xmlns:a="http://schemas.openxmlformats.org/drawingml/2006/main" noChangeAspect="1"/>
+            </wp:cNvGraphicFramePr>
+            <a:graphic xmlns:a="http://schemas.openxmlformats.org/drawingml/2006/main">
+              <a:graphicData uri="http://schemas.openxmlformats.org/drawingml/2006/picture">
+                <pic:pic xmlns:pic="http://schemas.openxmlformats.org/drawingml/2006/picture">
+                  <pic:nvPicPr>
+                    <pic:cNvPr id="13" name="ManageService.png"/>
+                    <pic:cNvPicPr/>
+                  </pic:nvPicPr>
+                  <pic:blipFill>
+                    <a:blip r:embed="rId13">
+                      <a:extLst>
+                        <a:ext uri="{28A0092B-C50C-407E-A947-70E740481C1C}">
+                          <a14:useLocalDpi xmlns:a14="http://schemas.microsoft.com/office/drawing/2010/main" val="0"/>
+                        </a:ext>
+                      </a:extLst>
+                    </a:blip>
+                    <a:stretch>
+                      <a:fillRect/>
+                    </a:stretch>
+                  </pic:blipFill>
+                  <pic:spPr>
+                    <a:xfrm>
+                      <a:off x="0" y="0"/>
+                      <a:ext cx="6858000" cy="2871470"/>
+                    </a:xfrm>
+                    <a:prstGeom prst="rect">
+                      <a:avLst/>
+                    </a:prstGeom>
+                  </pic:spPr>
+                </pic:pic>
+              </a:graphicData>
+            </a:graphic>
+          </wp:inline>
+        </w:drawing>
+      </w:r>
+    </w:p>
+    <w:p/>
+    <w:p>
+      <w:r>
+        <w:t>Description:</w:t>
+      </w:r>
+      <w:r>
+        <w:t xml:space="preserve"> </w:t>
+      </w:r>
+      <w:r>
+        <w:t xml:space="preserve">The Manage Service Use Case </w:t>
+      </w:r>
+      <w:r>
+        <w:t xml:space="preserve">allows the operator to change, add, and remove the services that providers can offer to the clients. </w:t>
+      </w:r>
+    </w:p>
+    <w:p>
+      <w:r>
+        <w:t>Step 1: The operator accesses the provider directory list</w:t>
+      </w:r>
+    </w:p>
+    <w:p>
+      <w:r>
+        <w:t xml:space="preserve">Step 2: The operator can then add a new service with corresponding service code and delete a service that is no longer provided by any providers associated with Chocoholics Anonymous. </w:t>
+      </w:r>
+    </w:p>
+    <w:p/>
+    <w:p>
+      <w:pPr>
+        <w:rPr>
+          <w:b/>
+          <w:u w:val="single"/>
+        </w:rPr>
+      </w:pPr>
+    </w:p>
+    <w:p>
+      <w:pPr>
+        <w:rPr>
+          <w:b/>
+          <w:u w:val="single"/>
+        </w:rPr>
+      </w:pPr>
+    </w:p>
+    <w:p>
+      <w:pPr>
+        <w:rPr>
+          <w:b/>
+          <w:u w:val="single"/>
+        </w:rPr>
+      </w:pPr>
+    </w:p>
+    <w:p>
+      <w:pPr>
+        <w:rPr>
+          <w:b/>
+          <w:u w:val="single"/>
+        </w:rPr>
+      </w:pPr>
+    </w:p>
+    <w:p>
+      <w:pPr>
+        <w:rPr>
+          <w:b/>
+          <w:u w:val="single"/>
+        </w:rPr>
+      </w:pPr>
+    </w:p>
+    <w:p>
+      <w:pPr>
+        <w:rPr>
+          <w:b/>
+          <w:u w:val="single"/>
+        </w:rPr>
+      </w:pPr>
+    </w:p>
+    <w:p>
+      <w:pPr>
+        <w:rPr>
+          <w:b/>
+          <w:u w:val="single"/>
+        </w:rPr>
+      </w:pPr>
+    </w:p>
+    <w:p>
+      <w:pPr>
+        <w:rPr>
+          <w:b/>
+          <w:u w:val="single"/>
+        </w:rPr>
+      </w:pPr>
+    </w:p>
+    <w:p>
+      <w:pPr>
+        <w:rPr>
+          <w:b/>
+          <w:u w:val="single"/>
+        </w:rPr>
+      </w:pPr>
+    </w:p>
+    <w:p>
+      <w:pPr>
+        <w:rPr>
+          <w:b/>
+          <w:u w:val="single"/>
+        </w:rPr>
+      </w:pPr>
+    </w:p>
+    <w:p>
+      <w:pPr>
+        <w:rPr>
+          <w:b/>
+          <w:u w:val="single"/>
+        </w:rPr>
+      </w:pPr>
+    </w:p>
+    <w:p>
+      <w:pPr>
+        <w:rPr>
+          <w:b/>
+          <w:u w:val="single"/>
+        </w:rPr>
+      </w:pPr>
+    </w:p>
+    <w:p>
+      <w:pPr>
+        <w:rPr>
+          <w:b/>
+          <w:u w:val="single"/>
+        </w:rPr>
+      </w:pPr>
+    </w:p>
+    <w:p>
+      <w:pPr>
+        <w:rPr>
+          <w:b/>
+          <w:u w:val="single"/>
+        </w:rPr>
+      </w:pPr>
+    </w:p>
+    <w:p>
+      <w:pPr>
+        <w:rPr>
+          <w:b/>
+          <w:u w:val="single"/>
+        </w:rPr>
+      </w:pPr>
+    </w:p>
+    <w:p>
+      <w:pPr>
+        <w:rPr>
+          <w:b/>
+          <w:u w:val="single"/>
+        </w:rPr>
+      </w:pPr>
+    </w:p>
+    <w:p>
+      <w:pPr>
+        <w:rPr>
+          <w:b/>
+          <w:u w:val="single"/>
+        </w:rPr>
+      </w:pPr>
+    </w:p>
+    <w:p>
+      <w:pPr>
+        <w:rPr>
+          <w:b/>
+          <w:u w:val="single"/>
+        </w:rPr>
+      </w:pPr>
+    </w:p>
+    <w:p>
+      <w:pPr>
+        <w:rPr>
+          <w:b/>
+          <w:u w:val="single"/>
+        </w:rPr>
+      </w:pPr>
+    </w:p>
+    <w:p>
+      <w:pPr>
+        <w:rPr>
+          <w:b/>
+          <w:u w:val="single"/>
+        </w:rPr>
+      </w:pPr>
+    </w:p>
+    <w:p>
+      <w:pPr>
+        <w:rPr>
+          <w:b/>
+          <w:u w:val="single"/>
+        </w:rPr>
+      </w:pPr>
+    </w:p>
+    <w:p>
+      <w:pPr>
+        <w:rPr>
+          <w:b/>
+          <w:u w:val="single"/>
+        </w:rPr>
+      </w:pPr>
+    </w:p>
+    <w:p>
+      <w:pPr>
+        <w:rPr>
+          <w:b/>
+          <w:u w:val="single"/>
+        </w:rPr>
+      </w:pPr>
+    </w:p>
+    <w:p>
+      <w:pPr>
+        <w:rPr>
+          <w:b/>
+          <w:u w:val="single"/>
+        </w:rPr>
+      </w:pPr>
+    </w:p>
+    <w:p>
+      <w:pPr>
+        <w:rPr>
+          <w:b/>
+          <w:u w:val="single"/>
+        </w:rPr>
+      </w:pPr>
+    </w:p>
+    <w:p>
+      <w:pPr>
+        <w:rPr>
+          <w:b/>
+          <w:u w:val="single"/>
+        </w:rPr>
+      </w:pPr>
+    </w:p>
+    <w:p>
+      <w:pPr>
+        <w:rPr>
+          <w:b/>
+          <w:u w:val="single"/>
+        </w:rPr>
+      </w:pPr>
+      <w:bookmarkStart w:id="0" w:name="_GoBack"/>
+      <w:bookmarkEnd w:id="0"/>
+      <w:r>
+        <w:rPr>
+          <w:b/>
+          <w:u w:val="single"/>
+        </w:rPr>
         <w:lastRenderedPageBreak/>
-        <w:t>Step 1: During the day, the software at the Chocoholics Anonymous Data Center is run in interactive mode.</w:t>
-      </w:r>
-    </w:p>
-    <w:p>
-      <w:r>
-        <w:t>Step 2: The operator can the</w:t>
-      </w:r>
-      <w:r>
-        <w:t>n</w:t>
-      </w:r>
-      <w:r>
-        <w:t xml:space="preserve"> add a new provider, delete a provider who has resigned, and update provider records.</w:t>
-      </w:r>
-    </w:p>
-    <w:p/>
-    <w:p>
-      <w:pPr>
-        <w:rPr>
-          <w:b/>
-          <w:u w:val="single"/>
-        </w:rPr>
-      </w:pPr>
-      <w:r>
-        <w:rPr>
-          <w:b/>
-          <w:u w:val="single"/>
-        </w:rPr>
-        <w:t>Use Case 7: Manage Service</w:t>
-      </w:r>
-    </w:p>
-    <w:p>
-      <w:r>
-        <w:t>Description:</w:t>
-      </w:r>
-      <w:r>
-        <w:t xml:space="preserve"> </w:t>
-      </w:r>
-      <w:r>
-        <w:t xml:space="preserve">The Manage Service Use Case </w:t>
-      </w:r>
-      <w:r>
-        <w:t xml:space="preserve">allows the operator to change, add, and remove the services that providers can offer to the clients. </w:t>
-      </w:r>
-    </w:p>
-    <w:p>
-      <w:r>
-        <w:t>Step 1: The operator accesses the provider directory list</w:t>
-      </w:r>
-    </w:p>
-    <w:p>
-      <w:r>
-        <w:t xml:space="preserve">Step 2: The operator can then add a new service with corresponding service code and delete a service that is no longer provided by any providers associated with Chocoholics Anonymous. </w:t>
-      </w:r>
-    </w:p>
-    <w:p/>
-    <w:p>
-      <w:pPr>
-        <w:rPr>
-          <w:b/>
-          <w:u w:val="single"/>
-        </w:rPr>
-      </w:pPr>
-      <w:r>
-        <w:rPr>
-          <w:b/>
-          <w:u w:val="single"/>
-        </w:rPr>
         <w:t>Use Case 8: Provider Report</w:t>
       </w:r>
     </w:p>
@@ -942,7 +2363,7 @@
     <w:p/>
     <w:sectPr>
       <w:pgSz w:w="12240" w:h="15840"/>
-      <w:pgMar w:top="1440" w:right="1440" w:bottom="1440" w:left="1440" w:header="720" w:footer="720" w:gutter="0"/>
+      <w:pgMar w:top="720" w:right="720" w:bottom="720" w:left="720" w:header="720" w:footer="720" w:gutter="0"/>
       <w:cols w:space="720"/>
       <w:docGrid w:linePitch="360"/>
     </w:sectPr>
@@ -2600,7 +4021,7 @@
 </file>
 
 <file path=customXml/itemProps1.xml><?xml version="1.0" encoding="utf-8"?>
-<ds:datastoreItem xmlns:ds="http://schemas.openxmlformats.org/officeDocument/2006/customXml" ds:itemID="{5F4DCCD8-88AE-4FF6-B111-001FD3986298}">
+<ds:datastoreItem xmlns:ds="http://schemas.openxmlformats.org/officeDocument/2006/customXml" ds:itemID="{53F5B4CA-6075-4CA0-AD3A-DFB6F50E4582}">
   <ds:schemaRefs>
     <ds:schemaRef ds:uri="http://schemas.openxmlformats.org/officeDocument/2006/bibliography"/>
   </ds:schemaRefs>

</xml_diff>

<commit_message>
More changes to specific use case diagrams
</commit_message>
<xml_diff>
--- a/UseCaseDescriptionCSC470.docx
+++ b/UseCaseDescriptionCSC470.docx
@@ -1855,6 +1855,7 @@
       </w:r>
     </w:p>
     <w:p>
+      <w:bookmarkStart w:id="0" w:name="_GoBack"/>
       <w:r>
         <w:rPr>
           <w:noProof/>
@@ -1863,7 +1864,7 @@
           <wp:inline distT="0" distB="0" distL="0" distR="0">
             <wp:extent cx="6858000" cy="2871470"/>
             <wp:effectExtent l="0" t="0" r="0" b="0"/>
-            <wp:docPr id="13" name="Picture 13"/>
+            <wp:docPr id="2" name="Picture 2"/>
             <wp:cNvGraphicFramePr>
               <a:graphicFrameLocks xmlns:a="http://schemas.openxmlformats.org/drawingml/2006/main" noChangeAspect="1"/>
             </wp:cNvGraphicFramePr>
@@ -1871,7 +1872,7 @@
               <a:graphicData uri="http://schemas.openxmlformats.org/drawingml/2006/picture">
                 <pic:pic xmlns:pic="http://schemas.openxmlformats.org/drawingml/2006/picture">
                   <pic:nvPicPr>
-                    <pic:cNvPr id="13" name="ManageService.png"/>
+                    <pic:cNvPr id="2" name="ManageService.png"/>
                     <pic:cNvPicPr/>
                   </pic:nvPicPr>
                   <pic:blipFill>
@@ -1901,6 +1902,7 @@
           </wp:inline>
         </w:drawing>
       </w:r>
+      <w:bookmarkEnd w:id="0"/>
     </w:p>
     <w:p/>
     <w:p>
@@ -2143,8 +2145,6 @@
           <w:u w:val="single"/>
         </w:rPr>
       </w:pPr>
-      <w:bookmarkStart w:id="0" w:name="_GoBack"/>
-      <w:bookmarkEnd w:id="0"/>
       <w:r>
         <w:rPr>
           <w:b/>
@@ -2152,6 +2152,54 @@
         </w:rPr>
         <w:lastRenderedPageBreak/>
         <w:t>Use Case 8: Provider Report</w:t>
+      </w:r>
+    </w:p>
+    <w:p>
+      <w:r>
+        <w:rPr>
+          <w:noProof/>
+        </w:rPr>
+        <w:drawing>
+          <wp:inline distT="0" distB="0" distL="0" distR="0">
+            <wp:extent cx="6858000" cy="4215765"/>
+            <wp:effectExtent l="0" t="0" r="0" b="0"/>
+            <wp:docPr id="1" name="Picture 1"/>
+            <wp:cNvGraphicFramePr>
+              <a:graphicFrameLocks xmlns:a="http://schemas.openxmlformats.org/drawingml/2006/main" noChangeAspect="1"/>
+            </wp:cNvGraphicFramePr>
+            <a:graphic xmlns:a="http://schemas.openxmlformats.org/drawingml/2006/main">
+              <a:graphicData uri="http://schemas.openxmlformats.org/drawingml/2006/picture">
+                <pic:pic xmlns:pic="http://schemas.openxmlformats.org/drawingml/2006/picture">
+                  <pic:nvPicPr>
+                    <pic:cNvPr id="1" name="ProviderReport.png"/>
+                    <pic:cNvPicPr/>
+                  </pic:nvPicPr>
+                  <pic:blipFill>
+                    <a:blip r:embed="rId14">
+                      <a:extLst>
+                        <a:ext uri="{28A0092B-C50C-407E-A947-70E740481C1C}">
+                          <a14:useLocalDpi xmlns:a14="http://schemas.microsoft.com/office/drawing/2010/main" val="0"/>
+                        </a:ext>
+                      </a:extLst>
+                    </a:blip>
+                    <a:stretch>
+                      <a:fillRect/>
+                    </a:stretch>
+                  </pic:blipFill>
+                  <pic:spPr>
+                    <a:xfrm>
+                      <a:off x="0" y="0"/>
+                      <a:ext cx="6858000" cy="4215765"/>
+                    </a:xfrm>
+                    <a:prstGeom prst="rect">
+                      <a:avLst/>
+                    </a:prstGeom>
+                  </pic:spPr>
+                </pic:pic>
+              </a:graphicData>
+            </a:graphic>
+          </wp:inline>
+        </w:drawing>
       </w:r>
     </w:p>
     <w:p>
@@ -2212,6 +2260,12 @@
         <w:t>Step 5: A record consisting of electronic funds transfer data is written to a disk, then banking computers will later ensure that each provider’s bank account is credited with the appropriate amount.</w:t>
       </w:r>
     </w:p>
+    <w:p>
+      <w:r>
+        <w:t xml:space="preserve">Step 6: A Choc An. Manager can request the report at any time. </w:t>
+      </w:r>
+    </w:p>
+    <w:p/>
     <w:p/>
     <w:p>
       <w:pPr>
@@ -2236,6 +2290,7 @@
     <w:p/>
     <w:p>
       <w:r>
+        <w:lastRenderedPageBreak/>
         <w:t>Step 1: At midnight on Friday of each week, the main accounting procedure is run at the Data Center. It reads the week’s file of services provided and prints the member report.</w:t>
       </w:r>
     </w:p>
@@ -4021,7 +4076,7 @@
 </file>
 
 <file path=customXml/itemProps1.xml><?xml version="1.0" encoding="utf-8"?>
-<ds:datastoreItem xmlns:ds="http://schemas.openxmlformats.org/officeDocument/2006/customXml" ds:itemID="{53F5B4CA-6075-4CA0-AD3A-DFB6F50E4582}">
+<ds:datastoreItem xmlns:ds="http://schemas.openxmlformats.org/officeDocument/2006/customXml" ds:itemID="{BDD40F02-81ED-47CC-B02C-ADA79B20D96B}">
   <ds:schemaRefs>
     <ds:schemaRef ds:uri="http://schemas.openxmlformats.org/officeDocument/2006/bibliography"/>
   </ds:schemaRefs>

</xml_diff>